<commit_message>
se añadio 4 historias de usuario (Torres Ulises)
</commit_message>
<xml_diff>
--- a/Doc/Proyecto de Fin de Curso.docx
+++ b/Doc/Proyecto de Fin de Curso.docx
@@ -1,6 +1,6 @@
 
 <file path=word/document.xml><?xml version="1.0" encoding="utf-8"?>
-<w:document xmlns:wpc="http://schemas.microsoft.com/office/word/2010/wordprocessingCanvas" xmlns:cx="http://schemas.microsoft.com/office/drawing/2014/chartex" xmlns:cx1="http://schemas.microsoft.com/office/drawing/2015/9/8/chartex" xmlns:cx2="http://schemas.microsoft.com/office/drawing/2015/10/21/chartex" xmlns:cx3="http://schemas.microsoft.com/office/drawing/2016/5/9/chartex" xmlns:cx4="http://schemas.microsoft.com/office/drawing/2016/5/10/chartex" xmlns:cx5="http://schemas.microsoft.com/office/drawing/2016/5/11/chartex" xmlns:cx6="http://schemas.microsoft.com/office/drawing/2016/5/12/chartex" xmlns:cx7="http://schemas.microsoft.com/office/drawing/2016/5/13/chartex" xmlns:cx8="http://schemas.microsoft.com/office/drawing/2016/5/14/chartex" xmlns:mc="http://schemas.openxmlformats.org/markup-compatibility/2006" xmlns:aink="http://schemas.microsoft.com/office/drawing/2016/ink" xmlns:am3d="http://schemas.microsoft.com/office/drawing/2017/model3d" xmlns:o="urn:schemas-microsoft-com:office:office" xmlns:oel="http://schemas.microsoft.com/office/2019/extlst" xmlns:r="http://schemas.openxmlformats.org/officeDocument/2006/relationships" xmlns:m="http://schemas.openxmlformats.org/officeDocument/2006/math" xmlns:v="urn:schemas-microsoft-com:vml" xmlns:wp14="http://schemas.microsoft.com/office/word/2010/wordprocessingDrawing" xmlns:wp="http://schemas.openxmlformats.org/drawingml/2006/wordprocessingDrawing" xmlns:w10="urn:schemas-microsoft-com:office:word" xmlns:w="http://schemas.openxmlformats.org/wordprocessingml/2006/main" xmlns:w14="http://schemas.microsoft.com/office/word/2010/wordml" xmlns:w15="http://schemas.microsoft.com/office/word/2012/wordml" xmlns:w16cex="http://schemas.microsoft.com/office/word/2018/wordml/cex" xmlns:w16cid="http://schemas.microsoft.com/office/word/2016/wordml/cid" xmlns:w16="http://schemas.microsoft.com/office/word/2018/wordml" xmlns:w16du="http://schemas.microsoft.com/office/word/2023/wordml/word16du" xmlns:w16sdtdh="http://schemas.microsoft.com/office/word/2020/wordml/sdtdatahash" xmlns:w16se="http://schemas.microsoft.com/office/word/2015/wordml/symex" xmlns:wpg="http://schemas.microsoft.com/office/word/2010/wordprocessingGroup" xmlns:wpi="http://schemas.microsoft.com/office/word/2010/wordprocessingInk" xmlns:wne="http://schemas.microsoft.com/office/word/2006/wordml" xmlns:wps="http://schemas.microsoft.com/office/word/2010/wordprocessingShape" mc:Ignorable="w14 w15 w16se w16cid w16 w16cex w16sdtdh wp14">
+<w:document xmlns:wpc="http://schemas.microsoft.com/office/word/2010/wordprocessingCanvas" xmlns:cx="http://schemas.microsoft.com/office/drawing/2014/chartex" xmlns:cx1="http://schemas.microsoft.com/office/drawing/2015/9/8/chartex" xmlns:cx2="http://schemas.microsoft.com/office/drawing/2015/10/21/chartex" xmlns:cx3="http://schemas.microsoft.com/office/drawing/2016/5/9/chartex" xmlns:cx4="http://schemas.microsoft.com/office/drawing/2016/5/10/chartex" xmlns:cx5="http://schemas.microsoft.com/office/drawing/2016/5/11/chartex" xmlns:cx6="http://schemas.microsoft.com/office/drawing/2016/5/12/chartex" xmlns:cx7="http://schemas.microsoft.com/office/drawing/2016/5/13/chartex" xmlns:cx8="http://schemas.microsoft.com/office/drawing/2016/5/14/chartex" xmlns:mc="http://schemas.openxmlformats.org/markup-compatibility/2006" xmlns:aink="http://schemas.microsoft.com/office/drawing/2016/ink" xmlns:am3d="http://schemas.microsoft.com/office/drawing/2017/model3d" xmlns:o="urn:schemas-microsoft-com:office:office" xmlns:r="http://schemas.openxmlformats.org/officeDocument/2006/relationships" xmlns:m="http://schemas.openxmlformats.org/officeDocument/2006/math" xmlns:v="urn:schemas-microsoft-com:vml" xmlns:wp14="http://schemas.microsoft.com/office/word/2010/wordprocessingDrawing" xmlns:wp="http://schemas.openxmlformats.org/drawingml/2006/wordprocessingDrawing" xmlns:w10="urn:schemas-microsoft-com:office:word" xmlns:w="http://schemas.openxmlformats.org/wordprocessingml/2006/main" xmlns:w14="http://schemas.microsoft.com/office/word/2010/wordml" xmlns:w15="http://schemas.microsoft.com/office/word/2012/wordml" xmlns:w16cid="http://schemas.microsoft.com/office/word/2016/wordml/cid" xmlns:w16se="http://schemas.microsoft.com/office/word/2015/wordml/symex" xmlns:wpg="http://schemas.microsoft.com/office/word/2010/wordprocessingGroup" xmlns:wpi="http://schemas.microsoft.com/office/word/2010/wordprocessingInk" xmlns:wne="http://schemas.microsoft.com/office/word/2006/wordml" xmlns:wps="http://schemas.microsoft.com/office/word/2010/wordprocessingShape" mc:Ignorable="w14 w15 w16se w16cid wp14">
   <w:body>
     <w:p>
       <w:pPr>
@@ -233,7 +233,7 @@
               </wp:inline>
             </w:drawing>
           </mc:Choice>
-          <mc:Fallback>
+          <mc:Fallback xmlns:w16sdtdh="http://schemas.microsoft.com/office/word/2020/wordml/sdtdatahash" xmlns:w16du="http://schemas.microsoft.com/office/word/2023/wordml/word16du" xmlns:w16="http://schemas.microsoft.com/office/word/2018/wordml" xmlns:w16cex="http://schemas.microsoft.com/office/word/2018/wordml/cex" xmlns:oel="http://schemas.microsoft.com/office/2019/extlst">
             <w:pict>
               <v:shapetype w14:anchorId="7F9FA5A6" id="_x0000_t202" coordsize="21600,21600" o:spt="202" path="m,l,21600r21600,l21600,xe">
                 <v:stroke joinstyle="miter"/>
@@ -635,6 +635,26 @@
                 <w:lang w:val="es-ES" w:eastAsia="es-ES"/>
               </w:rPr>
             </w:pPr>
+            <w:r>
+              <w:rPr>
+                <w:lang w:val="es-ES" w:eastAsia="es-ES"/>
+              </w:rPr>
+              <w:t xml:space="preserve">Torres </w:t>
+            </w:r>
+            <w:proofErr w:type="spellStart"/>
+            <w:r>
+              <w:rPr>
+                <w:lang w:val="es-ES" w:eastAsia="es-ES"/>
+              </w:rPr>
+              <w:t>Inche</w:t>
+            </w:r>
+            <w:proofErr w:type="spellEnd"/>
+            <w:r>
+              <w:rPr>
+                <w:lang w:val="es-ES" w:eastAsia="es-ES"/>
+              </w:rPr>
+              <w:t xml:space="preserve"> Ulises Yerko</w:t>
+            </w:r>
           </w:p>
         </w:tc>
       </w:tr>
@@ -671,7 +691,15 @@
       </w:r>
       <w:bookmarkStart w:id="0" w:name="_Hlk74682210"/>
       <w:r>
-        <w:t xml:space="preserve">(product backlog priorizada) </w:t>
+        <w:t>(</w:t>
+      </w:r>
+      <w:proofErr w:type="spellStart"/>
+      <w:r>
+        <w:t>product</w:t>
+      </w:r>
+      <w:proofErr w:type="spellEnd"/>
+      <w:r>
+        <w:t xml:space="preserve"> backlog priorizada) </w:t>
       </w:r>
       <w:r>
         <w:rPr>
@@ -709,7 +737,23 @@
           <w:rFonts w:eastAsia="Times New Roman"/>
           <w:lang w:val="es-ES" w:eastAsia="es-ES"/>
         </w:rPr>
-        <w:t>Listado de historias de usuario (product backlog priorizada)</w:t>
+        <w:t>Listado de historias de usuario (</w:t>
+      </w:r>
+      <w:proofErr w:type="spellStart"/>
+      <w:r>
+        <w:rPr>
+          <w:rFonts w:eastAsia="Times New Roman"/>
+          <w:lang w:val="es-ES" w:eastAsia="es-ES"/>
+        </w:rPr>
+        <w:t>product</w:t>
+      </w:r>
+      <w:proofErr w:type="spellEnd"/>
+      <w:r>
+        <w:rPr>
+          <w:rFonts w:eastAsia="Times New Roman"/>
+          <w:lang w:val="es-ES" w:eastAsia="es-ES"/>
+        </w:rPr>
+        <w:t xml:space="preserve"> backlog priorizada)</w:t>
       </w:r>
     </w:p>
     <w:tbl>
@@ -846,6 +890,9 @@
               <w:pStyle w:val="Contenidotabla"/>
               <w:jc w:val="center"/>
             </w:pPr>
+            <w:r>
+              <w:t>1</w:t>
+            </w:r>
           </w:p>
         </w:tc>
         <w:tc>
@@ -857,6 +904,9 @@
               <w:pStyle w:val="Contenidotabla"/>
               <w:cnfStyle w:val="000000100000" w:firstRow="0" w:lastRow="0" w:firstColumn="0" w:lastColumn="0" w:oddVBand="0" w:evenVBand="0" w:oddHBand="1" w:evenHBand="0" w:firstRowFirstColumn="0" w:firstRowLastColumn="0" w:lastRowFirstColumn="0" w:lastRowLastColumn="0"/>
             </w:pPr>
+            <w:r>
+              <w:t>HU001</w:t>
+            </w:r>
           </w:p>
         </w:tc>
         <w:tc>
@@ -868,6 +918,9 @@
               <w:pStyle w:val="Contenidotabla"/>
               <w:cnfStyle w:val="000000100000" w:firstRow="0" w:lastRow="0" w:firstColumn="0" w:lastColumn="0" w:oddVBand="0" w:evenVBand="0" w:oddHBand="1" w:evenHBand="0" w:firstRowFirstColumn="0" w:firstRowLastColumn="0" w:lastRowFirstColumn="0" w:lastRowLastColumn="0"/>
             </w:pPr>
+            <w:r>
+              <w:t>Registro de usuario</w:t>
+            </w:r>
           </w:p>
         </w:tc>
         <w:tc>
@@ -879,6 +932,9 @@
               <w:pStyle w:val="Contenidotabla"/>
               <w:cnfStyle w:val="000000100000" w:firstRow="0" w:lastRow="0" w:firstColumn="0" w:lastColumn="0" w:oddVBand="0" w:evenVBand="0" w:oddHBand="1" w:evenHBand="0" w:firstRowFirstColumn="0" w:firstRowLastColumn="0" w:lastRowFirstColumn="0" w:lastRowLastColumn="0"/>
             </w:pPr>
+            <w:r>
+              <w:t>Como nuevo usuario, quiero crear una cuenta con una contraseña maestra para poder acceder de forma segura a mi almacén de contraseñas.</w:t>
+            </w:r>
           </w:p>
         </w:tc>
         <w:tc>
@@ -891,6 +947,9 @@
               <w:jc w:val="center"/>
               <w:cnfStyle w:val="000000100000" w:firstRow="0" w:lastRow="0" w:firstColumn="0" w:lastColumn="0" w:oddVBand="0" w:evenVBand="0" w:oddHBand="1" w:evenHBand="0" w:firstRowFirstColumn="0" w:firstRowLastColumn="0" w:lastRowFirstColumn="0" w:lastRowLastColumn="0"/>
             </w:pPr>
+            <w:r>
+              <w:t>3</w:t>
+            </w:r>
           </w:p>
         </w:tc>
         <w:tc>
@@ -916,6 +975,9 @@
               <w:pStyle w:val="Contenidotabla"/>
               <w:jc w:val="center"/>
             </w:pPr>
+            <w:r>
+              <w:t>2</w:t>
+            </w:r>
           </w:p>
         </w:tc>
         <w:tc>
@@ -927,6 +989,12 @@
               <w:pStyle w:val="Contenidotabla"/>
               <w:cnfStyle w:val="000000000000" w:firstRow="0" w:lastRow="0" w:firstColumn="0" w:lastColumn="0" w:oddVBand="0" w:evenVBand="0" w:oddHBand="0" w:evenHBand="0" w:firstRowFirstColumn="0" w:firstRowLastColumn="0" w:lastRowFirstColumn="0" w:lastRowLastColumn="0"/>
             </w:pPr>
+            <w:r>
+              <w:t>HU00</w:t>
+            </w:r>
+            <w:r>
+              <w:t>2</w:t>
+            </w:r>
           </w:p>
         </w:tc>
         <w:tc>
@@ -938,6 +1006,9 @@
               <w:pStyle w:val="Contenidotabla"/>
               <w:cnfStyle w:val="000000000000" w:firstRow="0" w:lastRow="0" w:firstColumn="0" w:lastColumn="0" w:oddVBand="0" w:evenVBand="0" w:oddHBand="0" w:evenHBand="0" w:firstRowFirstColumn="0" w:firstRowLastColumn="0" w:lastRowFirstColumn="0" w:lastRowLastColumn="0"/>
             </w:pPr>
+            <w:r>
+              <w:t>Añadir contraseña</w:t>
+            </w:r>
           </w:p>
         </w:tc>
         <w:tc>
@@ -949,6 +1020,9 @@
               <w:pStyle w:val="Contenidotabla"/>
               <w:cnfStyle w:val="000000000000" w:firstRow="0" w:lastRow="0" w:firstColumn="0" w:lastColumn="0" w:oddVBand="0" w:evenVBand="0" w:oddHBand="0" w:evenHBand="0" w:firstRowFirstColumn="0" w:firstRowLastColumn="0" w:lastRowFirstColumn="0" w:lastRowLastColumn="0"/>
             </w:pPr>
+            <w:r>
+              <w:t>Como usuario registrado, quiero poder añadir una nueva entrada de contraseña a mi almacén para guardar de forma segura las credenciales de mis cuentas en línea.</w:t>
+            </w:r>
           </w:p>
         </w:tc>
         <w:tc>
@@ -961,6 +1035,9 @@
               <w:jc w:val="center"/>
               <w:cnfStyle w:val="000000000000" w:firstRow="0" w:lastRow="0" w:firstColumn="0" w:lastColumn="0" w:oddVBand="0" w:evenVBand="0" w:oddHBand="0" w:evenHBand="0" w:firstRowFirstColumn="0" w:firstRowLastColumn="0" w:lastRowFirstColumn="0" w:lastRowLastColumn="0"/>
             </w:pPr>
+            <w:r>
+              <w:t>2</w:t>
+            </w:r>
           </w:p>
         </w:tc>
         <w:tc>
@@ -989,6 +1066,9 @@
               <w:pStyle w:val="Contenidotabla"/>
               <w:jc w:val="center"/>
             </w:pPr>
+            <w:r>
+              <w:t>3</w:t>
+            </w:r>
           </w:p>
         </w:tc>
         <w:tc>
@@ -1000,6 +1080,12 @@
               <w:pStyle w:val="Contenidotabla"/>
               <w:cnfStyle w:val="000000100000" w:firstRow="0" w:lastRow="0" w:firstColumn="0" w:lastColumn="0" w:oddVBand="0" w:evenVBand="0" w:oddHBand="1" w:evenHBand="0" w:firstRowFirstColumn="0" w:firstRowLastColumn="0" w:lastRowFirstColumn="0" w:lastRowLastColumn="0"/>
             </w:pPr>
+            <w:r>
+              <w:t>HU00</w:t>
+            </w:r>
+            <w:r>
+              <w:t>3</w:t>
+            </w:r>
           </w:p>
         </w:tc>
         <w:tc>
@@ -1011,6 +1097,9 @@
               <w:pStyle w:val="Contenidotabla"/>
               <w:cnfStyle w:val="000000100000" w:firstRow="0" w:lastRow="0" w:firstColumn="0" w:lastColumn="0" w:oddVBand="0" w:evenVBand="0" w:oddHBand="1" w:evenHBand="0" w:firstRowFirstColumn="0" w:firstRowLastColumn="0" w:lastRowFirstColumn="0" w:lastRowLastColumn="0"/>
             </w:pPr>
+            <w:r>
+              <w:t>Editar contraseña</w:t>
+            </w:r>
           </w:p>
         </w:tc>
         <w:tc>
@@ -1022,6 +1111,9 @@
               <w:pStyle w:val="Contenidotabla"/>
               <w:cnfStyle w:val="000000100000" w:firstRow="0" w:lastRow="0" w:firstColumn="0" w:lastColumn="0" w:oddVBand="0" w:evenVBand="0" w:oddHBand="1" w:evenHBand="0" w:firstRowFirstColumn="0" w:firstRowLastColumn="0" w:lastRowFirstColumn="0" w:lastRowLastColumn="0"/>
             </w:pPr>
+            <w:r>
+              <w:t>Como usuario del gestor, quiero poder editar una entrada de contraseña existente para actualizar mis credenciales cuando sea necesario.</w:t>
+            </w:r>
           </w:p>
         </w:tc>
         <w:tc>
@@ -1034,6 +1126,9 @@
               <w:jc w:val="center"/>
               <w:cnfStyle w:val="000000100000" w:firstRow="0" w:lastRow="0" w:firstColumn="0" w:lastColumn="0" w:oddVBand="0" w:evenVBand="0" w:oddHBand="1" w:evenHBand="0" w:firstRowFirstColumn="0" w:firstRowLastColumn="0" w:lastRowFirstColumn="0" w:lastRowLastColumn="0"/>
             </w:pPr>
+            <w:r>
+              <w:t>2</w:t>
+            </w:r>
           </w:p>
         </w:tc>
         <w:tc>
@@ -1059,6 +1154,10 @@
               <w:pStyle w:val="Contenidotabla"/>
               <w:jc w:val="center"/>
             </w:pPr>
+            <w:r>
+              <w:lastRenderedPageBreak/>
+              <w:t>4</w:t>
+            </w:r>
           </w:p>
         </w:tc>
         <w:tc>
@@ -1070,6 +1169,12 @@
               <w:pStyle w:val="Contenidotabla"/>
               <w:cnfStyle w:val="000000000000" w:firstRow="0" w:lastRow="0" w:firstColumn="0" w:lastColumn="0" w:oddVBand="0" w:evenVBand="0" w:oddHBand="0" w:evenHBand="0" w:firstRowFirstColumn="0" w:firstRowLastColumn="0" w:lastRowFirstColumn="0" w:lastRowLastColumn="0"/>
             </w:pPr>
+            <w:r>
+              <w:t>HU00</w:t>
+            </w:r>
+            <w:r>
+              <w:t>4</w:t>
+            </w:r>
           </w:p>
         </w:tc>
         <w:tc>
@@ -1081,6 +1186,9 @@
               <w:pStyle w:val="Contenidotabla"/>
               <w:cnfStyle w:val="000000000000" w:firstRow="0" w:lastRow="0" w:firstColumn="0" w:lastColumn="0" w:oddVBand="0" w:evenVBand="0" w:oddHBand="0" w:evenHBand="0" w:firstRowFirstColumn="0" w:firstRowLastColumn="0" w:lastRowFirstColumn="0" w:lastRowLastColumn="0"/>
             </w:pPr>
+            <w:r>
+              <w:t>Eliminar contraseña</w:t>
+            </w:r>
           </w:p>
         </w:tc>
         <w:tc>
@@ -1092,6 +1200,9 @@
               <w:pStyle w:val="Contenidotabla"/>
               <w:cnfStyle w:val="000000000000" w:firstRow="0" w:lastRow="0" w:firstColumn="0" w:lastColumn="0" w:oddVBand="0" w:evenVBand="0" w:oddHBand="0" w:evenHBand="0" w:firstRowFirstColumn="0" w:firstRowLastColumn="0" w:lastRowFirstColumn="0" w:lastRowLastColumn="0"/>
             </w:pPr>
+            <w:r>
+              <w:t>Como usuario del gestor, quiero poder eliminar una entrada de contraseña que ya no necesito para mantener mi almacén de contraseñas organizado y actualizado.</w:t>
+            </w:r>
           </w:p>
         </w:tc>
         <w:tc>
@@ -1104,6 +1215,11 @@
               <w:jc w:val="center"/>
               <w:cnfStyle w:val="000000000000" w:firstRow="0" w:lastRow="0" w:firstColumn="0" w:lastColumn="0" w:oddVBand="0" w:evenVBand="0" w:oddHBand="0" w:evenHBand="0" w:firstRowFirstColumn="0" w:firstRowLastColumn="0" w:lastRowFirstColumn="0" w:lastRowLastColumn="0"/>
             </w:pPr>
+            <w:r>
+              <w:t>1</w:t>
+            </w:r>
+            <w:bookmarkStart w:id="2" w:name="_GoBack"/>
+            <w:bookmarkEnd w:id="2"/>
           </w:p>
         </w:tc>
         <w:tc>
@@ -1132,6 +1248,9 @@
               <w:pStyle w:val="Contenidotabla"/>
               <w:jc w:val="center"/>
             </w:pPr>
+            <w:r>
+              <w:t>5</w:t>
+            </w:r>
           </w:p>
         </w:tc>
         <w:tc>
@@ -1202,6 +1321,9 @@
               <w:pStyle w:val="Contenidotabla"/>
               <w:jc w:val="center"/>
             </w:pPr>
+            <w:r>
+              <w:t>6</w:t>
+            </w:r>
           </w:p>
         </w:tc>
         <w:tc>
@@ -1275,6 +1397,9 @@
               <w:pStyle w:val="Contenidotabla"/>
               <w:jc w:val="center"/>
             </w:pPr>
+            <w:r>
+              <w:t>7</w:t>
+            </w:r>
           </w:p>
         </w:tc>
         <w:tc>
@@ -1345,6 +1470,9 @@
               <w:pStyle w:val="Contenidotabla"/>
               <w:jc w:val="center"/>
             </w:pPr>
+            <w:r>
+              <w:t>8</w:t>
+            </w:r>
           </w:p>
         </w:tc>
         <w:tc>
@@ -1418,6 +1546,9 @@
               <w:pStyle w:val="Contenidotabla"/>
               <w:jc w:val="center"/>
             </w:pPr>
+            <w:r>
+              <w:t>9</w:t>
+            </w:r>
           </w:p>
         </w:tc>
         <w:tc>
@@ -1488,6 +1619,9 @@
               <w:pStyle w:val="Contenidotabla"/>
               <w:jc w:val="center"/>
             </w:pPr>
+            <w:r>
+              <w:t>10</w:t>
+            </w:r>
           </w:p>
         </w:tc>
         <w:tc>
@@ -1561,6 +1695,9 @@
               <w:pStyle w:val="Contenidotabla"/>
               <w:jc w:val="center"/>
             </w:pPr>
+            <w:r>
+              <w:t>11</w:t>
+            </w:r>
           </w:p>
         </w:tc>
         <w:tc>
@@ -1631,6 +1768,9 @@
               <w:pStyle w:val="Contenidotabla"/>
               <w:jc w:val="center"/>
             </w:pPr>
+            <w:r>
+              <w:t>12</w:t>
+            </w:r>
           </w:p>
         </w:tc>
         <w:tc>
@@ -1704,6 +1844,9 @@
               <w:pStyle w:val="Contenidotabla"/>
               <w:jc w:val="center"/>
             </w:pPr>
+            <w:r>
+              <w:t>13</w:t>
+            </w:r>
           </w:p>
         </w:tc>
         <w:tc>
@@ -1774,6 +1917,9 @@
               <w:pStyle w:val="Contenidotabla"/>
               <w:jc w:val="center"/>
             </w:pPr>
+            <w:r>
+              <w:t>14</w:t>
+            </w:r>
           </w:p>
         </w:tc>
         <w:tc>
@@ -1847,6 +1993,9 @@
               <w:pStyle w:val="Contenidotabla"/>
               <w:jc w:val="center"/>
             </w:pPr>
+            <w:r>
+              <w:t>15</w:t>
+            </w:r>
           </w:p>
         </w:tc>
         <w:tc>
@@ -1917,6 +2066,9 @@
               <w:pStyle w:val="Contenidotabla"/>
               <w:jc w:val="center"/>
             </w:pPr>
+            <w:r>
+              <w:t>16</w:t>
+            </w:r>
           </w:p>
         </w:tc>
         <w:tc>
@@ -1989,7 +2141,23 @@
             <w:pPr>
               <w:pStyle w:val="Contenidotabla"/>
               <w:jc w:val="center"/>
-            </w:pPr>
+              <w:rPr>
+                <w:b w:val="0"/>
+                <w:bCs/>
+              </w:rPr>
+            </w:pPr>
+            <w:r>
+              <w:t>17</w:t>
+            </w:r>
+          </w:p>
+          <w:p>
+            <w:pPr>
+              <w:pStyle w:val="Contenidotabla"/>
+              <w:jc w:val="center"/>
+            </w:pPr>
+            <w:r>
+              <w:t>18</w:t>
+            </w:r>
           </w:p>
         </w:tc>
         <w:tc>
@@ -2060,6 +2228,9 @@
               <w:pStyle w:val="Contenidotabla"/>
               <w:jc w:val="center"/>
             </w:pPr>
+            <w:r>
+              <w:t>19</w:t>
+            </w:r>
           </w:p>
         </w:tc>
         <w:tc>
@@ -2133,6 +2304,9 @@
               <w:pStyle w:val="Contenidotabla"/>
               <w:jc w:val="center"/>
             </w:pPr>
+            <w:r>
+              <w:t>20</w:t>
+            </w:r>
           </w:p>
         </w:tc>
         <w:tc>
@@ -2930,11 +3104,21 @@
       <w:r>
         <w:t xml:space="preserve">Ítem </w:t>
       </w:r>
-      <w:fldSimple w:instr=" SEQ ejer\* CardText \* MERGEFORMAT \* Lower \* MERGEFORMAT ">
-        <w:r>
-          <w:t>dos</w:t>
-        </w:r>
-      </w:fldSimple>
+      <w:r>
+        <w:fldChar w:fldCharType="begin"/>
+      </w:r>
+      <w:r>
+        <w:instrText xml:space="preserve"> SEQ ejer\* CardText \* MERGEFORMAT \* Lower \* MERGEFORMAT </w:instrText>
+      </w:r>
+      <w:r>
+        <w:fldChar w:fldCharType="separate"/>
+      </w:r>
+      <w:r>
+        <w:t>dos</w:t>
+      </w:r>
+      <w:r>
+        <w:fldChar w:fldCharType="end"/>
+      </w:r>
     </w:p>
     <w:p>
       <w:pPr>
@@ -3267,13 +3451,24 @@
         <w:pStyle w:val="Ttulo2"/>
       </w:pPr>
       <w:r>
+        <w:lastRenderedPageBreak/>
         <w:t xml:space="preserve">Ítem </w:t>
       </w:r>
-      <w:fldSimple w:instr=" SEQ ejer\* CardText \* MERGEFORMAT \* Lower \* MERGEFORMAT ">
-        <w:r>
-          <w:t>tres</w:t>
-        </w:r>
-      </w:fldSimple>
+      <w:r>
+        <w:fldChar w:fldCharType="begin"/>
+      </w:r>
+      <w:r>
+        <w:instrText xml:space="preserve"> SEQ ejer\* CardText \* MERGEFORMAT \* Lower \* MERGEFORMAT </w:instrText>
+      </w:r>
+      <w:r>
+        <w:fldChar w:fldCharType="separate"/>
+      </w:r>
+      <w:r>
+        <w:t>tres</w:t>
+      </w:r>
+      <w:r>
+        <w:fldChar w:fldCharType="end"/>
+      </w:r>
     </w:p>
     <w:p>
       <w:pPr>
@@ -3332,11 +3527,21 @@
       <w:r>
         <w:t xml:space="preserve">Ítem </w:t>
       </w:r>
-      <w:fldSimple w:instr=" SEQ ejer\* CardText \* MERGEFORMAT \* Lower \* MERGEFORMAT ">
-        <w:r>
-          <w:t>cuatro</w:t>
-        </w:r>
-      </w:fldSimple>
+      <w:r>
+        <w:fldChar w:fldCharType="begin"/>
+      </w:r>
+      <w:r>
+        <w:instrText xml:space="preserve"> SEQ ejer\* CardText \* MERGEFORMAT \* Lower \* MERGEFORMAT </w:instrText>
+      </w:r>
+      <w:r>
+        <w:fldChar w:fldCharType="separate"/>
+      </w:r>
+      <w:r>
+        <w:t>cuatro</w:t>
+      </w:r>
+      <w:r>
+        <w:fldChar w:fldCharType="end"/>
+      </w:r>
     </w:p>
     <w:p>
       <w:pPr>
@@ -3909,11 +4114,21 @@
       <w:r>
         <w:t xml:space="preserve">Ítem </w:t>
       </w:r>
-      <w:fldSimple w:instr=" SEQ ejer\* CardText \* MERGEFORMAT \* Lower \* MERGEFORMAT ">
-        <w:r>
-          <w:t>cinco</w:t>
-        </w:r>
-      </w:fldSimple>
+      <w:r>
+        <w:fldChar w:fldCharType="begin"/>
+      </w:r>
+      <w:r>
+        <w:instrText xml:space="preserve"> SEQ ejer\* CardText \* MERGEFORMAT \* Lower \* MERGEFORMAT </w:instrText>
+      </w:r>
+      <w:r>
+        <w:fldChar w:fldCharType="separate"/>
+      </w:r>
+      <w:r>
+        <w:t>cinco</w:t>
+      </w:r>
+      <w:r>
+        <w:fldChar w:fldCharType="end"/>
+      </w:r>
     </w:p>
     <w:p>
       <w:pPr>
@@ -4616,8 +4831,13 @@
       <w:pPr>
         <w:pStyle w:val="Estilo1"/>
       </w:pPr>
-      <w:r>
-        <w:t>Wireframe para la historia de usuario</w:t>
+      <w:proofErr w:type="spellStart"/>
+      <w:r>
+        <w:t>Wireframe</w:t>
+      </w:r>
+      <w:proofErr w:type="spellEnd"/>
+      <w:r>
+        <w:t xml:space="preserve"> para la historia de usuario</w:t>
       </w:r>
       <w:r>
         <w:rPr>
@@ -4662,6 +4882,7 @@
           <w:sz w:val="18"/>
           <w:szCs w:val="18"/>
         </w:rPr>
+        <w:lastRenderedPageBreak/>
         <w:t xml:space="preserve">Ítem </w:t>
       </w:r>
       <w:r>
@@ -4842,7 +5063,7 @@
 </file>
 
 <file path=word/endnotes.xml><?xml version="1.0" encoding="utf-8"?>
-<w:endnotes xmlns:wpc="http://schemas.microsoft.com/office/word/2010/wordprocessingCanvas" xmlns:cx="http://schemas.microsoft.com/office/drawing/2014/chartex" xmlns:cx1="http://schemas.microsoft.com/office/drawing/2015/9/8/chartex" xmlns:cx2="http://schemas.microsoft.com/office/drawing/2015/10/21/chartex" xmlns:cx3="http://schemas.microsoft.com/office/drawing/2016/5/9/chartex" xmlns:cx4="http://schemas.microsoft.com/office/drawing/2016/5/10/chartex" xmlns:cx5="http://schemas.microsoft.com/office/drawing/2016/5/11/chartex" xmlns:cx6="http://schemas.microsoft.com/office/drawing/2016/5/12/chartex" xmlns:cx7="http://schemas.microsoft.com/office/drawing/2016/5/13/chartex" xmlns:cx8="http://schemas.microsoft.com/office/drawing/2016/5/14/chartex" xmlns:mc="http://schemas.openxmlformats.org/markup-compatibility/2006" xmlns:aink="http://schemas.microsoft.com/office/drawing/2016/ink" xmlns:am3d="http://schemas.microsoft.com/office/drawing/2017/model3d" xmlns:o="urn:schemas-microsoft-com:office:office" xmlns:oel="http://schemas.microsoft.com/office/2019/extlst" xmlns:r="http://schemas.openxmlformats.org/officeDocument/2006/relationships" xmlns:m="http://schemas.openxmlformats.org/officeDocument/2006/math" xmlns:v="urn:schemas-microsoft-com:vml" xmlns:wp14="http://schemas.microsoft.com/office/word/2010/wordprocessingDrawing" xmlns:wp="http://schemas.openxmlformats.org/drawingml/2006/wordprocessingDrawing" xmlns:w10="urn:schemas-microsoft-com:office:word" xmlns:w="http://schemas.openxmlformats.org/wordprocessingml/2006/main" xmlns:w14="http://schemas.microsoft.com/office/word/2010/wordml" xmlns:w15="http://schemas.microsoft.com/office/word/2012/wordml" xmlns:w16cex="http://schemas.microsoft.com/office/word/2018/wordml/cex" xmlns:w16cid="http://schemas.microsoft.com/office/word/2016/wordml/cid" xmlns:w16="http://schemas.microsoft.com/office/word/2018/wordml" xmlns:w16du="http://schemas.microsoft.com/office/word/2023/wordml/word16du" xmlns:w16sdtdh="http://schemas.microsoft.com/office/word/2020/wordml/sdtdatahash" xmlns:w16se="http://schemas.microsoft.com/office/word/2015/wordml/symex" xmlns:wpg="http://schemas.microsoft.com/office/word/2010/wordprocessingGroup" xmlns:wpi="http://schemas.microsoft.com/office/word/2010/wordprocessingInk" xmlns:wne="http://schemas.microsoft.com/office/word/2006/wordml" xmlns:wps="http://schemas.microsoft.com/office/word/2010/wordprocessingShape" mc:Ignorable="w14 w15 w16se w16cid w16 w16cex w16sdtdh wp14">
+<w:endnotes xmlns:wpc="http://schemas.microsoft.com/office/word/2010/wordprocessingCanvas" xmlns:cx="http://schemas.microsoft.com/office/drawing/2014/chartex" xmlns:cx1="http://schemas.microsoft.com/office/drawing/2015/9/8/chartex" xmlns:cx2="http://schemas.microsoft.com/office/drawing/2015/10/21/chartex" xmlns:cx3="http://schemas.microsoft.com/office/drawing/2016/5/9/chartex" xmlns:cx4="http://schemas.microsoft.com/office/drawing/2016/5/10/chartex" xmlns:cx5="http://schemas.microsoft.com/office/drawing/2016/5/11/chartex" xmlns:cx6="http://schemas.microsoft.com/office/drawing/2016/5/12/chartex" xmlns:cx7="http://schemas.microsoft.com/office/drawing/2016/5/13/chartex" xmlns:cx8="http://schemas.microsoft.com/office/drawing/2016/5/14/chartex" xmlns:mc="http://schemas.openxmlformats.org/markup-compatibility/2006" xmlns:aink="http://schemas.microsoft.com/office/drawing/2016/ink" xmlns:am3d="http://schemas.microsoft.com/office/drawing/2017/model3d" xmlns:o="urn:schemas-microsoft-com:office:office" xmlns:r="http://schemas.openxmlformats.org/officeDocument/2006/relationships" xmlns:m="http://schemas.openxmlformats.org/officeDocument/2006/math" xmlns:v="urn:schemas-microsoft-com:vml" xmlns:wp14="http://schemas.microsoft.com/office/word/2010/wordprocessingDrawing" xmlns:wp="http://schemas.openxmlformats.org/drawingml/2006/wordprocessingDrawing" xmlns:w10="urn:schemas-microsoft-com:office:word" xmlns:w="http://schemas.openxmlformats.org/wordprocessingml/2006/main" xmlns:w14="http://schemas.microsoft.com/office/word/2010/wordml" xmlns:w15="http://schemas.microsoft.com/office/word/2012/wordml" xmlns:w16cid="http://schemas.microsoft.com/office/word/2016/wordml/cid" xmlns:w16se="http://schemas.microsoft.com/office/word/2015/wordml/symex" xmlns:wpg="http://schemas.microsoft.com/office/word/2010/wordprocessingGroup" xmlns:wpi="http://schemas.microsoft.com/office/word/2010/wordprocessingInk" xmlns:wne="http://schemas.microsoft.com/office/word/2006/wordml" xmlns:wps="http://schemas.microsoft.com/office/word/2010/wordprocessingShape" mc:Ignorable="w14 w15 w16se w16cid wp14">
   <w:endnote w:type="separator" w:id="-1">
     <w:p>
       <w:r>
@@ -4861,7 +5082,7 @@
 </file>
 
 <file path=word/footnotes.xml><?xml version="1.0" encoding="utf-8"?>
-<w:footnotes xmlns:wpc="http://schemas.microsoft.com/office/word/2010/wordprocessingCanvas" xmlns:cx="http://schemas.microsoft.com/office/drawing/2014/chartex" xmlns:cx1="http://schemas.microsoft.com/office/drawing/2015/9/8/chartex" xmlns:cx2="http://schemas.microsoft.com/office/drawing/2015/10/21/chartex" xmlns:cx3="http://schemas.microsoft.com/office/drawing/2016/5/9/chartex" xmlns:cx4="http://schemas.microsoft.com/office/drawing/2016/5/10/chartex" xmlns:cx5="http://schemas.microsoft.com/office/drawing/2016/5/11/chartex" xmlns:cx6="http://schemas.microsoft.com/office/drawing/2016/5/12/chartex" xmlns:cx7="http://schemas.microsoft.com/office/drawing/2016/5/13/chartex" xmlns:cx8="http://schemas.microsoft.com/office/drawing/2016/5/14/chartex" xmlns:mc="http://schemas.openxmlformats.org/markup-compatibility/2006" xmlns:aink="http://schemas.microsoft.com/office/drawing/2016/ink" xmlns:am3d="http://schemas.microsoft.com/office/drawing/2017/model3d" xmlns:o="urn:schemas-microsoft-com:office:office" xmlns:oel="http://schemas.microsoft.com/office/2019/extlst" xmlns:r="http://schemas.openxmlformats.org/officeDocument/2006/relationships" xmlns:m="http://schemas.openxmlformats.org/officeDocument/2006/math" xmlns:v="urn:schemas-microsoft-com:vml" xmlns:wp14="http://schemas.microsoft.com/office/word/2010/wordprocessingDrawing" xmlns:wp="http://schemas.openxmlformats.org/drawingml/2006/wordprocessingDrawing" xmlns:w10="urn:schemas-microsoft-com:office:word" xmlns:w="http://schemas.openxmlformats.org/wordprocessingml/2006/main" xmlns:w14="http://schemas.microsoft.com/office/word/2010/wordml" xmlns:w15="http://schemas.microsoft.com/office/word/2012/wordml" xmlns:w16cex="http://schemas.microsoft.com/office/word/2018/wordml/cex" xmlns:w16cid="http://schemas.microsoft.com/office/word/2016/wordml/cid" xmlns:w16="http://schemas.microsoft.com/office/word/2018/wordml" xmlns:w16du="http://schemas.microsoft.com/office/word/2023/wordml/word16du" xmlns:w16sdtdh="http://schemas.microsoft.com/office/word/2020/wordml/sdtdatahash" xmlns:w16se="http://schemas.microsoft.com/office/word/2015/wordml/symex" xmlns:wpg="http://schemas.microsoft.com/office/word/2010/wordprocessingGroup" xmlns:wpi="http://schemas.microsoft.com/office/word/2010/wordprocessingInk" xmlns:wne="http://schemas.microsoft.com/office/word/2006/wordml" xmlns:wps="http://schemas.microsoft.com/office/word/2010/wordprocessingShape" mc:Ignorable="w14 w15 w16se w16cid w16 w16cex w16sdtdh wp14">
+<w:footnotes xmlns:wpc="http://schemas.microsoft.com/office/word/2010/wordprocessingCanvas" xmlns:cx="http://schemas.microsoft.com/office/drawing/2014/chartex" xmlns:cx1="http://schemas.microsoft.com/office/drawing/2015/9/8/chartex" xmlns:cx2="http://schemas.microsoft.com/office/drawing/2015/10/21/chartex" xmlns:cx3="http://schemas.microsoft.com/office/drawing/2016/5/9/chartex" xmlns:cx4="http://schemas.microsoft.com/office/drawing/2016/5/10/chartex" xmlns:cx5="http://schemas.microsoft.com/office/drawing/2016/5/11/chartex" xmlns:cx6="http://schemas.microsoft.com/office/drawing/2016/5/12/chartex" xmlns:cx7="http://schemas.microsoft.com/office/drawing/2016/5/13/chartex" xmlns:cx8="http://schemas.microsoft.com/office/drawing/2016/5/14/chartex" xmlns:mc="http://schemas.openxmlformats.org/markup-compatibility/2006" xmlns:aink="http://schemas.microsoft.com/office/drawing/2016/ink" xmlns:am3d="http://schemas.microsoft.com/office/drawing/2017/model3d" xmlns:o="urn:schemas-microsoft-com:office:office" xmlns:r="http://schemas.openxmlformats.org/officeDocument/2006/relationships" xmlns:m="http://schemas.openxmlformats.org/officeDocument/2006/math" xmlns:v="urn:schemas-microsoft-com:vml" xmlns:wp14="http://schemas.microsoft.com/office/word/2010/wordprocessingDrawing" xmlns:wp="http://schemas.openxmlformats.org/drawingml/2006/wordprocessingDrawing" xmlns:w10="urn:schemas-microsoft-com:office:word" xmlns:w="http://schemas.openxmlformats.org/wordprocessingml/2006/main" xmlns:w14="http://schemas.microsoft.com/office/word/2010/wordml" xmlns:w15="http://schemas.microsoft.com/office/word/2012/wordml" xmlns:w16cid="http://schemas.microsoft.com/office/word/2016/wordml/cid" xmlns:w16se="http://schemas.microsoft.com/office/word/2015/wordml/symex" xmlns:wpg="http://schemas.microsoft.com/office/word/2010/wordprocessingGroup" xmlns:wpi="http://schemas.microsoft.com/office/word/2010/wordprocessingInk" xmlns:wne="http://schemas.microsoft.com/office/word/2006/wordml" xmlns:wps="http://schemas.microsoft.com/office/word/2010/wordprocessingShape" mc:Ignorable="w14 w15 w16se w16cid wp14">
   <w:footnote w:type="separator" w:id="-1">
     <w:p>
       <w:r>
@@ -4987,7 +5208,39 @@
         <w:tab/>
       </w:r>
       <w:r>
-        <w:t>Para los wireframe de cada historia de usuario puede utilizar: Lucichart, Balsamiq, Adobe xd, Pencil, etc.</w:t>
+        <w:t xml:space="preserve">Para los </w:t>
+      </w:r>
+      <w:proofErr w:type="spellStart"/>
+      <w:r>
+        <w:t>wireframe</w:t>
+      </w:r>
+      <w:proofErr w:type="spellEnd"/>
+      <w:r>
+        <w:t xml:space="preserve"> de cada historia de usuario puede utilizar: </w:t>
+      </w:r>
+      <w:proofErr w:type="spellStart"/>
+      <w:r>
+        <w:t>Lucichart</w:t>
+      </w:r>
+      <w:proofErr w:type="spellEnd"/>
+      <w:r>
+        <w:t xml:space="preserve">, Balsamiq, Adobe </w:t>
+      </w:r>
+      <w:proofErr w:type="spellStart"/>
+      <w:r>
+        <w:t>xd</w:t>
+      </w:r>
+      <w:proofErr w:type="spellEnd"/>
+      <w:r>
+        <w:t xml:space="preserve">, </w:t>
+      </w:r>
+      <w:proofErr w:type="spellStart"/>
+      <w:r>
+        <w:t>Pencil</w:t>
+      </w:r>
+      <w:proofErr w:type="spellEnd"/>
+      <w:r>
+        <w:t>, etc.</w:t>
       </w:r>
     </w:p>
   </w:footnote>
@@ -4995,7 +5248,7 @@
 </file>
 
 <file path=word/header1.xml><?xml version="1.0" encoding="utf-8"?>
-<w:hdr xmlns:wpc="http://schemas.microsoft.com/office/word/2010/wordprocessingCanvas" xmlns:cx="http://schemas.microsoft.com/office/drawing/2014/chartex" xmlns:cx1="http://schemas.microsoft.com/office/drawing/2015/9/8/chartex" xmlns:cx2="http://schemas.microsoft.com/office/drawing/2015/10/21/chartex" xmlns:cx3="http://schemas.microsoft.com/office/drawing/2016/5/9/chartex" xmlns:cx4="http://schemas.microsoft.com/office/drawing/2016/5/10/chartex" xmlns:cx5="http://schemas.microsoft.com/office/drawing/2016/5/11/chartex" xmlns:cx6="http://schemas.microsoft.com/office/drawing/2016/5/12/chartex" xmlns:cx7="http://schemas.microsoft.com/office/drawing/2016/5/13/chartex" xmlns:cx8="http://schemas.microsoft.com/office/drawing/2016/5/14/chartex" xmlns:mc="http://schemas.openxmlformats.org/markup-compatibility/2006" xmlns:aink="http://schemas.microsoft.com/office/drawing/2016/ink" xmlns:am3d="http://schemas.microsoft.com/office/drawing/2017/model3d" xmlns:o="urn:schemas-microsoft-com:office:office" xmlns:oel="http://schemas.microsoft.com/office/2019/extlst" xmlns:r="http://schemas.openxmlformats.org/officeDocument/2006/relationships" xmlns:m="http://schemas.openxmlformats.org/officeDocument/2006/math" xmlns:v="urn:schemas-microsoft-com:vml" xmlns:wp14="http://schemas.microsoft.com/office/word/2010/wordprocessingDrawing" xmlns:wp="http://schemas.openxmlformats.org/drawingml/2006/wordprocessingDrawing" xmlns:w10="urn:schemas-microsoft-com:office:word" xmlns:w="http://schemas.openxmlformats.org/wordprocessingml/2006/main" xmlns:w14="http://schemas.microsoft.com/office/word/2010/wordml" xmlns:w15="http://schemas.microsoft.com/office/word/2012/wordml" xmlns:w16cex="http://schemas.microsoft.com/office/word/2018/wordml/cex" xmlns:w16cid="http://schemas.microsoft.com/office/word/2016/wordml/cid" xmlns:w16="http://schemas.microsoft.com/office/word/2018/wordml" xmlns:w16du="http://schemas.microsoft.com/office/word/2023/wordml/word16du" xmlns:w16sdtdh="http://schemas.microsoft.com/office/word/2020/wordml/sdtdatahash" xmlns:w16se="http://schemas.microsoft.com/office/word/2015/wordml/symex" xmlns:wpg="http://schemas.microsoft.com/office/word/2010/wordprocessingGroup" xmlns:wpi="http://schemas.microsoft.com/office/word/2010/wordprocessingInk" xmlns:wne="http://schemas.microsoft.com/office/word/2006/wordml" xmlns:wps="http://schemas.microsoft.com/office/word/2010/wordprocessingShape" mc:Ignorable="w14 w15 w16se w16cid w16 w16cex w16sdtdh wp14">
+<w:hdr xmlns:wpc="http://schemas.microsoft.com/office/word/2010/wordprocessingCanvas" xmlns:cx="http://schemas.microsoft.com/office/drawing/2014/chartex" xmlns:cx1="http://schemas.microsoft.com/office/drawing/2015/9/8/chartex" xmlns:cx2="http://schemas.microsoft.com/office/drawing/2015/10/21/chartex" xmlns:cx3="http://schemas.microsoft.com/office/drawing/2016/5/9/chartex" xmlns:cx4="http://schemas.microsoft.com/office/drawing/2016/5/10/chartex" xmlns:cx5="http://schemas.microsoft.com/office/drawing/2016/5/11/chartex" xmlns:cx6="http://schemas.microsoft.com/office/drawing/2016/5/12/chartex" xmlns:cx7="http://schemas.microsoft.com/office/drawing/2016/5/13/chartex" xmlns:cx8="http://schemas.microsoft.com/office/drawing/2016/5/14/chartex" xmlns:mc="http://schemas.openxmlformats.org/markup-compatibility/2006" xmlns:aink="http://schemas.microsoft.com/office/drawing/2016/ink" xmlns:am3d="http://schemas.microsoft.com/office/drawing/2017/model3d" xmlns:o="urn:schemas-microsoft-com:office:office" xmlns:r="http://schemas.openxmlformats.org/officeDocument/2006/relationships" xmlns:m="http://schemas.openxmlformats.org/officeDocument/2006/math" xmlns:v="urn:schemas-microsoft-com:vml" xmlns:wp14="http://schemas.microsoft.com/office/word/2010/wordprocessingDrawing" xmlns:wp="http://schemas.openxmlformats.org/drawingml/2006/wordprocessingDrawing" xmlns:w10="urn:schemas-microsoft-com:office:word" xmlns:w="http://schemas.openxmlformats.org/wordprocessingml/2006/main" xmlns:w14="http://schemas.microsoft.com/office/word/2010/wordml" xmlns:w15="http://schemas.microsoft.com/office/word/2012/wordml" xmlns:w16cid="http://schemas.microsoft.com/office/word/2016/wordml/cid" xmlns:w16se="http://schemas.microsoft.com/office/word/2015/wordml/symex" xmlns:wpg="http://schemas.microsoft.com/office/word/2010/wordprocessingGroup" xmlns:wpi="http://schemas.microsoft.com/office/word/2010/wordprocessingInk" xmlns:wne="http://schemas.microsoft.com/office/word/2006/wordml" xmlns:wps="http://schemas.microsoft.com/office/word/2010/wordprocessingShape" mc:Ignorable="w14 w15 w16se w16cid wp14">
   <w:p>
     <w:pPr>
       <w:pStyle w:val="Encabezado"/>
@@ -5147,7 +5400,7 @@
             </wp:anchor>
           </w:drawing>
         </mc:Choice>
-        <mc:Fallback>
+        <mc:Fallback xmlns:w16sdtdh="http://schemas.microsoft.com/office/word/2020/wordml/sdtdatahash" xmlns:w16du="http://schemas.microsoft.com/office/word/2023/wordml/word16du" xmlns:w16="http://schemas.microsoft.com/office/word/2018/wordml" xmlns:w16cex="http://schemas.microsoft.com/office/word/2018/wordml/cex" xmlns:oel="http://schemas.microsoft.com/office/2019/extlst">
           <w:pict>
             <v:rect w14:anchorId="09C354CF" id="23 Rectángulo" o:spid="_x0000_s1027" style="position:absolute;margin-left:197.8pt;margin-top:21.8pt;width:249pt;height:24.35pt;z-index:251660288;visibility:visible;mso-wrap-style:square;mso-width-percent:0;mso-height-percent:0;mso-wrap-distance-left:9pt;mso-wrap-distance-top:0;mso-wrap-distance-right:9pt;mso-wrap-distance-bottom:0;mso-position-horizontal:right;mso-position-horizontal-relative:margin;mso-position-vertical:absolute;mso-position-vertical-relative:text;mso-width-percent:0;mso-height-percent:0;mso-width-relative:margin;mso-height-relative:margin;v-text-anchor:middle" o:gfxdata="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" fillcolor="white [3212]" stroked="f" strokeweight="2pt">
               <v:textbox>
@@ -5185,7 +5438,7 @@
 </file>
 
 <file path=word/numbering.xml><?xml version="1.0" encoding="utf-8"?>
-<w:numbering xmlns:wpc="http://schemas.microsoft.com/office/word/2010/wordprocessingCanvas" xmlns:cx="http://schemas.microsoft.com/office/drawing/2014/chartex" xmlns:cx1="http://schemas.microsoft.com/office/drawing/2015/9/8/chartex" xmlns:cx2="http://schemas.microsoft.com/office/drawing/2015/10/21/chartex" xmlns:cx3="http://schemas.microsoft.com/office/drawing/2016/5/9/chartex" xmlns:cx4="http://schemas.microsoft.com/office/drawing/2016/5/10/chartex" xmlns:cx5="http://schemas.microsoft.com/office/drawing/2016/5/11/chartex" xmlns:cx6="http://schemas.microsoft.com/office/drawing/2016/5/12/chartex" xmlns:cx7="http://schemas.microsoft.com/office/drawing/2016/5/13/chartex" xmlns:cx8="http://schemas.microsoft.com/office/drawing/2016/5/14/chartex" xmlns:mc="http://schemas.openxmlformats.org/markup-compatibility/2006" xmlns:aink="http://schemas.microsoft.com/office/drawing/2016/ink" xmlns:am3d="http://schemas.microsoft.com/office/drawing/2017/model3d" xmlns:o="urn:schemas-microsoft-com:office:office" xmlns:oel="http://schemas.microsoft.com/office/2019/extlst" xmlns:r="http://schemas.openxmlformats.org/officeDocument/2006/relationships" xmlns:m="http://schemas.openxmlformats.org/officeDocument/2006/math" xmlns:v="urn:schemas-microsoft-com:vml" xmlns:wp14="http://schemas.microsoft.com/office/word/2010/wordprocessingDrawing" xmlns:wp="http://schemas.openxmlformats.org/drawingml/2006/wordprocessingDrawing" xmlns:w10="urn:schemas-microsoft-com:office:word" xmlns:w="http://schemas.openxmlformats.org/wordprocessingml/2006/main" xmlns:w14="http://schemas.microsoft.com/office/word/2010/wordml" xmlns:w15="http://schemas.microsoft.com/office/word/2012/wordml" xmlns:w16cex="http://schemas.microsoft.com/office/word/2018/wordml/cex" xmlns:w16cid="http://schemas.microsoft.com/office/word/2016/wordml/cid" xmlns:w16="http://schemas.microsoft.com/office/word/2018/wordml" xmlns:w16du="http://schemas.microsoft.com/office/word/2023/wordml/word16du" xmlns:w16sdtdh="http://schemas.microsoft.com/office/word/2020/wordml/sdtdatahash" xmlns:w16se="http://schemas.microsoft.com/office/word/2015/wordml/symex" xmlns:wpg="http://schemas.microsoft.com/office/word/2010/wordprocessingGroup" xmlns:wpi="http://schemas.microsoft.com/office/word/2010/wordprocessingInk" xmlns:wne="http://schemas.microsoft.com/office/word/2006/wordml" xmlns:wps="http://schemas.microsoft.com/office/word/2010/wordprocessingShape" mc:Ignorable="w14 w15 w16se w16cid w16 w16cex w16sdtdh wp14">
+<w:numbering xmlns:wpc="http://schemas.microsoft.com/office/word/2010/wordprocessingCanvas" xmlns:cx="http://schemas.microsoft.com/office/drawing/2014/chartex" xmlns:cx1="http://schemas.microsoft.com/office/drawing/2015/9/8/chartex" xmlns:cx2="http://schemas.microsoft.com/office/drawing/2015/10/21/chartex" xmlns:cx3="http://schemas.microsoft.com/office/drawing/2016/5/9/chartex" xmlns:cx4="http://schemas.microsoft.com/office/drawing/2016/5/10/chartex" xmlns:cx5="http://schemas.microsoft.com/office/drawing/2016/5/11/chartex" xmlns:cx6="http://schemas.microsoft.com/office/drawing/2016/5/12/chartex" xmlns:cx7="http://schemas.microsoft.com/office/drawing/2016/5/13/chartex" xmlns:cx8="http://schemas.microsoft.com/office/drawing/2016/5/14/chartex" xmlns:mc="http://schemas.openxmlformats.org/markup-compatibility/2006" xmlns:aink="http://schemas.microsoft.com/office/drawing/2016/ink" xmlns:am3d="http://schemas.microsoft.com/office/drawing/2017/model3d" xmlns:o="urn:schemas-microsoft-com:office:office" xmlns:r="http://schemas.openxmlformats.org/officeDocument/2006/relationships" xmlns:m="http://schemas.openxmlformats.org/officeDocument/2006/math" xmlns:v="urn:schemas-microsoft-com:vml" xmlns:wp14="http://schemas.microsoft.com/office/word/2010/wordprocessingDrawing" xmlns:wp="http://schemas.openxmlformats.org/drawingml/2006/wordprocessingDrawing" xmlns:w10="urn:schemas-microsoft-com:office:word" xmlns:w="http://schemas.openxmlformats.org/wordprocessingml/2006/main" xmlns:w14="http://schemas.microsoft.com/office/word/2010/wordml" xmlns:w15="http://schemas.microsoft.com/office/word/2012/wordml" xmlns:w16cid="http://schemas.microsoft.com/office/word/2016/wordml/cid" xmlns:w16se="http://schemas.microsoft.com/office/word/2015/wordml/symex" xmlns:wpg="http://schemas.microsoft.com/office/word/2010/wordprocessingGroup" xmlns:wpi="http://schemas.microsoft.com/office/word/2010/wordprocessingInk" xmlns:wne="http://schemas.microsoft.com/office/word/2006/wordml" xmlns:wps="http://schemas.microsoft.com/office/word/2010/wordprocessingShape" mc:Ignorable="w14 w15 w16se w16cid wp14">
   <w:abstractNum w:abstractNumId="0" w15:restartNumberingAfterBreak="0">
     <w:nsid w:val="0085233E"/>
     <w:multiLevelType w:val="multilevel"/>
@@ -6283,44 +6536,44 @@
       </w:pPr>
     </w:lvl>
   </w:abstractNum>
-  <w:num w:numId="1" w16cid:durableId="484206504">
+  <w:num w:numId="1">
     <w:abstractNumId w:val="2"/>
   </w:num>
-  <w:num w:numId="2" w16cid:durableId="125053752">
+  <w:num w:numId="2">
     <w:abstractNumId w:val="6"/>
   </w:num>
-  <w:num w:numId="3" w16cid:durableId="551044752">
+  <w:num w:numId="3">
     <w:abstractNumId w:val="9"/>
   </w:num>
-  <w:num w:numId="4" w16cid:durableId="1514413060">
+  <w:num w:numId="4">
     <w:abstractNumId w:val="1"/>
   </w:num>
-  <w:num w:numId="5" w16cid:durableId="141703878">
+  <w:num w:numId="5">
     <w:abstractNumId w:val="7"/>
   </w:num>
-  <w:num w:numId="6" w16cid:durableId="46103277">
+  <w:num w:numId="6">
     <w:abstractNumId w:val="0"/>
   </w:num>
-  <w:num w:numId="7" w16cid:durableId="1366635832">
+  <w:num w:numId="7">
     <w:abstractNumId w:val="4"/>
   </w:num>
-  <w:num w:numId="8" w16cid:durableId="468479216">
+  <w:num w:numId="8">
     <w:abstractNumId w:val="8"/>
   </w:num>
-  <w:num w:numId="9" w16cid:durableId="1950550515">
+  <w:num w:numId="9">
     <w:abstractNumId w:val="3"/>
   </w:num>
-  <w:num w:numId="10" w16cid:durableId="1300305965">
+  <w:num w:numId="10">
     <w:abstractNumId w:val="5"/>
   </w:num>
-  <w:num w:numId="11" w16cid:durableId="1175994886">
+  <w:num w:numId="11">
     <w:abstractNumId w:val="5"/>
   </w:num>
 </w:numbering>
 </file>
 
 <file path=word/styles.xml><?xml version="1.0" encoding="utf-8"?>
-<w:styles xmlns:mc="http://schemas.openxmlformats.org/markup-compatibility/2006" xmlns:r="http://schemas.openxmlformats.org/officeDocument/2006/relationships" xmlns:w="http://schemas.openxmlformats.org/wordprocessingml/2006/main" xmlns:w14="http://schemas.microsoft.com/office/word/2010/wordml" xmlns:w15="http://schemas.microsoft.com/office/word/2012/wordml" xmlns:w16cex="http://schemas.microsoft.com/office/word/2018/wordml/cex" xmlns:w16cid="http://schemas.microsoft.com/office/word/2016/wordml/cid" xmlns:w16="http://schemas.microsoft.com/office/word/2018/wordml" xmlns:w16sdtdh="http://schemas.microsoft.com/office/word/2020/wordml/sdtdatahash" xmlns:w16se="http://schemas.microsoft.com/office/word/2015/wordml/symex" mc:Ignorable="w14 w15 w16se w16cid w16 w16cex w16sdtdh">
+<w:styles xmlns:mc="http://schemas.openxmlformats.org/markup-compatibility/2006" xmlns:r="http://schemas.openxmlformats.org/officeDocument/2006/relationships" xmlns:w="http://schemas.openxmlformats.org/wordprocessingml/2006/main" xmlns:w14="http://schemas.microsoft.com/office/word/2010/wordml" xmlns:w15="http://schemas.microsoft.com/office/word/2012/wordml" xmlns:w16cid="http://schemas.microsoft.com/office/word/2016/wordml/cid" xmlns:w16se="http://schemas.microsoft.com/office/word/2015/wordml/symex" mc:Ignorable="w14 w15 w16se w16cid">
   <w:docDefaults>
     <w:rPrDefault>
       <w:rPr>
@@ -6332,7 +6585,7 @@
     </w:rPrDefault>
     <w:pPrDefault/>
   </w:docDefaults>
-  <w:latentStyles w:defLockedState="0" w:defUIPriority="99" w:defSemiHidden="0" w:defUnhideWhenUsed="0" w:defQFormat="0" w:count="376">
+  <w:latentStyles w:defLockedState="0" w:defUIPriority="99" w:defSemiHidden="0" w:defUnhideWhenUsed="0" w:defQFormat="0" w:count="375">
     <w:lsdException w:name="Normal" w:uiPriority="0" w:qFormat="1"/>
     <w:lsdException w:name="heading 1" w:uiPriority="9" w:qFormat="1"/>
     <w:lsdException w:name="heading 2" w:semiHidden="1" w:uiPriority="9" w:unhideWhenUsed="1" w:qFormat="1"/>
@@ -6708,7 +6961,6 @@
     <w:lsdException w:name="Smart Hyperlink" w:semiHidden="1" w:unhideWhenUsed="1"/>
     <w:lsdException w:name="Hashtag" w:semiHidden="1" w:unhideWhenUsed="1"/>
     <w:lsdException w:name="Unresolved Mention" w:semiHidden="1" w:unhideWhenUsed="1"/>
-    <w:lsdException w:name="Smart Link" w:semiHidden="1" w:unhideWhenUsed="1"/>
   </w:latentStyles>
   <w:style w:type="paragraph" w:default="1" w:styleId="Normal">
     <w:name w:val="Normal"/>
@@ -7761,7 +8013,7 @@
 </file>
 
 <file path=customXml/itemProps1.xml><?xml version="1.0" encoding="utf-8"?>
-<ds:datastoreItem xmlns:ds="http://schemas.openxmlformats.org/officeDocument/2006/customXml" ds:itemID="{0ABA2E0D-DD25-4F60-AC9E-7145AC489102}">
+<ds:datastoreItem xmlns:ds="http://schemas.openxmlformats.org/officeDocument/2006/customXml" ds:itemID="{0BFC451B-9F8F-44DB-9F2B-AD68C8080683}">
   <ds:schemaRefs>
     <ds:schemaRef ds:uri="http://schemas.openxmlformats.org/officeDocument/2006/bibliography"/>
   </ds:schemaRefs>

</xml_diff>

<commit_message>
Completado las 20 historias de usaurio
</commit_message>
<xml_diff>
--- a/Doc/Proyecto de Fin de Curso.docx
+++ b/Doc/Proyecto de Fin de Curso.docx
@@ -233,13 +233,13 @@
               </wp:inline>
             </w:drawing>
           </mc:Choice>
-          <mc:Fallback xmlns:w16sdtdh="http://schemas.microsoft.com/office/word/2020/wordml/sdtdatahash" xmlns:w16du="http://schemas.microsoft.com/office/word/2023/wordml/word16du" xmlns:w16="http://schemas.microsoft.com/office/word/2018/wordml" xmlns:w16cex="http://schemas.microsoft.com/office/word/2018/wordml/cex" xmlns:oel="http://schemas.microsoft.com/office/2019/extlst">
+          <mc:Fallback>
             <w:pict>
               <v:shapetype w14:anchorId="7F9FA5A6" id="_x0000_t202" coordsize="21600,21600" o:spt="202" path="m,l,21600r21600,l21600,xe">
                 <v:stroke joinstyle="miter"/>
                 <v:path gradientshapeok="t" o:connecttype="rect"/>
               </v:shapetype>
-              <v:shape id="Cuadro de texto 7" o:spid="_x0000_s1026" type="#_x0000_t202" style="width:478.3pt;height:106.35pt;visibility:visible;mso-wrap-style:square;mso-left-percent:-10001;mso-top-percent:-10001;mso-position-horizontal:absolute;mso-position-horizontal-relative:char;mso-position-vertical:absolute;mso-position-vertical-relative:line;mso-left-percent:-10001;mso-top-percent:-10001;v-text-anchor:middle" o:gfxdata="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" filled="f" strokecolor="black [3213]">
+              <v:shape id="Cuadro de texto 7" o:spid="_x0000_s1026" type="#_x0000_t202" style="width:478.3pt;height:106.35pt;visibility:visible;mso-wrap-style:square;mso-left-percent:-10001;mso-top-percent:-10001;mso-position-horizontal:absolute;mso-position-horizontal-relative:char;mso-position-vertical:absolute;mso-position-vertical-relative:line;mso-left-percent:-10001;mso-top-percent:-10001;v-text-anchor:middle" o:gfxdata="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" filled="f" strokecolor="black [3213]">
                 <v:textbox>
                   <w:txbxContent>
                     <w:p>
@@ -597,6 +597,32 @@
                 <w:lang w:val="es-ES" w:eastAsia="es-ES"/>
               </w:rPr>
             </w:pPr>
+            <w:r>
+              <w:rPr>
+                <w:lang w:val="es-ES" w:eastAsia="es-ES"/>
+              </w:rPr>
+              <w:t xml:space="preserve">Tapia De La Cruz </w:t>
+            </w:r>
+            <w:proofErr w:type="spellStart"/>
+            <w:r>
+              <w:rPr>
+                <w:lang w:val="es-ES" w:eastAsia="es-ES"/>
+              </w:rPr>
+              <w:t>Jh</w:t>
+            </w:r>
+            <w:r>
+              <w:rPr>
+                <w:lang w:val="es-ES" w:eastAsia="es-ES"/>
+              </w:rPr>
+              <w:t>ann</w:t>
+            </w:r>
+            <w:proofErr w:type="spellEnd"/>
+            <w:r>
+              <w:rPr>
+                <w:lang w:val="es-ES" w:eastAsia="es-ES"/>
+              </w:rPr>
+              <w:t xml:space="preserve"> Pier</w:t>
+            </w:r>
           </w:p>
         </w:tc>
       </w:tr>
@@ -655,6 +681,8 @@
               </w:rPr>
               <w:t xml:space="preserve"> Ulises Yerko</w:t>
             </w:r>
+            <w:bookmarkStart w:id="0" w:name="_GoBack"/>
+            <w:bookmarkEnd w:id="0"/>
           </w:p>
         </w:tc>
       </w:tr>
@@ -689,7 +717,7 @@
       <w:r>
         <w:t xml:space="preserve">Elabore la lista de historias de usuario </w:t>
       </w:r>
-      <w:bookmarkStart w:id="0" w:name="_Hlk74682210"/>
+      <w:bookmarkStart w:id="1" w:name="_Hlk74682210"/>
       <w:r>
         <w:t>(</w:t>
       </w:r>
@@ -722,7 +750,7 @@
       <w:r>
         <w:t>.</w:t>
       </w:r>
-      <w:bookmarkEnd w:id="0"/>
+      <w:bookmarkEnd w:id="1"/>
     </w:p>
     <w:p>
       <w:pPr>
@@ -800,7 +828,7 @@
               <w:pStyle w:val="Contenidotabla"/>
               <w:cnfStyle w:val="100000000000" w:firstRow="1" w:lastRow="0" w:firstColumn="0" w:lastColumn="0" w:oddVBand="0" w:evenVBand="0" w:oddHBand="0" w:evenHBand="0" w:firstRowFirstColumn="0" w:firstRowLastColumn="0" w:lastRowFirstColumn="0" w:lastRowLastColumn="0"/>
             </w:pPr>
-            <w:bookmarkStart w:id="1" w:name="_Hlk74686603"/>
+            <w:bookmarkStart w:id="2" w:name="_Hlk74686603"/>
             <w:r>
               <w:t>Identificador</w:t>
             </w:r>
@@ -948,7 +976,7 @@
               <w:cnfStyle w:val="000000100000" w:firstRow="0" w:lastRow="0" w:firstColumn="0" w:lastColumn="0" w:oddVBand="0" w:evenVBand="0" w:oddHBand="1" w:evenHBand="0" w:firstRowFirstColumn="0" w:firstRowLastColumn="0" w:lastRowFirstColumn="0" w:lastRowLastColumn="0"/>
             </w:pPr>
             <w:r>
-              <w:t>3</w:t>
+              <w:t>2</w:t>
             </w:r>
           </w:p>
         </w:tc>
@@ -1007,7 +1035,7 @@
               <w:cnfStyle w:val="000000000000" w:firstRow="0" w:lastRow="0" w:firstColumn="0" w:lastColumn="0" w:oddVBand="0" w:evenVBand="0" w:oddHBand="0" w:evenHBand="0" w:firstRowFirstColumn="0" w:firstRowLastColumn="0" w:lastRowFirstColumn="0" w:lastRowLastColumn="0"/>
             </w:pPr>
             <w:r>
-              <w:t>Añadir contraseña</w:t>
+              <w:t>Inicio de sesión</w:t>
             </w:r>
           </w:p>
         </w:tc>
@@ -1021,7 +1049,7 @@
               <w:cnfStyle w:val="000000000000" w:firstRow="0" w:lastRow="0" w:firstColumn="0" w:lastColumn="0" w:oddVBand="0" w:evenVBand="0" w:oddHBand="0" w:evenHBand="0" w:firstRowFirstColumn="0" w:firstRowLastColumn="0" w:lastRowFirstColumn="0" w:lastRowLastColumn="0"/>
             </w:pPr>
             <w:r>
-              <w:t>Como usuario registrado, quiero poder añadir una nueva entrada de contraseña a mi almacén para guardar de forma segura las credenciales de mis cuentas en línea.</w:t>
+              <w:t>Como usuario, quiero iniciar sesión con mi cuenta para acceder a mis contraseñas almacenadas.</w:t>
             </w:r>
           </w:p>
         </w:tc>
@@ -1098,7 +1126,7 @@
               <w:cnfStyle w:val="000000100000" w:firstRow="0" w:lastRow="0" w:firstColumn="0" w:lastColumn="0" w:oddVBand="0" w:evenVBand="0" w:oddHBand="1" w:evenHBand="0" w:firstRowFirstColumn="0" w:firstRowLastColumn="0" w:lastRowFirstColumn="0" w:lastRowLastColumn="0"/>
             </w:pPr>
             <w:r>
-              <w:t>Editar contraseña</w:t>
+              <w:t>Restablecer contraseña</w:t>
             </w:r>
           </w:p>
         </w:tc>
@@ -1112,7 +1140,7 @@
               <w:cnfStyle w:val="000000100000" w:firstRow="0" w:lastRow="0" w:firstColumn="0" w:lastColumn="0" w:oddVBand="0" w:evenVBand="0" w:oddHBand="1" w:evenHBand="0" w:firstRowFirstColumn="0" w:firstRowLastColumn="0" w:lastRowFirstColumn="0" w:lastRowLastColumn="0"/>
             </w:pPr>
             <w:r>
-              <w:t>Como usuario del gestor, quiero poder editar una entrada de contraseña existente para actualizar mis credenciales cuando sea necesario.</w:t>
+              <w:t>Como usuario, quiero restablecer mi contraseña en caso de que la olvide, para recuperar el acceso a mi cuenta.</w:t>
             </w:r>
           </w:p>
         </w:tc>
@@ -1127,7 +1155,7 @@
               <w:cnfStyle w:val="000000100000" w:firstRow="0" w:lastRow="0" w:firstColumn="0" w:lastColumn="0" w:oddVBand="0" w:evenVBand="0" w:oddHBand="1" w:evenHBand="0" w:firstRowFirstColumn="0" w:firstRowLastColumn="0" w:lastRowFirstColumn="0" w:lastRowLastColumn="0"/>
             </w:pPr>
             <w:r>
-              <w:t>2</w:t>
+              <w:t>3</w:t>
             </w:r>
           </w:p>
         </w:tc>
@@ -1155,53 +1183,62 @@
               <w:jc w:val="center"/>
             </w:pPr>
             <w:r>
+              <w:t>4</w:t>
+            </w:r>
+          </w:p>
+        </w:tc>
+        <w:tc>
+          <w:tcPr>
+            <w:tcW w:w="1325" w:type="dxa"/>
+          </w:tcPr>
+          <w:p>
+            <w:pPr>
+              <w:pStyle w:val="Contenidotabla"/>
+              <w:cnfStyle w:val="000000000000" w:firstRow="0" w:lastRow="0" w:firstColumn="0" w:lastColumn="0" w:oddVBand="0" w:evenVBand="0" w:oddHBand="0" w:evenHBand="0" w:firstRowFirstColumn="0" w:firstRowLastColumn="0" w:lastRowFirstColumn="0" w:lastRowLastColumn="0"/>
+            </w:pPr>
+            <w:r>
+              <w:t>HU00</w:t>
+            </w:r>
+            <w:r>
+              <w:t>4</w:t>
+            </w:r>
+          </w:p>
+        </w:tc>
+        <w:tc>
+          <w:tcPr>
+            <w:tcW w:w="1847" w:type="dxa"/>
+          </w:tcPr>
+          <w:p>
+            <w:pPr>
+              <w:pStyle w:val="Contenidotabla"/>
+              <w:cnfStyle w:val="000000000000" w:firstRow="0" w:lastRow="0" w:firstColumn="0" w:lastColumn="0" w:oddVBand="0" w:evenVBand="0" w:oddHBand="0" w:evenHBand="0" w:firstRowFirstColumn="0" w:firstRowLastColumn="0" w:lastRowFirstColumn="0" w:lastRowLastColumn="0"/>
+            </w:pPr>
+            <w:r>
+              <w:t xml:space="preserve">Añadir </w:t>
+            </w:r>
+            <w:r>
+              <w:t xml:space="preserve">nueva </w:t>
+            </w:r>
+            <w:r>
+              <w:t>contraseña</w:t>
+            </w:r>
+          </w:p>
+        </w:tc>
+        <w:tc>
+          <w:tcPr>
+            <w:tcW w:w="3044" w:type="dxa"/>
+          </w:tcPr>
+          <w:p>
+            <w:pPr>
+              <w:pStyle w:val="Contenidotabla"/>
+              <w:cnfStyle w:val="000000000000" w:firstRow="0" w:lastRow="0" w:firstColumn="0" w:lastColumn="0" w:oddVBand="0" w:evenVBand="0" w:oddHBand="0" w:evenHBand="0" w:firstRowFirstColumn="0" w:firstRowLastColumn="0" w:lastRowFirstColumn="0" w:lastRowLastColumn="0"/>
+            </w:pPr>
+            <w:r>
+              <w:t xml:space="preserve">Como usuario registrado, quiero poder añadir una nueva entrada de contraseña a mi </w:t>
+            </w:r>
+            <w:r>
               <w:lastRenderedPageBreak/>
-              <w:t>4</w:t>
-            </w:r>
-          </w:p>
-        </w:tc>
-        <w:tc>
-          <w:tcPr>
-            <w:tcW w:w="1325" w:type="dxa"/>
-          </w:tcPr>
-          <w:p>
-            <w:pPr>
-              <w:pStyle w:val="Contenidotabla"/>
-              <w:cnfStyle w:val="000000000000" w:firstRow="0" w:lastRow="0" w:firstColumn="0" w:lastColumn="0" w:oddVBand="0" w:evenVBand="0" w:oddHBand="0" w:evenHBand="0" w:firstRowFirstColumn="0" w:firstRowLastColumn="0" w:lastRowFirstColumn="0" w:lastRowLastColumn="0"/>
-            </w:pPr>
-            <w:r>
-              <w:t>HU00</w:t>
-            </w:r>
-            <w:r>
-              <w:t>4</w:t>
-            </w:r>
-          </w:p>
-        </w:tc>
-        <w:tc>
-          <w:tcPr>
-            <w:tcW w:w="1847" w:type="dxa"/>
-          </w:tcPr>
-          <w:p>
-            <w:pPr>
-              <w:pStyle w:val="Contenidotabla"/>
-              <w:cnfStyle w:val="000000000000" w:firstRow="0" w:lastRow="0" w:firstColumn="0" w:lastColumn="0" w:oddVBand="0" w:evenVBand="0" w:oddHBand="0" w:evenHBand="0" w:firstRowFirstColumn="0" w:firstRowLastColumn="0" w:lastRowFirstColumn="0" w:lastRowLastColumn="0"/>
-            </w:pPr>
-            <w:r>
-              <w:t>Eliminar contraseña</w:t>
-            </w:r>
-          </w:p>
-        </w:tc>
-        <w:tc>
-          <w:tcPr>
-            <w:tcW w:w="3044" w:type="dxa"/>
-          </w:tcPr>
-          <w:p>
-            <w:pPr>
-              <w:pStyle w:val="Contenidotabla"/>
-              <w:cnfStyle w:val="000000000000" w:firstRow="0" w:lastRow="0" w:firstColumn="0" w:lastColumn="0" w:oddVBand="0" w:evenVBand="0" w:oddHBand="0" w:evenHBand="0" w:firstRowFirstColumn="0" w:firstRowLastColumn="0" w:lastRowFirstColumn="0" w:lastRowLastColumn="0"/>
-            </w:pPr>
-            <w:r>
-              <w:t>Como usuario del gestor, quiero poder eliminar una entrada de contraseña que ya no necesito para mantener mi almacén de contraseñas organizado y actualizado.</w:t>
+              <w:t>almacén para guardar de forma segura las credenciales de mis cuentas en línea.</w:t>
             </w:r>
           </w:p>
         </w:tc>
@@ -1216,10 +1253,9 @@
               <w:cnfStyle w:val="000000000000" w:firstRow="0" w:lastRow="0" w:firstColumn="0" w:lastColumn="0" w:oddVBand="0" w:evenVBand="0" w:oddHBand="0" w:evenHBand="0" w:firstRowFirstColumn="0" w:firstRowLastColumn="0" w:lastRowFirstColumn="0" w:lastRowLastColumn="0"/>
             </w:pPr>
             <w:r>
-              <w:t>1</w:t>
-            </w:r>
-            <w:bookmarkStart w:id="2" w:name="_GoBack"/>
-            <w:bookmarkEnd w:id="2"/>
+              <w:lastRenderedPageBreak/>
+              <w:t>2</w:t>
+            </w:r>
           </w:p>
         </w:tc>
         <w:tc>
@@ -1262,6 +1298,12 @@
               <w:pStyle w:val="Contenidotabla"/>
               <w:cnfStyle w:val="000000100000" w:firstRow="0" w:lastRow="0" w:firstColumn="0" w:lastColumn="0" w:oddVBand="0" w:evenVBand="0" w:oddHBand="1" w:evenHBand="0" w:firstRowFirstColumn="0" w:firstRowLastColumn="0" w:lastRowFirstColumn="0" w:lastRowLastColumn="0"/>
             </w:pPr>
+            <w:r>
+              <w:t>HU00</w:t>
+            </w:r>
+            <w:r>
+              <w:t>5</w:t>
+            </w:r>
           </w:p>
         </w:tc>
         <w:tc>
@@ -1273,6 +1315,9 @@
               <w:pStyle w:val="Contenidotabla"/>
               <w:cnfStyle w:val="000000100000" w:firstRow="0" w:lastRow="0" w:firstColumn="0" w:lastColumn="0" w:oddVBand="0" w:evenVBand="0" w:oddHBand="1" w:evenHBand="0" w:firstRowFirstColumn="0" w:firstRowLastColumn="0" w:lastRowFirstColumn="0" w:lastRowLastColumn="0"/>
             </w:pPr>
+            <w:r>
+              <w:t>Editar contraseña</w:t>
+            </w:r>
           </w:p>
         </w:tc>
         <w:tc>
@@ -1284,6 +1329,9 @@
               <w:pStyle w:val="Contenidotabla"/>
               <w:cnfStyle w:val="000000100000" w:firstRow="0" w:lastRow="0" w:firstColumn="0" w:lastColumn="0" w:oddVBand="0" w:evenVBand="0" w:oddHBand="1" w:evenHBand="0" w:firstRowFirstColumn="0" w:firstRowLastColumn="0" w:lastRowFirstColumn="0" w:lastRowLastColumn="0"/>
             </w:pPr>
+            <w:r>
+              <w:t>Como usuario del gestor, quiero poder editar una entrada de contraseña existente para actualizar mis credenciales cuando sea necesario.</w:t>
+            </w:r>
           </w:p>
         </w:tc>
         <w:tc>
@@ -1296,6 +1344,9 @@
               <w:jc w:val="center"/>
               <w:cnfStyle w:val="000000100000" w:firstRow="0" w:lastRow="0" w:firstColumn="0" w:lastColumn="0" w:oddVBand="0" w:evenVBand="0" w:oddHBand="1" w:evenHBand="0" w:firstRowFirstColumn="0" w:firstRowLastColumn="0" w:lastRowFirstColumn="0" w:lastRowLastColumn="0"/>
             </w:pPr>
+            <w:r>
+              <w:t>2</w:t>
+            </w:r>
           </w:p>
         </w:tc>
         <w:tc>
@@ -1335,6 +1386,12 @@
               <w:pStyle w:val="Contenidotabla"/>
               <w:cnfStyle w:val="000000000000" w:firstRow="0" w:lastRow="0" w:firstColumn="0" w:lastColumn="0" w:oddVBand="0" w:evenVBand="0" w:oddHBand="0" w:evenHBand="0" w:firstRowFirstColumn="0" w:firstRowLastColumn="0" w:lastRowFirstColumn="0" w:lastRowLastColumn="0"/>
             </w:pPr>
+            <w:r>
+              <w:t>HU00</w:t>
+            </w:r>
+            <w:r>
+              <w:t>6</w:t>
+            </w:r>
           </w:p>
         </w:tc>
         <w:tc>
@@ -1346,6 +1403,9 @@
               <w:pStyle w:val="Contenidotabla"/>
               <w:cnfStyle w:val="000000000000" w:firstRow="0" w:lastRow="0" w:firstColumn="0" w:lastColumn="0" w:oddVBand="0" w:evenVBand="0" w:oddHBand="0" w:evenHBand="0" w:firstRowFirstColumn="0" w:firstRowLastColumn="0" w:lastRowFirstColumn="0" w:lastRowLastColumn="0"/>
             </w:pPr>
+            <w:r>
+              <w:t>Eliminar contraseña</w:t>
+            </w:r>
           </w:p>
         </w:tc>
         <w:tc>
@@ -1357,6 +1417,9 @@
               <w:pStyle w:val="Contenidotabla"/>
               <w:cnfStyle w:val="000000000000" w:firstRow="0" w:lastRow="0" w:firstColumn="0" w:lastColumn="0" w:oddVBand="0" w:evenVBand="0" w:oddHBand="0" w:evenHBand="0" w:firstRowFirstColumn="0" w:firstRowLastColumn="0" w:lastRowFirstColumn="0" w:lastRowLastColumn="0"/>
             </w:pPr>
+            <w:r>
+              <w:t>Como usuario del gestor, quiero poder eliminar una entrada de contraseña que ya no necesito para mantener mi almacén de contraseñas organizado y actualizado.</w:t>
+            </w:r>
           </w:p>
         </w:tc>
         <w:tc>
@@ -1369,6 +1432,9 @@
               <w:jc w:val="center"/>
               <w:cnfStyle w:val="000000000000" w:firstRow="0" w:lastRow="0" w:firstColumn="0" w:lastColumn="0" w:oddVBand="0" w:evenVBand="0" w:oddHBand="0" w:evenHBand="0" w:firstRowFirstColumn="0" w:firstRowLastColumn="0" w:lastRowFirstColumn="0" w:lastRowLastColumn="0"/>
             </w:pPr>
+            <w:r>
+              <w:t>1</w:t>
+            </w:r>
           </w:p>
         </w:tc>
         <w:tc>
@@ -1411,6 +1477,12 @@
               <w:pStyle w:val="Contenidotabla"/>
               <w:cnfStyle w:val="000000100000" w:firstRow="0" w:lastRow="0" w:firstColumn="0" w:lastColumn="0" w:oddVBand="0" w:evenVBand="0" w:oddHBand="1" w:evenHBand="0" w:firstRowFirstColumn="0" w:firstRowLastColumn="0" w:lastRowFirstColumn="0" w:lastRowLastColumn="0"/>
             </w:pPr>
+            <w:r>
+              <w:t>HU00</w:t>
+            </w:r>
+            <w:r>
+              <w:t>7</w:t>
+            </w:r>
           </w:p>
         </w:tc>
         <w:tc>
@@ -1422,6 +1494,9 @@
               <w:pStyle w:val="Contenidotabla"/>
               <w:cnfStyle w:val="000000100000" w:firstRow="0" w:lastRow="0" w:firstColumn="0" w:lastColumn="0" w:oddVBand="0" w:evenVBand="0" w:oddHBand="1" w:evenHBand="0" w:firstRowFirstColumn="0" w:firstRowLastColumn="0" w:lastRowFirstColumn="0" w:lastRowLastColumn="0"/>
             </w:pPr>
+            <w:r>
+              <w:t>Ver lista de contraseñas</w:t>
+            </w:r>
           </w:p>
         </w:tc>
         <w:tc>
@@ -1433,6 +1508,9 @@
               <w:pStyle w:val="Contenidotabla"/>
               <w:cnfStyle w:val="000000100000" w:firstRow="0" w:lastRow="0" w:firstColumn="0" w:lastColumn="0" w:oddVBand="0" w:evenVBand="0" w:oddHBand="1" w:evenHBand="0" w:firstRowFirstColumn="0" w:firstRowLastColumn="0" w:lastRowFirstColumn="0" w:lastRowLastColumn="0"/>
             </w:pPr>
+            <w:r>
+              <w:t>Como usuario, quiero ver una lista de todas las contraseñas guardadas, para acceder a ellas fácilmente.</w:t>
+            </w:r>
           </w:p>
         </w:tc>
         <w:tc>
@@ -1445,6 +1523,9 @@
               <w:jc w:val="center"/>
               <w:cnfStyle w:val="000000100000" w:firstRow="0" w:lastRow="0" w:firstColumn="0" w:lastColumn="0" w:oddVBand="0" w:evenVBand="0" w:oddHBand="1" w:evenHBand="0" w:firstRowFirstColumn="0" w:firstRowLastColumn="0" w:lastRowFirstColumn="0" w:lastRowLastColumn="0"/>
             </w:pPr>
+            <w:r>
+              <w:t>2</w:t>
+            </w:r>
           </w:p>
         </w:tc>
         <w:tc>
@@ -1484,6 +1565,12 @@
               <w:pStyle w:val="Contenidotabla"/>
               <w:cnfStyle w:val="000000000000" w:firstRow="0" w:lastRow="0" w:firstColumn="0" w:lastColumn="0" w:oddVBand="0" w:evenVBand="0" w:oddHBand="0" w:evenHBand="0" w:firstRowFirstColumn="0" w:firstRowLastColumn="0" w:lastRowFirstColumn="0" w:lastRowLastColumn="0"/>
             </w:pPr>
+            <w:r>
+              <w:t>HU00</w:t>
+            </w:r>
+            <w:r>
+              <w:t>8</w:t>
+            </w:r>
           </w:p>
         </w:tc>
         <w:tc>
@@ -1495,6 +1582,9 @@
               <w:pStyle w:val="Contenidotabla"/>
               <w:cnfStyle w:val="000000000000" w:firstRow="0" w:lastRow="0" w:firstColumn="0" w:lastColumn="0" w:oddVBand="0" w:evenVBand="0" w:oddHBand="0" w:evenHBand="0" w:firstRowFirstColumn="0" w:firstRowLastColumn="0" w:lastRowFirstColumn="0" w:lastRowLastColumn="0"/>
             </w:pPr>
+            <w:r>
+              <w:t>Filtrar contraseñas</w:t>
+            </w:r>
           </w:p>
         </w:tc>
         <w:tc>
@@ -1506,6 +1596,9 @@
               <w:pStyle w:val="Contenidotabla"/>
               <w:cnfStyle w:val="000000000000" w:firstRow="0" w:lastRow="0" w:firstColumn="0" w:lastColumn="0" w:oddVBand="0" w:evenVBand="0" w:oddHBand="0" w:evenHBand="0" w:firstRowFirstColumn="0" w:firstRowLastColumn="0" w:lastRowFirstColumn="0" w:lastRowLastColumn="0"/>
             </w:pPr>
+            <w:r>
+              <w:t>Como usuario, quiero poder filtrar mis contraseñas por servicio o etiqueta para encontrar fácilmente lo que busco.</w:t>
+            </w:r>
           </w:p>
         </w:tc>
         <w:tc>
@@ -1517,6 +1610,33 @@
               <w:pStyle w:val="Contenidotabla"/>
               <w:jc w:val="center"/>
               <w:cnfStyle w:val="000000000000" w:firstRow="0" w:lastRow="0" w:firstColumn="0" w:lastColumn="0" w:oddVBand="0" w:evenVBand="0" w:oddHBand="0" w:evenHBand="0" w:firstRowFirstColumn="0" w:firstRowLastColumn="0" w:lastRowFirstColumn="0" w:lastRowLastColumn="0"/>
+            </w:pPr>
+            <w:r>
+              <w:t>3</w:t>
+            </w:r>
+          </w:p>
+          <w:p>
+            <w:pPr>
+              <w:cnfStyle w:val="000000000000" w:firstRow="0" w:lastRow="0" w:firstColumn="0" w:lastColumn="0" w:oddVBand="0" w:evenVBand="0" w:oddHBand="0" w:evenHBand="0" w:firstRowFirstColumn="0" w:firstRowLastColumn="0" w:lastRowFirstColumn="0" w:lastRowLastColumn="0"/>
+              <w:rPr>
+                <w:lang w:val="es-ES_tradnl" w:eastAsia="es-ES"/>
+              </w:rPr>
+            </w:pPr>
+          </w:p>
+          <w:p>
+            <w:pPr>
+              <w:cnfStyle w:val="000000000000" w:firstRow="0" w:lastRow="0" w:firstColumn="0" w:lastColumn="0" w:oddVBand="0" w:evenVBand="0" w:oddHBand="0" w:evenHBand="0" w:firstRowFirstColumn="0" w:firstRowLastColumn="0" w:lastRowFirstColumn="0" w:lastRowLastColumn="0"/>
+              <w:rPr>
+                <w:lang w:val="es-ES_tradnl" w:eastAsia="es-ES"/>
+              </w:rPr>
+            </w:pPr>
+          </w:p>
+          <w:p>
+            <w:pPr>
+              <w:cnfStyle w:val="000000000000" w:firstRow="0" w:lastRow="0" w:firstColumn="0" w:lastColumn="0" w:oddVBand="0" w:evenVBand="0" w:oddHBand="0" w:evenHBand="0" w:firstRowFirstColumn="0" w:firstRowLastColumn="0" w:lastRowFirstColumn="0" w:lastRowLastColumn="0"/>
+              <w:rPr>
+                <w:lang w:val="es-ES_tradnl" w:eastAsia="es-ES"/>
+              </w:rPr>
             </w:pPr>
           </w:p>
         </w:tc>
@@ -1560,6 +1680,12 @@
               <w:pStyle w:val="Contenidotabla"/>
               <w:cnfStyle w:val="000000100000" w:firstRow="0" w:lastRow="0" w:firstColumn="0" w:lastColumn="0" w:oddVBand="0" w:evenVBand="0" w:oddHBand="1" w:evenHBand="0" w:firstRowFirstColumn="0" w:firstRowLastColumn="0" w:lastRowFirstColumn="0" w:lastRowLastColumn="0"/>
             </w:pPr>
+            <w:r>
+              <w:t>HU00</w:t>
+            </w:r>
+            <w:r>
+              <w:t>9</w:t>
+            </w:r>
           </w:p>
         </w:tc>
         <w:tc>
@@ -1571,6 +1697,9 @@
               <w:pStyle w:val="Contenidotabla"/>
               <w:cnfStyle w:val="000000100000" w:firstRow="0" w:lastRow="0" w:firstColumn="0" w:lastColumn="0" w:oddVBand="0" w:evenVBand="0" w:oddHBand="1" w:evenHBand="0" w:firstRowFirstColumn="0" w:firstRowLastColumn="0" w:lastRowFirstColumn="0" w:lastRowLastColumn="0"/>
             </w:pPr>
+            <w:r>
+              <w:t>Búsqueda de contraseñas</w:t>
+            </w:r>
           </w:p>
         </w:tc>
         <w:tc>
@@ -1582,6 +1711,9 @@
               <w:pStyle w:val="Contenidotabla"/>
               <w:cnfStyle w:val="000000100000" w:firstRow="0" w:lastRow="0" w:firstColumn="0" w:lastColumn="0" w:oddVBand="0" w:evenVBand="0" w:oddHBand="1" w:evenHBand="0" w:firstRowFirstColumn="0" w:firstRowLastColumn="0" w:lastRowFirstColumn="0" w:lastRowLastColumn="0"/>
             </w:pPr>
+            <w:r>
+              <w:t>Como usuario, quiero buscar una contraseña específica utilizando un campo de búsqueda.</w:t>
+            </w:r>
           </w:p>
         </w:tc>
         <w:tc>
@@ -1594,6 +1726,9 @@
               <w:jc w:val="center"/>
               <w:cnfStyle w:val="000000100000" w:firstRow="0" w:lastRow="0" w:firstColumn="0" w:lastColumn="0" w:oddVBand="0" w:evenVBand="0" w:oddHBand="1" w:evenHBand="0" w:firstRowFirstColumn="0" w:firstRowLastColumn="0" w:lastRowFirstColumn="0" w:lastRowLastColumn="0"/>
             </w:pPr>
+            <w:r>
+              <w:t>2</w:t>
+            </w:r>
           </w:p>
         </w:tc>
         <w:tc>
@@ -1633,6 +1768,12 @@
               <w:pStyle w:val="Contenidotabla"/>
               <w:cnfStyle w:val="000000000000" w:firstRow="0" w:lastRow="0" w:firstColumn="0" w:lastColumn="0" w:oddVBand="0" w:evenVBand="0" w:oddHBand="0" w:evenHBand="0" w:firstRowFirstColumn="0" w:firstRowLastColumn="0" w:lastRowFirstColumn="0" w:lastRowLastColumn="0"/>
             </w:pPr>
+            <w:r>
+              <w:t>HU001</w:t>
+            </w:r>
+            <w:r>
+              <w:t>0</w:t>
+            </w:r>
           </w:p>
         </w:tc>
         <w:tc>
@@ -1644,6 +1785,9 @@
               <w:pStyle w:val="Contenidotabla"/>
               <w:cnfStyle w:val="000000000000" w:firstRow="0" w:lastRow="0" w:firstColumn="0" w:lastColumn="0" w:oddVBand="0" w:evenVBand="0" w:oddHBand="0" w:evenHBand="0" w:firstRowFirstColumn="0" w:firstRowLastColumn="0" w:lastRowFirstColumn="0" w:lastRowLastColumn="0"/>
             </w:pPr>
+            <w:r>
+              <w:t>Encriptación de contraseñas</w:t>
+            </w:r>
           </w:p>
         </w:tc>
         <w:tc>
@@ -1655,6 +1799,9 @@
               <w:pStyle w:val="Contenidotabla"/>
               <w:cnfStyle w:val="000000000000" w:firstRow="0" w:lastRow="0" w:firstColumn="0" w:lastColumn="0" w:oddVBand="0" w:evenVBand="0" w:oddHBand="0" w:evenHBand="0" w:firstRowFirstColumn="0" w:firstRowLastColumn="0" w:lastRowFirstColumn="0" w:lastRowLastColumn="0"/>
             </w:pPr>
+            <w:r>
+              <w:t>Como usuario, quiero que todas mis contraseñas estén encriptadas para asegurar su protección.</w:t>
+            </w:r>
           </w:p>
         </w:tc>
         <w:tc>
@@ -1667,6 +1814,9 @@
               <w:jc w:val="center"/>
               <w:cnfStyle w:val="000000000000" w:firstRow="0" w:lastRow="0" w:firstColumn="0" w:lastColumn="0" w:oddVBand="0" w:evenVBand="0" w:oddHBand="0" w:evenHBand="0" w:firstRowFirstColumn="0" w:firstRowLastColumn="0" w:lastRowFirstColumn="0" w:lastRowLastColumn="0"/>
             </w:pPr>
+            <w:r>
+              <w:t>4</w:t>
+            </w:r>
           </w:p>
         </w:tc>
         <w:tc>
@@ -1709,6 +1859,12 @@
               <w:pStyle w:val="Contenidotabla"/>
               <w:cnfStyle w:val="000000100000" w:firstRow="0" w:lastRow="0" w:firstColumn="0" w:lastColumn="0" w:oddVBand="0" w:evenVBand="0" w:oddHBand="1" w:evenHBand="0" w:firstRowFirstColumn="0" w:firstRowLastColumn="0" w:lastRowFirstColumn="0" w:lastRowLastColumn="0"/>
             </w:pPr>
+            <w:r>
+              <w:t>HU001</w:t>
+            </w:r>
+            <w:r>
+              <w:t>1</w:t>
+            </w:r>
           </w:p>
         </w:tc>
         <w:tc>
@@ -1720,6 +1876,9 @@
               <w:pStyle w:val="Contenidotabla"/>
               <w:cnfStyle w:val="000000100000" w:firstRow="0" w:lastRow="0" w:firstColumn="0" w:lastColumn="0" w:oddVBand="0" w:evenVBand="0" w:oddHBand="1" w:evenHBand="0" w:firstRowFirstColumn="0" w:firstRowLastColumn="0" w:lastRowFirstColumn="0" w:lastRowLastColumn="0"/>
             </w:pPr>
+            <w:r>
+              <w:t>Desencriptación segura</w:t>
+            </w:r>
           </w:p>
         </w:tc>
         <w:tc>
@@ -1731,6 +1890,9 @@
               <w:pStyle w:val="Contenidotabla"/>
               <w:cnfStyle w:val="000000100000" w:firstRow="0" w:lastRow="0" w:firstColumn="0" w:lastColumn="0" w:oddVBand="0" w:evenVBand="0" w:oddHBand="1" w:evenHBand="0" w:firstRowFirstColumn="0" w:firstRowLastColumn="0" w:lastRowFirstColumn="0" w:lastRowLastColumn="0"/>
             </w:pPr>
+            <w:r>
+              <w:t>Como usuario, quiero que mis contraseñas se desencripten solo cuando yo las necesite, para proteger mis datos.</w:t>
+            </w:r>
           </w:p>
         </w:tc>
         <w:tc>
@@ -1743,6 +1905,9 @@
               <w:jc w:val="center"/>
               <w:cnfStyle w:val="000000100000" w:firstRow="0" w:lastRow="0" w:firstColumn="0" w:lastColumn="0" w:oddVBand="0" w:evenVBand="0" w:oddHBand="1" w:evenHBand="0" w:firstRowFirstColumn="0" w:firstRowLastColumn="0" w:lastRowFirstColumn="0" w:lastRowLastColumn="0"/>
             </w:pPr>
+            <w:r>
+              <w:t>3</w:t>
+            </w:r>
           </w:p>
         </w:tc>
         <w:tc>
@@ -1769,7 +1934,10 @@
               <w:jc w:val="center"/>
             </w:pPr>
             <w:r>
-              <w:t>12</w:t>
+              <w:t>1</w:t>
+            </w:r>
+            <w:r>
+              <w:t>2</w:t>
             </w:r>
           </w:p>
         </w:tc>
@@ -1782,6 +1950,12 @@
               <w:pStyle w:val="Contenidotabla"/>
               <w:cnfStyle w:val="000000000000" w:firstRow="0" w:lastRow="0" w:firstColumn="0" w:lastColumn="0" w:oddVBand="0" w:evenVBand="0" w:oddHBand="0" w:evenHBand="0" w:firstRowFirstColumn="0" w:firstRowLastColumn="0" w:lastRowFirstColumn="0" w:lastRowLastColumn="0"/>
             </w:pPr>
+            <w:r>
+              <w:t>HU001</w:t>
+            </w:r>
+            <w:r>
+              <w:t>2</w:t>
+            </w:r>
           </w:p>
         </w:tc>
         <w:tc>
@@ -1793,6 +1967,9 @@
               <w:pStyle w:val="Contenidotabla"/>
               <w:cnfStyle w:val="000000000000" w:firstRow="0" w:lastRow="0" w:firstColumn="0" w:lastColumn="0" w:oddVBand="0" w:evenVBand="0" w:oddHBand="0" w:evenHBand="0" w:firstRowFirstColumn="0" w:firstRowLastColumn="0" w:lastRowFirstColumn="0" w:lastRowLastColumn="0"/>
             </w:pPr>
+            <w:r>
+              <w:t>Base de datos SQLite</w:t>
+            </w:r>
           </w:p>
         </w:tc>
         <w:tc>
@@ -1804,6 +1981,9 @@
               <w:pStyle w:val="Contenidotabla"/>
               <w:cnfStyle w:val="000000000000" w:firstRow="0" w:lastRow="0" w:firstColumn="0" w:lastColumn="0" w:oddVBand="0" w:evenVBand="0" w:oddHBand="0" w:evenHBand="0" w:firstRowFirstColumn="0" w:firstRowLastColumn="0" w:lastRowFirstColumn="0" w:lastRowLastColumn="0"/>
             </w:pPr>
+            <w:r>
+              <w:t>Como desarrollador, quiero usar SQLite para almacenar las contraseñas en una base de datos local, para mantener el almacenamiento sencillo y eficiente.</w:t>
+            </w:r>
           </w:p>
         </w:tc>
         <w:tc>
@@ -1816,6 +1996,9 @@
               <w:jc w:val="center"/>
               <w:cnfStyle w:val="000000000000" w:firstRow="0" w:lastRow="0" w:firstColumn="0" w:lastColumn="0" w:oddVBand="0" w:evenVBand="0" w:oddHBand="0" w:evenHBand="0" w:firstRowFirstColumn="0" w:firstRowLastColumn="0" w:lastRowFirstColumn="0" w:lastRowLastColumn="0"/>
             </w:pPr>
+            <w:r>
+              <w:t>2</w:t>
+            </w:r>
           </w:p>
         </w:tc>
         <w:tc>
@@ -1845,7 +2028,10 @@
               <w:jc w:val="center"/>
             </w:pPr>
             <w:r>
-              <w:t>13</w:t>
+              <w:t>1</w:t>
+            </w:r>
+            <w:r>
+              <w:t>3</w:t>
             </w:r>
           </w:p>
         </w:tc>
@@ -1858,6 +2044,12 @@
               <w:pStyle w:val="Contenidotabla"/>
               <w:cnfStyle w:val="000000100000" w:firstRow="0" w:lastRow="0" w:firstColumn="0" w:lastColumn="0" w:oddVBand="0" w:evenVBand="0" w:oddHBand="1" w:evenHBand="0" w:firstRowFirstColumn="0" w:firstRowLastColumn="0" w:lastRowFirstColumn="0" w:lastRowLastColumn="0"/>
             </w:pPr>
+            <w:r>
+              <w:t>HU001</w:t>
+            </w:r>
+            <w:r>
+              <w:t>3</w:t>
+            </w:r>
           </w:p>
         </w:tc>
         <w:tc>
@@ -1869,6 +2061,9 @@
               <w:pStyle w:val="Contenidotabla"/>
               <w:cnfStyle w:val="000000100000" w:firstRow="0" w:lastRow="0" w:firstColumn="0" w:lastColumn="0" w:oddVBand="0" w:evenVBand="0" w:oddHBand="1" w:evenHBand="0" w:firstRowFirstColumn="0" w:firstRowLastColumn="0" w:lastRowFirstColumn="0" w:lastRowLastColumn="0"/>
             </w:pPr>
+            <w:r>
+              <w:t>Uso de Docker</w:t>
+            </w:r>
           </w:p>
         </w:tc>
         <w:tc>
@@ -1880,6 +2075,9 @@
               <w:pStyle w:val="Contenidotabla"/>
               <w:cnfStyle w:val="000000100000" w:firstRow="0" w:lastRow="0" w:firstColumn="0" w:lastColumn="0" w:oddVBand="0" w:evenVBand="0" w:oddHBand="1" w:evenHBand="0" w:firstRowFirstColumn="0" w:firstRowLastColumn="0" w:lastRowFirstColumn="0" w:lastRowLastColumn="0"/>
             </w:pPr>
+            <w:r>
+              <w:t>Como desarrollador, quiero usar contenedores Docker para que mi entorno de desarrollo sea consistente y fácilmente replicable.</w:t>
+            </w:r>
           </w:p>
         </w:tc>
         <w:tc>
@@ -1892,6 +2090,9 @@
               <w:jc w:val="center"/>
               <w:cnfStyle w:val="000000100000" w:firstRow="0" w:lastRow="0" w:firstColumn="0" w:lastColumn="0" w:oddVBand="0" w:evenVBand="0" w:oddHBand="1" w:evenHBand="0" w:firstRowFirstColumn="0" w:firstRowLastColumn="0" w:lastRowFirstColumn="0" w:lastRowLastColumn="0"/>
             </w:pPr>
+            <w:r>
+              <w:t>3</w:t>
+            </w:r>
           </w:p>
         </w:tc>
         <w:tc>
@@ -1918,7 +2119,10 @@
               <w:jc w:val="center"/>
             </w:pPr>
             <w:r>
-              <w:t>14</w:t>
+              <w:t>1</w:t>
+            </w:r>
+            <w:r>
+              <w:t>4</w:t>
             </w:r>
           </w:p>
         </w:tc>
@@ -1931,6 +2135,12 @@
               <w:pStyle w:val="Contenidotabla"/>
               <w:cnfStyle w:val="000000000000" w:firstRow="0" w:lastRow="0" w:firstColumn="0" w:lastColumn="0" w:oddVBand="0" w:evenVBand="0" w:oddHBand="0" w:evenHBand="0" w:firstRowFirstColumn="0" w:firstRowLastColumn="0" w:lastRowFirstColumn="0" w:lastRowLastColumn="0"/>
             </w:pPr>
+            <w:r>
+              <w:t>HU001</w:t>
+            </w:r>
+            <w:r>
+              <w:t>4</w:t>
+            </w:r>
           </w:p>
         </w:tc>
         <w:tc>
@@ -1942,6 +2152,9 @@
               <w:pStyle w:val="Contenidotabla"/>
               <w:cnfStyle w:val="000000000000" w:firstRow="0" w:lastRow="0" w:firstColumn="0" w:lastColumn="0" w:oddVBand="0" w:evenVBand="0" w:oddHBand="0" w:evenHBand="0" w:firstRowFirstColumn="0" w:firstRowLastColumn="0" w:lastRowFirstColumn="0" w:lastRowLastColumn="0"/>
             </w:pPr>
+            <w:r>
+              <w:t>Autenticación segura</w:t>
+            </w:r>
           </w:p>
         </w:tc>
         <w:tc>
@@ -1953,6 +2166,17 @@
               <w:pStyle w:val="Contenidotabla"/>
               <w:cnfStyle w:val="000000000000" w:firstRow="0" w:lastRow="0" w:firstColumn="0" w:lastColumn="0" w:oddVBand="0" w:evenVBand="0" w:oddHBand="0" w:evenHBand="0" w:firstRowFirstColumn="0" w:firstRowLastColumn="0" w:lastRowFirstColumn="0" w:lastRowLastColumn="0"/>
             </w:pPr>
+            <w:r>
+              <w:t xml:space="preserve">Como usuario, quiero que mi autenticación esté protegida mediante métodos seguros, como el </w:t>
+            </w:r>
+            <w:proofErr w:type="spellStart"/>
+            <w:r>
+              <w:t>hashing</w:t>
+            </w:r>
+            <w:proofErr w:type="spellEnd"/>
+            <w:r>
+              <w:t xml:space="preserve"> de contraseñas.</w:t>
+            </w:r>
           </w:p>
         </w:tc>
         <w:tc>
@@ -1965,6 +2189,9 @@
               <w:jc w:val="center"/>
               <w:cnfStyle w:val="000000000000" w:firstRow="0" w:lastRow="0" w:firstColumn="0" w:lastColumn="0" w:oddVBand="0" w:evenVBand="0" w:oddHBand="0" w:evenHBand="0" w:firstRowFirstColumn="0" w:firstRowLastColumn="0" w:lastRowFirstColumn="0" w:lastRowLastColumn="0"/>
             </w:pPr>
+            <w:r>
+              <w:t>4</w:t>
+            </w:r>
           </w:p>
         </w:tc>
         <w:tc>
@@ -1994,7 +2221,11 @@
               <w:jc w:val="center"/>
             </w:pPr>
             <w:r>
-              <w:t>15</w:t>
+              <w:lastRenderedPageBreak/>
+              <w:t>1</w:t>
+            </w:r>
+            <w:r>
+              <w:t>5</w:t>
             </w:r>
           </w:p>
         </w:tc>
@@ -2007,6 +2238,12 @@
               <w:pStyle w:val="Contenidotabla"/>
               <w:cnfStyle w:val="000000100000" w:firstRow="0" w:lastRow="0" w:firstColumn="0" w:lastColumn="0" w:oddVBand="0" w:evenVBand="0" w:oddHBand="1" w:evenHBand="0" w:firstRowFirstColumn="0" w:firstRowLastColumn="0" w:lastRowFirstColumn="0" w:lastRowLastColumn="0"/>
             </w:pPr>
+            <w:r>
+              <w:t>HU001</w:t>
+            </w:r>
+            <w:r>
+              <w:t>5</w:t>
+            </w:r>
           </w:p>
         </w:tc>
         <w:tc>
@@ -2018,6 +2255,9 @@
               <w:pStyle w:val="Contenidotabla"/>
               <w:cnfStyle w:val="000000100000" w:firstRow="0" w:lastRow="0" w:firstColumn="0" w:lastColumn="0" w:oddVBand="0" w:evenVBand="0" w:oddHBand="1" w:evenHBand="0" w:firstRowFirstColumn="0" w:firstRowLastColumn="0" w:lastRowFirstColumn="0" w:lastRowLastColumn="0"/>
             </w:pPr>
+            <w:r>
+              <w:t>Expiración de sesión</w:t>
+            </w:r>
           </w:p>
         </w:tc>
         <w:tc>
@@ -2029,6 +2269,9 @@
               <w:pStyle w:val="Contenidotabla"/>
               <w:cnfStyle w:val="000000100000" w:firstRow="0" w:lastRow="0" w:firstColumn="0" w:lastColumn="0" w:oddVBand="0" w:evenVBand="0" w:oddHBand="1" w:evenHBand="0" w:firstRowFirstColumn="0" w:firstRowLastColumn="0" w:lastRowFirstColumn="0" w:lastRowLastColumn="0"/>
             </w:pPr>
+            <w:r>
+              <w:t>Como usuario, quiero que mi sesión expire tras un tiempo de inactividad para mejorar la seguridad.</w:t>
+            </w:r>
           </w:p>
         </w:tc>
         <w:tc>
@@ -2041,6 +2284,9 @@
               <w:jc w:val="center"/>
               <w:cnfStyle w:val="000000100000" w:firstRow="0" w:lastRow="0" w:firstColumn="0" w:lastColumn="0" w:oddVBand="0" w:evenVBand="0" w:oddHBand="1" w:evenHBand="0" w:firstRowFirstColumn="0" w:firstRowLastColumn="0" w:lastRowFirstColumn="0" w:lastRowLastColumn="0"/>
             </w:pPr>
+            <w:r>
+              <w:t>2</w:t>
+            </w:r>
           </w:p>
         </w:tc>
         <w:tc>
@@ -2067,7 +2313,10 @@
               <w:jc w:val="center"/>
             </w:pPr>
             <w:r>
-              <w:t>16</w:t>
+              <w:t>1</w:t>
+            </w:r>
+            <w:r>
+              <w:t>6</w:t>
             </w:r>
           </w:p>
         </w:tc>
@@ -2080,6 +2329,12 @@
               <w:pStyle w:val="Contenidotabla"/>
               <w:cnfStyle w:val="000000000000" w:firstRow="0" w:lastRow="0" w:firstColumn="0" w:lastColumn="0" w:oddVBand="0" w:evenVBand="0" w:oddHBand="0" w:evenHBand="0" w:firstRowFirstColumn="0" w:firstRowLastColumn="0" w:lastRowFirstColumn="0" w:lastRowLastColumn="0"/>
             </w:pPr>
+            <w:r>
+              <w:t>HU001</w:t>
+            </w:r>
+            <w:r>
+              <w:t>6</w:t>
+            </w:r>
           </w:p>
         </w:tc>
         <w:tc>
@@ -2091,6 +2346,9 @@
               <w:pStyle w:val="Contenidotabla"/>
               <w:cnfStyle w:val="000000000000" w:firstRow="0" w:lastRow="0" w:firstColumn="0" w:lastColumn="0" w:oddVBand="0" w:evenVBand="0" w:oddHBand="0" w:evenHBand="0" w:firstRowFirstColumn="0" w:firstRowLastColumn="0" w:lastRowFirstColumn="0" w:lastRowLastColumn="0"/>
             </w:pPr>
+            <w:r>
+              <w:t>Exportar contraseñas</w:t>
+            </w:r>
           </w:p>
         </w:tc>
         <w:tc>
@@ -2102,6 +2360,9 @@
               <w:pStyle w:val="Contenidotabla"/>
               <w:cnfStyle w:val="000000000000" w:firstRow="0" w:lastRow="0" w:firstColumn="0" w:lastColumn="0" w:oddVBand="0" w:evenVBand="0" w:oddHBand="0" w:evenHBand="0" w:firstRowFirstColumn="0" w:firstRowLastColumn="0" w:lastRowFirstColumn="0" w:lastRowLastColumn="0"/>
             </w:pPr>
+            <w:r>
+              <w:t>Como usuario, quiero poder exportar mis contraseñas a un archivo cifrado para hacer una copia de seguridad.</w:t>
+            </w:r>
           </w:p>
         </w:tc>
         <w:tc>
@@ -2114,6 +2375,9 @@
               <w:jc w:val="center"/>
               <w:cnfStyle w:val="000000000000" w:firstRow="0" w:lastRow="0" w:firstColumn="0" w:lastColumn="0" w:oddVBand="0" w:evenVBand="0" w:oddHBand="0" w:evenHBand="0" w:firstRowFirstColumn="0" w:firstRowLastColumn="0" w:lastRowFirstColumn="0" w:lastRowLastColumn="0"/>
             </w:pPr>
+            <w:r>
+              <w:t>3</w:t>
+            </w:r>
           </w:p>
         </w:tc>
         <w:tc>
@@ -2141,68 +2405,73 @@
             <w:pPr>
               <w:pStyle w:val="Contenidotabla"/>
               <w:jc w:val="center"/>
-              <w:rPr>
-                <w:b w:val="0"/>
-                <w:bCs/>
-              </w:rPr>
-            </w:pPr>
-            <w:r>
-              <w:t>17</w:t>
-            </w:r>
-          </w:p>
+            </w:pPr>
+            <w:r>
+              <w:t>1</w:t>
+            </w:r>
+            <w:r>
+              <w:t>7</w:t>
+            </w:r>
+          </w:p>
+        </w:tc>
+        <w:tc>
+          <w:tcPr>
+            <w:tcW w:w="1325" w:type="dxa"/>
+          </w:tcPr>
+          <w:p>
+            <w:pPr>
+              <w:pStyle w:val="Contenidotabla"/>
+              <w:cnfStyle w:val="000000100000" w:firstRow="0" w:lastRow="0" w:firstColumn="0" w:lastColumn="0" w:oddVBand="0" w:evenVBand="0" w:oddHBand="1" w:evenHBand="0" w:firstRowFirstColumn="0" w:firstRowLastColumn="0" w:lastRowFirstColumn="0" w:lastRowLastColumn="0"/>
+            </w:pPr>
+            <w:r>
+              <w:t>HU001</w:t>
+            </w:r>
+            <w:r>
+              <w:t>7</w:t>
+            </w:r>
+          </w:p>
+        </w:tc>
+        <w:tc>
+          <w:tcPr>
+            <w:tcW w:w="1847" w:type="dxa"/>
+          </w:tcPr>
+          <w:p>
+            <w:pPr>
+              <w:pStyle w:val="Contenidotabla"/>
+              <w:cnfStyle w:val="000000100000" w:firstRow="0" w:lastRow="0" w:firstColumn="0" w:lastColumn="0" w:oddVBand="0" w:evenVBand="0" w:oddHBand="1" w:evenHBand="0" w:firstRowFirstColumn="0" w:firstRowLastColumn="0" w:lastRowFirstColumn="0" w:lastRowLastColumn="0"/>
+            </w:pPr>
+            <w:r>
+              <w:t>Importar contraseñas</w:t>
+            </w:r>
+          </w:p>
+        </w:tc>
+        <w:tc>
+          <w:tcPr>
+            <w:tcW w:w="3044" w:type="dxa"/>
+          </w:tcPr>
+          <w:p>
+            <w:pPr>
+              <w:pStyle w:val="Contenidotabla"/>
+              <w:cnfStyle w:val="000000100000" w:firstRow="0" w:lastRow="0" w:firstColumn="0" w:lastColumn="0" w:oddVBand="0" w:evenVBand="0" w:oddHBand="1" w:evenHBand="0" w:firstRowFirstColumn="0" w:firstRowLastColumn="0" w:lastRowFirstColumn="0" w:lastRowLastColumn="0"/>
+            </w:pPr>
+            <w:r>
+              <w:t>Como usuario, quiero poder importar un archivo de contraseñas cifrado para restaurarlas.</w:t>
+            </w:r>
+          </w:p>
+        </w:tc>
+        <w:tc>
+          <w:tcPr>
+            <w:tcW w:w="1041" w:type="dxa"/>
+          </w:tcPr>
           <w:p>
             <w:pPr>
               <w:pStyle w:val="Contenidotabla"/>
               <w:jc w:val="center"/>
-            </w:pPr>
-            <w:r>
-              <w:t>18</w:t>
-            </w:r>
-          </w:p>
-        </w:tc>
-        <w:tc>
-          <w:tcPr>
-            <w:tcW w:w="1325" w:type="dxa"/>
-          </w:tcPr>
-          <w:p>
-            <w:pPr>
-              <w:pStyle w:val="Contenidotabla"/>
-              <w:cnfStyle w:val="000000100000" w:firstRow="0" w:lastRow="0" w:firstColumn="0" w:lastColumn="0" w:oddVBand="0" w:evenVBand="0" w:oddHBand="1" w:evenHBand="0" w:firstRowFirstColumn="0" w:firstRowLastColumn="0" w:lastRowFirstColumn="0" w:lastRowLastColumn="0"/>
-            </w:pPr>
-          </w:p>
-        </w:tc>
-        <w:tc>
-          <w:tcPr>
-            <w:tcW w:w="1847" w:type="dxa"/>
-          </w:tcPr>
-          <w:p>
-            <w:pPr>
-              <w:pStyle w:val="Contenidotabla"/>
-              <w:cnfStyle w:val="000000100000" w:firstRow="0" w:lastRow="0" w:firstColumn="0" w:lastColumn="0" w:oddVBand="0" w:evenVBand="0" w:oddHBand="1" w:evenHBand="0" w:firstRowFirstColumn="0" w:firstRowLastColumn="0" w:lastRowFirstColumn="0" w:lastRowLastColumn="0"/>
-            </w:pPr>
-          </w:p>
-        </w:tc>
-        <w:tc>
-          <w:tcPr>
-            <w:tcW w:w="3044" w:type="dxa"/>
-          </w:tcPr>
-          <w:p>
-            <w:pPr>
-              <w:pStyle w:val="Contenidotabla"/>
-              <w:cnfStyle w:val="000000100000" w:firstRow="0" w:lastRow="0" w:firstColumn="0" w:lastColumn="0" w:oddVBand="0" w:evenVBand="0" w:oddHBand="1" w:evenHBand="0" w:firstRowFirstColumn="0" w:firstRowLastColumn="0" w:lastRowFirstColumn="0" w:lastRowLastColumn="0"/>
-            </w:pPr>
-          </w:p>
-        </w:tc>
-        <w:tc>
-          <w:tcPr>
-            <w:tcW w:w="1041" w:type="dxa"/>
-          </w:tcPr>
-          <w:p>
-            <w:pPr>
-              <w:pStyle w:val="Contenidotabla"/>
-              <w:jc w:val="center"/>
-              <w:cnfStyle w:val="000000100000" w:firstRow="0" w:lastRow="0" w:firstColumn="0" w:lastColumn="0" w:oddVBand="0" w:evenVBand="0" w:oddHBand="1" w:evenHBand="0" w:firstRowFirstColumn="0" w:firstRowLastColumn="0" w:lastRowFirstColumn="0" w:lastRowLastColumn="0"/>
-            </w:pPr>
+              <w:cnfStyle w:val="000000100000" w:firstRow="0" w:lastRow="0" w:firstColumn="0" w:lastColumn="0" w:oddVBand="0" w:evenVBand="0" w:oddHBand="1" w:evenHBand="0" w:firstRowFirstColumn="0" w:firstRowLastColumn="0" w:lastRowFirstColumn="0" w:lastRowLastColumn="0"/>
+            </w:pPr>
+            <w:r>
+              <w:t>3</w:t>
+            </w:r>
           </w:p>
         </w:tc>
         <w:tc>
@@ -2229,7 +2498,10 @@
               <w:jc w:val="center"/>
             </w:pPr>
             <w:r>
-              <w:t>19</w:t>
+              <w:t>1</w:t>
+            </w:r>
+            <w:r>
+              <w:t>8</w:t>
             </w:r>
           </w:p>
         </w:tc>
@@ -2242,6 +2514,12 @@
               <w:pStyle w:val="Contenidotabla"/>
               <w:cnfStyle w:val="000000000000" w:firstRow="0" w:lastRow="0" w:firstColumn="0" w:lastColumn="0" w:oddVBand="0" w:evenVBand="0" w:oddHBand="0" w:evenHBand="0" w:firstRowFirstColumn="0" w:firstRowLastColumn="0" w:lastRowFirstColumn="0" w:lastRowLastColumn="0"/>
             </w:pPr>
+            <w:r>
+              <w:t>HU001</w:t>
+            </w:r>
+            <w:r>
+              <w:t>8</w:t>
+            </w:r>
           </w:p>
         </w:tc>
         <w:tc>
@@ -2253,6 +2531,9 @@
               <w:pStyle w:val="Contenidotabla"/>
               <w:cnfStyle w:val="000000000000" w:firstRow="0" w:lastRow="0" w:firstColumn="0" w:lastColumn="0" w:oddVBand="0" w:evenVBand="0" w:oddHBand="0" w:evenHBand="0" w:firstRowFirstColumn="0" w:firstRowLastColumn="0" w:lastRowFirstColumn="0" w:lastRowLastColumn="0"/>
             </w:pPr>
+            <w:r>
+              <w:t>Generador de contraseñas</w:t>
+            </w:r>
           </w:p>
         </w:tc>
         <w:tc>
@@ -2264,6 +2545,9 @@
               <w:pStyle w:val="Contenidotabla"/>
               <w:cnfStyle w:val="000000000000" w:firstRow="0" w:lastRow="0" w:firstColumn="0" w:lastColumn="0" w:oddVBand="0" w:evenVBand="0" w:oddHBand="0" w:evenHBand="0" w:firstRowFirstColumn="0" w:firstRowLastColumn="0" w:lastRowFirstColumn="0" w:lastRowLastColumn="0"/>
             </w:pPr>
+            <w:r>
+              <w:t>Como usuario, quiero generar contraseñas seguras dentro de la aplicación para evitar contraseñas débiles.</w:t>
+            </w:r>
           </w:p>
         </w:tc>
         <w:tc>
@@ -2276,6 +2560,9 @@
               <w:jc w:val="center"/>
               <w:cnfStyle w:val="000000000000" w:firstRow="0" w:lastRow="0" w:firstColumn="0" w:lastColumn="0" w:oddVBand="0" w:evenVBand="0" w:oddHBand="0" w:evenHBand="0" w:firstRowFirstColumn="0" w:firstRowLastColumn="0" w:lastRowFirstColumn="0" w:lastRowLastColumn="0"/>
             </w:pPr>
+            <w:r>
+              <w:t>2</w:t>
+            </w:r>
           </w:p>
         </w:tc>
         <w:tc>
@@ -2303,9 +2590,16 @@
             <w:pPr>
               <w:pStyle w:val="Contenidotabla"/>
               <w:jc w:val="center"/>
-            </w:pPr>
-            <w:r>
-              <w:t>20</w:t>
+              <w:rPr>
+                <w:b w:val="0"/>
+                <w:bCs/>
+              </w:rPr>
+            </w:pPr>
+            <w:r>
+              <w:t>1</w:t>
+            </w:r>
+            <w:r>
+              <w:t>9</w:t>
             </w:r>
           </w:p>
         </w:tc>
@@ -2318,6 +2612,12 @@
               <w:pStyle w:val="Contenidotabla"/>
               <w:cnfStyle w:val="000000100000" w:firstRow="0" w:lastRow="0" w:firstColumn="0" w:lastColumn="0" w:oddVBand="0" w:evenVBand="0" w:oddHBand="1" w:evenHBand="0" w:firstRowFirstColumn="0" w:firstRowLastColumn="0" w:lastRowFirstColumn="0" w:lastRowLastColumn="0"/>
             </w:pPr>
+            <w:r>
+              <w:t>HU001</w:t>
+            </w:r>
+            <w:r>
+              <w:t>9</w:t>
+            </w:r>
           </w:p>
         </w:tc>
         <w:tc>
@@ -2329,6 +2629,9 @@
               <w:pStyle w:val="Contenidotabla"/>
               <w:cnfStyle w:val="000000100000" w:firstRow="0" w:lastRow="0" w:firstColumn="0" w:lastColumn="0" w:oddVBand="0" w:evenVBand="0" w:oddHBand="1" w:evenHBand="0" w:firstRowFirstColumn="0" w:firstRowLastColumn="0" w:lastRowFirstColumn="0" w:lastRowLastColumn="0"/>
             </w:pPr>
+            <w:r>
+              <w:t>Notificación de brechas</w:t>
+            </w:r>
           </w:p>
         </w:tc>
         <w:tc>
@@ -2340,6 +2643,9 @@
               <w:pStyle w:val="Contenidotabla"/>
               <w:cnfStyle w:val="000000100000" w:firstRow="0" w:lastRow="0" w:firstColumn="0" w:lastColumn="0" w:oddVBand="0" w:evenVBand="0" w:oddHBand="1" w:evenHBand="0" w:firstRowFirstColumn="0" w:firstRowLastColumn="0" w:lastRowFirstColumn="0" w:lastRowLastColumn="0"/>
             </w:pPr>
+            <w:r>
+              <w:t>Como usuario, quiero recibir alertas si alguna de mis contraseñas ha sido comprometida en una brecha de seguridad conocida.</w:t>
+            </w:r>
           </w:p>
         </w:tc>
         <w:tc>
@@ -2352,6 +2658,9 @@
               <w:jc w:val="center"/>
               <w:cnfStyle w:val="000000100000" w:firstRow="0" w:lastRow="0" w:firstColumn="0" w:lastColumn="0" w:oddVBand="0" w:evenVBand="0" w:oddHBand="1" w:evenHBand="0" w:firstRowFirstColumn="0" w:firstRowLastColumn="0" w:lastRowFirstColumn="0" w:lastRowLastColumn="0"/>
             </w:pPr>
+            <w:r>
+              <w:t>4</w:t>
+            </w:r>
           </w:p>
         </w:tc>
         <w:tc>
@@ -2377,6 +2686,9 @@
               <w:pStyle w:val="Contenidotabla"/>
               <w:jc w:val="center"/>
             </w:pPr>
+            <w:r>
+              <w:t>20</w:t>
+            </w:r>
           </w:p>
         </w:tc>
         <w:tc>
@@ -2388,6 +2700,12 @@
               <w:pStyle w:val="Contenidotabla"/>
               <w:cnfStyle w:val="000000000000" w:firstRow="0" w:lastRow="0" w:firstColumn="0" w:lastColumn="0" w:oddVBand="0" w:evenVBand="0" w:oddHBand="0" w:evenHBand="0" w:firstRowFirstColumn="0" w:firstRowLastColumn="0" w:lastRowFirstColumn="0" w:lastRowLastColumn="0"/>
             </w:pPr>
+            <w:r>
+              <w:t>HU00</w:t>
+            </w:r>
+            <w:r>
+              <w:t>20</w:t>
+            </w:r>
           </w:p>
         </w:tc>
         <w:tc>
@@ -2399,6 +2717,9 @@
               <w:pStyle w:val="Contenidotabla"/>
               <w:cnfStyle w:val="000000000000" w:firstRow="0" w:lastRow="0" w:firstColumn="0" w:lastColumn="0" w:oddVBand="0" w:evenVBand="0" w:oddHBand="0" w:evenHBand="0" w:firstRowFirstColumn="0" w:firstRowLastColumn="0" w:lastRowFirstColumn="0" w:lastRowLastColumn="0"/>
             </w:pPr>
+            <w:r>
+              <w:t>Roles de usuario</w:t>
+            </w:r>
           </w:p>
         </w:tc>
         <w:tc>
@@ -2410,6 +2731,9 @@
               <w:pStyle w:val="Contenidotabla"/>
               <w:cnfStyle w:val="000000000000" w:firstRow="0" w:lastRow="0" w:firstColumn="0" w:lastColumn="0" w:oddVBand="0" w:evenVBand="0" w:oddHBand="0" w:evenHBand="0" w:firstRowFirstColumn="0" w:firstRowLastColumn="0" w:lastRowFirstColumn="0" w:lastRowLastColumn="0"/>
             </w:pPr>
+            <w:r>
+              <w:t>Como administrador, quiero tener diferentes roles de usuario para restringir o permitir el acceso a ciertas funcionalidades.</w:t>
+            </w:r>
           </w:p>
         </w:tc>
         <w:tc>
@@ -2422,6 +2746,9 @@
               <w:jc w:val="center"/>
               <w:cnfStyle w:val="000000000000" w:firstRow="0" w:lastRow="0" w:firstColumn="0" w:lastColumn="0" w:oddVBand="0" w:evenVBand="0" w:oddHBand="0" w:evenHBand="0" w:firstRowFirstColumn="0" w:firstRowLastColumn="0" w:lastRowFirstColumn="0" w:lastRowLastColumn="0"/>
             </w:pPr>
+            <w:r>
+              <w:t>3</w:t>
+            </w:r>
           </w:p>
         </w:tc>
         <w:tc>
@@ -2795,8 +3122,151 @@
           </w:p>
         </w:tc>
       </w:tr>
+      <w:tr>
+        <w:tc>
+          <w:tcPr>
+            <w:cnfStyle w:val="001000000000" w:firstRow="0" w:lastRow="0" w:firstColumn="1" w:lastColumn="0" w:oddVBand="0" w:evenVBand="0" w:oddHBand="0" w:evenHBand="0" w:firstRowFirstColumn="0" w:firstRowLastColumn="0" w:lastRowFirstColumn="0" w:lastRowLastColumn="0"/>
+            <w:tcW w:w="1039" w:type="dxa"/>
+          </w:tcPr>
+          <w:p>
+            <w:pPr>
+              <w:pStyle w:val="Contenidotabla"/>
+              <w:jc w:val="center"/>
+            </w:pPr>
+          </w:p>
+        </w:tc>
+        <w:tc>
+          <w:tcPr>
+            <w:tcW w:w="1325" w:type="dxa"/>
+          </w:tcPr>
+          <w:p>
+            <w:pPr>
+              <w:pStyle w:val="Contenidotabla"/>
+              <w:cnfStyle w:val="000000000000" w:firstRow="0" w:lastRow="0" w:firstColumn="0" w:lastColumn="0" w:oddVBand="0" w:evenVBand="0" w:oddHBand="0" w:evenHBand="0" w:firstRowFirstColumn="0" w:firstRowLastColumn="0" w:lastRowFirstColumn="0" w:lastRowLastColumn="0"/>
+            </w:pPr>
+          </w:p>
+        </w:tc>
+        <w:tc>
+          <w:tcPr>
+            <w:tcW w:w="1847" w:type="dxa"/>
+          </w:tcPr>
+          <w:p>
+            <w:pPr>
+              <w:pStyle w:val="Contenidotabla"/>
+              <w:cnfStyle w:val="000000000000" w:firstRow="0" w:lastRow="0" w:firstColumn="0" w:lastColumn="0" w:oddVBand="0" w:evenVBand="0" w:oddHBand="0" w:evenHBand="0" w:firstRowFirstColumn="0" w:firstRowLastColumn="0" w:lastRowFirstColumn="0" w:lastRowLastColumn="0"/>
+            </w:pPr>
+          </w:p>
+        </w:tc>
+        <w:tc>
+          <w:tcPr>
+            <w:tcW w:w="3044" w:type="dxa"/>
+          </w:tcPr>
+          <w:p>
+            <w:pPr>
+              <w:pStyle w:val="Contenidotabla"/>
+              <w:cnfStyle w:val="000000000000" w:firstRow="0" w:lastRow="0" w:firstColumn="0" w:lastColumn="0" w:oddVBand="0" w:evenVBand="0" w:oddHBand="0" w:evenHBand="0" w:firstRowFirstColumn="0" w:firstRowLastColumn="0" w:lastRowFirstColumn="0" w:lastRowLastColumn="0"/>
+            </w:pPr>
+          </w:p>
+        </w:tc>
+        <w:tc>
+          <w:tcPr>
+            <w:tcW w:w="1041" w:type="dxa"/>
+          </w:tcPr>
+          <w:p>
+            <w:pPr>
+              <w:pStyle w:val="Contenidotabla"/>
+              <w:jc w:val="center"/>
+              <w:cnfStyle w:val="000000000000" w:firstRow="0" w:lastRow="0" w:firstColumn="0" w:lastColumn="0" w:oddVBand="0" w:evenVBand="0" w:oddHBand="0" w:evenHBand="0" w:firstRowFirstColumn="0" w:firstRowLastColumn="0" w:lastRowFirstColumn="0" w:lastRowLastColumn="0"/>
+            </w:pPr>
+          </w:p>
+        </w:tc>
+        <w:tc>
+          <w:tcPr>
+            <w:tcW w:w="1333" w:type="dxa"/>
+          </w:tcPr>
+          <w:p>
+            <w:pPr>
+              <w:pStyle w:val="Contenidotabla"/>
+              <w:cnfStyle w:val="000000000000" w:firstRow="0" w:lastRow="0" w:firstColumn="0" w:lastColumn="0" w:oddVBand="0" w:evenVBand="0" w:oddHBand="0" w:evenHBand="0" w:firstRowFirstColumn="0" w:firstRowLastColumn="0" w:lastRowFirstColumn="0" w:lastRowLastColumn="0"/>
+            </w:pPr>
+          </w:p>
+        </w:tc>
+      </w:tr>
+      <w:tr>
+        <w:trPr>
+          <w:cnfStyle w:val="000000100000" w:firstRow="0" w:lastRow="0" w:firstColumn="0" w:lastColumn="0" w:oddVBand="0" w:evenVBand="0" w:oddHBand="1" w:evenHBand="0" w:firstRowFirstColumn="0" w:firstRowLastColumn="0" w:lastRowFirstColumn="0" w:lastRowLastColumn="0"/>
+        </w:trPr>
+        <w:tc>
+          <w:tcPr>
+            <w:cnfStyle w:val="001000000000" w:firstRow="0" w:lastRow="0" w:firstColumn="1" w:lastColumn="0" w:oddVBand="0" w:evenVBand="0" w:oddHBand="0" w:evenHBand="0" w:firstRowFirstColumn="0" w:firstRowLastColumn="0" w:lastRowFirstColumn="0" w:lastRowLastColumn="0"/>
+            <w:tcW w:w="1039" w:type="dxa"/>
+          </w:tcPr>
+          <w:p>
+            <w:pPr>
+              <w:pStyle w:val="Contenidotabla"/>
+              <w:jc w:val="center"/>
+            </w:pPr>
+          </w:p>
+        </w:tc>
+        <w:tc>
+          <w:tcPr>
+            <w:tcW w:w="1325" w:type="dxa"/>
+          </w:tcPr>
+          <w:p>
+            <w:pPr>
+              <w:pStyle w:val="Contenidotabla"/>
+              <w:cnfStyle w:val="000000100000" w:firstRow="0" w:lastRow="0" w:firstColumn="0" w:lastColumn="0" w:oddVBand="0" w:evenVBand="0" w:oddHBand="1" w:evenHBand="0" w:firstRowFirstColumn="0" w:firstRowLastColumn="0" w:lastRowFirstColumn="0" w:lastRowLastColumn="0"/>
+            </w:pPr>
+          </w:p>
+        </w:tc>
+        <w:tc>
+          <w:tcPr>
+            <w:tcW w:w="1847" w:type="dxa"/>
+          </w:tcPr>
+          <w:p>
+            <w:pPr>
+              <w:pStyle w:val="Contenidotabla"/>
+              <w:cnfStyle w:val="000000100000" w:firstRow="0" w:lastRow="0" w:firstColumn="0" w:lastColumn="0" w:oddVBand="0" w:evenVBand="0" w:oddHBand="1" w:evenHBand="0" w:firstRowFirstColumn="0" w:firstRowLastColumn="0" w:lastRowFirstColumn="0" w:lastRowLastColumn="0"/>
+            </w:pPr>
+          </w:p>
+        </w:tc>
+        <w:tc>
+          <w:tcPr>
+            <w:tcW w:w="3044" w:type="dxa"/>
+          </w:tcPr>
+          <w:p>
+            <w:pPr>
+              <w:pStyle w:val="Contenidotabla"/>
+              <w:cnfStyle w:val="000000100000" w:firstRow="0" w:lastRow="0" w:firstColumn="0" w:lastColumn="0" w:oddVBand="0" w:evenVBand="0" w:oddHBand="1" w:evenHBand="0" w:firstRowFirstColumn="0" w:firstRowLastColumn="0" w:lastRowFirstColumn="0" w:lastRowLastColumn="0"/>
+            </w:pPr>
+          </w:p>
+        </w:tc>
+        <w:tc>
+          <w:tcPr>
+            <w:tcW w:w="1041" w:type="dxa"/>
+          </w:tcPr>
+          <w:p>
+            <w:pPr>
+              <w:pStyle w:val="Contenidotabla"/>
+              <w:jc w:val="center"/>
+              <w:cnfStyle w:val="000000100000" w:firstRow="0" w:lastRow="0" w:firstColumn="0" w:lastColumn="0" w:oddVBand="0" w:evenVBand="0" w:oddHBand="1" w:evenHBand="0" w:firstRowFirstColumn="0" w:firstRowLastColumn="0" w:lastRowFirstColumn="0" w:lastRowLastColumn="0"/>
+            </w:pPr>
+          </w:p>
+        </w:tc>
+        <w:tc>
+          <w:tcPr>
+            <w:tcW w:w="1333" w:type="dxa"/>
+          </w:tcPr>
+          <w:p>
+            <w:pPr>
+              <w:pStyle w:val="Contenidotabla"/>
+              <w:cnfStyle w:val="000000100000" w:firstRow="0" w:lastRow="0" w:firstColumn="0" w:lastColumn="0" w:oddVBand="0" w:evenVBand="0" w:oddHBand="1" w:evenHBand="0" w:firstRowFirstColumn="0" w:firstRowLastColumn="0" w:lastRowFirstColumn="0" w:lastRowLastColumn="0"/>
+            </w:pPr>
+          </w:p>
+        </w:tc>
+      </w:tr>
     </w:tbl>
-    <w:bookmarkEnd w:id="1"/>
+    <w:bookmarkEnd w:id="2"/>
     <w:p>
       <w:pPr>
         <w:pStyle w:val="Ttulo3"/>
@@ -3104,21 +3574,11 @@
       <w:r>
         <w:t xml:space="preserve">Ítem </w:t>
       </w:r>
-      <w:r>
-        <w:fldChar w:fldCharType="begin"/>
-      </w:r>
-      <w:r>
-        <w:instrText xml:space="preserve"> SEQ ejer\* CardText \* MERGEFORMAT \* Lower \* MERGEFORMAT </w:instrText>
-      </w:r>
-      <w:r>
-        <w:fldChar w:fldCharType="separate"/>
-      </w:r>
-      <w:r>
-        <w:t>dos</w:t>
-      </w:r>
-      <w:r>
-        <w:fldChar w:fldCharType="end"/>
-      </w:r>
+      <w:fldSimple w:instr=" SEQ ejer\* CardText \* MERGEFORMAT \* Lower \* MERGEFORMAT ">
+        <w:r>
+          <w:t>dos</w:t>
+        </w:r>
+      </w:fldSimple>
     </w:p>
     <w:p>
       <w:pPr>
@@ -3451,24 +3911,13 @@
         <w:pStyle w:val="Ttulo2"/>
       </w:pPr>
       <w:r>
-        <w:lastRenderedPageBreak/>
         <w:t xml:space="preserve">Ítem </w:t>
       </w:r>
-      <w:r>
-        <w:fldChar w:fldCharType="begin"/>
-      </w:r>
-      <w:r>
-        <w:instrText xml:space="preserve"> SEQ ejer\* CardText \* MERGEFORMAT \* Lower \* MERGEFORMAT </w:instrText>
-      </w:r>
-      <w:r>
-        <w:fldChar w:fldCharType="separate"/>
-      </w:r>
-      <w:r>
-        <w:t>tres</w:t>
-      </w:r>
-      <w:r>
-        <w:fldChar w:fldCharType="end"/>
-      </w:r>
+      <w:fldSimple w:instr=" SEQ ejer\* CardText \* MERGEFORMAT \* Lower \* MERGEFORMAT ">
+        <w:r>
+          <w:t>tres</w:t>
+        </w:r>
+      </w:fldSimple>
     </w:p>
     <w:p>
       <w:pPr>
@@ -3527,21 +3976,11 @@
       <w:r>
         <w:t xml:space="preserve">Ítem </w:t>
       </w:r>
-      <w:r>
-        <w:fldChar w:fldCharType="begin"/>
-      </w:r>
-      <w:r>
-        <w:instrText xml:space="preserve"> SEQ ejer\* CardText \* MERGEFORMAT \* Lower \* MERGEFORMAT </w:instrText>
-      </w:r>
-      <w:r>
-        <w:fldChar w:fldCharType="separate"/>
-      </w:r>
-      <w:r>
-        <w:t>cuatro</w:t>
-      </w:r>
-      <w:r>
-        <w:fldChar w:fldCharType="end"/>
-      </w:r>
+      <w:fldSimple w:instr=" SEQ ejer\* CardText \* MERGEFORMAT \* Lower \* MERGEFORMAT ">
+        <w:r>
+          <w:t>cuatro</w:t>
+        </w:r>
+      </w:fldSimple>
     </w:p>
     <w:p>
       <w:pPr>
@@ -4114,21 +4553,11 @@
       <w:r>
         <w:t xml:space="preserve">Ítem </w:t>
       </w:r>
-      <w:r>
-        <w:fldChar w:fldCharType="begin"/>
-      </w:r>
-      <w:r>
-        <w:instrText xml:space="preserve"> SEQ ejer\* CardText \* MERGEFORMAT \* Lower \* MERGEFORMAT </w:instrText>
-      </w:r>
-      <w:r>
-        <w:fldChar w:fldCharType="separate"/>
-      </w:r>
-      <w:r>
-        <w:t>cinco</w:t>
-      </w:r>
-      <w:r>
-        <w:fldChar w:fldCharType="end"/>
-      </w:r>
+      <w:fldSimple w:instr=" SEQ ejer\* CardText \* MERGEFORMAT \* Lower \* MERGEFORMAT ">
+        <w:r>
+          <w:t>cinco</w:t>
+        </w:r>
+      </w:fldSimple>
     </w:p>
     <w:p>
       <w:pPr>
@@ -4833,6 +5262,7 @@
       </w:pPr>
       <w:proofErr w:type="spellStart"/>
       <w:r>
+        <w:lastRenderedPageBreak/>
         <w:t>Wireframe</w:t>
       </w:r>
       <w:proofErr w:type="spellEnd"/>
@@ -4882,7 +5312,6 @@
           <w:sz w:val="18"/>
           <w:szCs w:val="18"/>
         </w:rPr>
-        <w:lastRenderedPageBreak/>
         <w:t xml:space="preserve">Ítem </w:t>
       </w:r>
       <w:r>
@@ -5400,9 +5829,9 @@
             </wp:anchor>
           </w:drawing>
         </mc:Choice>
-        <mc:Fallback xmlns:w16sdtdh="http://schemas.microsoft.com/office/word/2020/wordml/sdtdatahash" xmlns:w16du="http://schemas.microsoft.com/office/word/2023/wordml/word16du" xmlns:w16="http://schemas.microsoft.com/office/word/2018/wordml" xmlns:w16cex="http://schemas.microsoft.com/office/word/2018/wordml/cex" xmlns:oel="http://schemas.microsoft.com/office/2019/extlst">
+        <mc:Fallback>
           <w:pict>
-            <v:rect w14:anchorId="09C354CF" id="23 Rectángulo" o:spid="_x0000_s1027" style="position:absolute;margin-left:197.8pt;margin-top:21.8pt;width:249pt;height:24.35pt;z-index:251660288;visibility:visible;mso-wrap-style:square;mso-width-percent:0;mso-height-percent:0;mso-wrap-distance-left:9pt;mso-wrap-distance-top:0;mso-wrap-distance-right:9pt;mso-wrap-distance-bottom:0;mso-position-horizontal:right;mso-position-horizontal-relative:margin;mso-position-vertical:absolute;mso-position-vertical-relative:text;mso-width-percent:0;mso-height-percent:0;mso-width-relative:margin;mso-height-relative:margin;v-text-anchor:middle" o:gfxdata="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" fillcolor="white [3212]" stroked="f" strokeweight="2pt">
+            <v:rect w14:anchorId="09C354CF" id="23 Rectángulo" o:spid="_x0000_s1027" style="position:absolute;margin-left:197.8pt;margin-top:21.8pt;width:249pt;height:24.35pt;z-index:251660288;visibility:visible;mso-wrap-style:square;mso-width-percent:0;mso-height-percent:0;mso-wrap-distance-left:9pt;mso-wrap-distance-top:0;mso-wrap-distance-right:9pt;mso-wrap-distance-bottom:0;mso-position-horizontal:right;mso-position-horizontal-relative:margin;mso-position-vertical:absolute;mso-position-vertical-relative:text;mso-width-percent:0;mso-height-percent:0;mso-width-relative:margin;mso-height-relative:margin;v-text-anchor:middle" o:gfxdata="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" fillcolor="white [3212]" stroked="f" strokeweight="2pt">
               <v:textbox>
                 <w:txbxContent>
                   <w:p>
@@ -8013,7 +8442,7 @@
 </file>
 
 <file path=customXml/itemProps1.xml><?xml version="1.0" encoding="utf-8"?>
-<ds:datastoreItem xmlns:ds="http://schemas.openxmlformats.org/officeDocument/2006/customXml" ds:itemID="{0BFC451B-9F8F-44DB-9F2B-AD68C8080683}">
+<ds:datastoreItem xmlns:ds="http://schemas.openxmlformats.org/officeDocument/2006/customXml" ds:itemID="{72D7D4E5-5D48-43AC-9EEB-71F5C7F1214D}">
   <ds:schemaRefs>
     <ds:schemaRef ds:uri="http://schemas.openxmlformats.org/officeDocument/2006/bibliography"/>
   </ds:schemaRefs>

</xml_diff>

<commit_message>
se sube de nuevo historias de usuario
</commit_message>
<xml_diff>
--- a/Doc/Proyecto de Fin de Curso.docx
+++ b/Doc/Proyecto de Fin de Curso.docx
@@ -3622,21 +3622,11 @@
       <w:r>
         <w:t xml:space="preserve">Ítem </w:t>
       </w:r>
-      <w:r>
-        <w:fldChar w:fldCharType="begin"/>
-      </w:r>
-      <w:r>
-        <w:instrText xml:space="preserve"> SEQ ejer\* CardText \* MERGEFORMAT \* Lower \* MERGEFORMAT </w:instrText>
-      </w:r>
-      <w:r>
-        <w:fldChar w:fldCharType="separate"/>
-      </w:r>
-      <w:r>
-        <w:t>dos</w:t>
-      </w:r>
-      <w:r>
-        <w:fldChar w:fldCharType="end"/>
-      </w:r>
+      <w:fldSimple w:instr=" SEQ ejer\* CardText \* MERGEFORMAT \* Lower \* MERGEFORMAT ">
+        <w:r>
+          <w:t>dos</w:t>
+        </w:r>
+      </w:fldSimple>
     </w:p>
     <w:p>
       <w:pPr>
@@ -3683,6 +3673,7 @@
       <w:r>
         <w:rPr>
           <w:rFonts w:ascii="Century Gothic" w:eastAsia="Times New Roman" w:hAnsi="Century Gothic" w:cs="Times New Roman"/>
+          <w:noProof/>
           <w:sz w:val="18"/>
           <w:szCs w:val="18"/>
           <w:lang w:val="es-ES_tradnl" w:eastAsia="es-ES"/>
@@ -3724,8 +3715,6 @@
           </wp:inline>
         </w:drawing>
       </w:r>
-      <w:bookmarkStart w:id="2" w:name="_GoBack"/>
-      <w:bookmarkEnd w:id="2"/>
     </w:p>
     <w:p>
       <w:pPr>
@@ -4029,21 +4018,11 @@
       <w:r>
         <w:t xml:space="preserve">Ítem </w:t>
       </w:r>
-      <w:r>
-        <w:fldChar w:fldCharType="begin"/>
-      </w:r>
-      <w:r>
-        <w:instrText xml:space="preserve"> SEQ ejer\* CardText \* MERGEFORMAT \* Lower \* MERGEFORMAT </w:instrText>
-      </w:r>
-      <w:r>
-        <w:fldChar w:fldCharType="separate"/>
-      </w:r>
-      <w:r>
-        <w:t>tres</w:t>
-      </w:r>
-      <w:r>
-        <w:fldChar w:fldCharType="end"/>
-      </w:r>
+      <w:fldSimple w:instr=" SEQ ejer\* CardText \* MERGEFORMAT \* Lower \* MERGEFORMAT ">
+        <w:r>
+          <w:t>tres</w:t>
+        </w:r>
+      </w:fldSimple>
     </w:p>
     <w:p>
       <w:pPr>
@@ -4101,7 +4080,16 @@
           <w:szCs w:val="18"/>
           <w:lang w:val="es-ES" w:eastAsia="es-ES"/>
         </w:rPr>
-        <w:t xml:space="preserve">4(cantidad de miembros del </w:t>
+        <w:t>5</w:t>
+      </w:r>
+      <w:r>
+        <w:rPr>
+          <w:rFonts w:ascii="Century Gothic" w:eastAsia="Times New Roman" w:hAnsi="Century Gothic" w:cs="Times New Roman"/>
+          <w:sz w:val="18"/>
+          <w:szCs w:val="18"/>
+          <w:lang w:val="es-ES" w:eastAsia="es-ES"/>
+        </w:rPr>
+        <w:t xml:space="preserve">(cantidad de miembros del </w:t>
       </w:r>
       <w:proofErr w:type="gramStart"/>
       <w:r>
@@ -4121,7 +4109,25 @@
           <w:szCs w:val="18"/>
           <w:lang w:val="es-ES" w:eastAsia="es-ES"/>
         </w:rPr>
-        <w:t xml:space="preserve">5(días 1 semana)*0.15=3 </w:t>
+        <w:t>10</w:t>
+      </w:r>
+      <w:r>
+        <w:rPr>
+          <w:rFonts w:ascii="Century Gothic" w:eastAsia="Times New Roman" w:hAnsi="Century Gothic" w:cs="Times New Roman"/>
+          <w:sz w:val="18"/>
+          <w:szCs w:val="18"/>
+          <w:lang w:val="es-ES" w:eastAsia="es-ES"/>
+        </w:rPr>
+        <w:t>(días 1 semana)*0.15=</w:t>
+      </w:r>
+      <w:r>
+        <w:rPr>
+          <w:rFonts w:ascii="Century Gothic" w:eastAsia="Times New Roman" w:hAnsi="Century Gothic" w:cs="Times New Roman"/>
+          <w:sz w:val="18"/>
+          <w:szCs w:val="18"/>
+          <w:lang w:val="es-ES" w:eastAsia="es-ES"/>
+        </w:rPr>
+        <w:t>7.5</w:t>
       </w:r>
     </w:p>
     <w:p>
@@ -4131,21 +4137,11 @@
       <w:r>
         <w:t xml:space="preserve">Ítem </w:t>
       </w:r>
-      <w:r>
-        <w:fldChar w:fldCharType="begin"/>
-      </w:r>
-      <w:r>
-        <w:instrText xml:space="preserve"> SEQ ejer\* CardText \* MERGEFORMAT \* Lower \* MERGEFORMAT </w:instrText>
-      </w:r>
-      <w:r>
-        <w:fldChar w:fldCharType="separate"/>
-      </w:r>
-      <w:r>
-        <w:t>cuatro</w:t>
-      </w:r>
-      <w:r>
-        <w:fldChar w:fldCharType="end"/>
-      </w:r>
+      <w:fldSimple w:instr=" SEQ ejer\* CardText \* MERGEFORMAT \* Lower \* MERGEFORMAT ">
+        <w:r>
+          <w:t>cuatro</w:t>
+        </w:r>
+      </w:fldSimple>
     </w:p>
     <w:p>
       <w:pPr>
@@ -4295,6 +4291,9 @@
               <w:pStyle w:val="Contenidotabla"/>
               <w:jc w:val="center"/>
             </w:pPr>
+            <w:r>
+              <w:t>1</w:t>
+            </w:r>
           </w:p>
         </w:tc>
         <w:tc>
@@ -4304,8 +4303,15 @@
           <w:p>
             <w:pPr>
               <w:pStyle w:val="Contenidotabla"/>
-              <w:cnfStyle w:val="000000100000" w:firstRow="0" w:lastRow="0" w:firstColumn="0" w:lastColumn="0" w:oddVBand="0" w:evenVBand="0" w:oddHBand="1" w:evenHBand="0" w:firstRowFirstColumn="0" w:firstRowLastColumn="0" w:lastRowFirstColumn="0" w:lastRowLastColumn="0"/>
-            </w:pPr>
+              <w:jc w:val="center"/>
+              <w:cnfStyle w:val="000000100000" w:firstRow="0" w:lastRow="0" w:firstColumn="0" w:lastColumn="0" w:oddVBand="0" w:evenVBand="0" w:oddHBand="1" w:evenHBand="0" w:firstRowFirstColumn="0" w:firstRowLastColumn="0" w:lastRowFirstColumn="0" w:lastRowLastColumn="0"/>
+            </w:pPr>
+            <w:r>
+              <w:t>HU00</w:t>
+            </w:r>
+            <w:r>
+              <w:t>1</w:t>
+            </w:r>
           </w:p>
         </w:tc>
         <w:tc>
@@ -4317,6 +4323,9 @@
               <w:pStyle w:val="Contenidotabla"/>
               <w:cnfStyle w:val="000000100000" w:firstRow="0" w:lastRow="0" w:firstColumn="0" w:lastColumn="0" w:oddVBand="0" w:evenVBand="0" w:oddHBand="1" w:evenHBand="0" w:firstRowFirstColumn="0" w:firstRowLastColumn="0" w:lastRowFirstColumn="0" w:lastRowLastColumn="0"/>
             </w:pPr>
+            <w:r>
+              <w:t>Registro de usuario</w:t>
+            </w:r>
           </w:p>
         </w:tc>
         <w:tc>
@@ -4328,6 +4337,9 @@
               <w:pStyle w:val="Contenidotabla"/>
               <w:cnfStyle w:val="000000100000" w:firstRow="0" w:lastRow="0" w:firstColumn="0" w:lastColumn="0" w:oddVBand="0" w:evenVBand="0" w:oddHBand="1" w:evenHBand="0" w:firstRowFirstColumn="0" w:firstRowLastColumn="0" w:lastRowFirstColumn="0" w:lastRowLastColumn="0"/>
             </w:pPr>
+            <w:r>
+              <w:t>Como nuevo usuario, quiero crear una cuenta con una contraseña maestra para poder acceder de forma segura a mi almacén de contraseñas.</w:t>
+            </w:r>
           </w:p>
         </w:tc>
         <w:tc>
@@ -4340,6 +4352,9 @@
               <w:jc w:val="center"/>
               <w:cnfStyle w:val="000000100000" w:firstRow="0" w:lastRow="0" w:firstColumn="0" w:lastColumn="0" w:oddVBand="0" w:evenVBand="0" w:oddHBand="1" w:evenHBand="0" w:firstRowFirstColumn="0" w:firstRowLastColumn="0" w:lastRowFirstColumn="0" w:lastRowLastColumn="0"/>
             </w:pPr>
+            <w:r>
+              <w:t>7.5</w:t>
+            </w:r>
           </w:p>
         </w:tc>
         <w:tc>
@@ -4365,6 +4380,9 @@
               <w:pStyle w:val="Contenidotabla"/>
               <w:jc w:val="center"/>
             </w:pPr>
+            <w:r>
+              <w:t>2</w:t>
+            </w:r>
           </w:p>
         </w:tc>
         <w:tc>
@@ -4374,8 +4392,15 @@
           <w:p>
             <w:pPr>
               <w:pStyle w:val="Contenidotabla"/>
-              <w:cnfStyle w:val="000000000000" w:firstRow="0" w:lastRow="0" w:firstColumn="0" w:lastColumn="0" w:oddVBand="0" w:evenVBand="0" w:oddHBand="0" w:evenHBand="0" w:firstRowFirstColumn="0" w:firstRowLastColumn="0" w:lastRowFirstColumn="0" w:lastRowLastColumn="0"/>
-            </w:pPr>
+              <w:jc w:val="center"/>
+              <w:cnfStyle w:val="000000000000" w:firstRow="0" w:lastRow="0" w:firstColumn="0" w:lastColumn="0" w:oddVBand="0" w:evenVBand="0" w:oddHBand="0" w:evenHBand="0" w:firstRowFirstColumn="0" w:firstRowLastColumn="0" w:lastRowFirstColumn="0" w:lastRowLastColumn="0"/>
+            </w:pPr>
+            <w:r>
+              <w:t>HU00</w:t>
+            </w:r>
+            <w:r>
+              <w:t>2</w:t>
+            </w:r>
           </w:p>
         </w:tc>
         <w:tc>
@@ -4387,6 +4412,9 @@
               <w:pStyle w:val="Contenidotabla"/>
               <w:cnfStyle w:val="000000000000" w:firstRow="0" w:lastRow="0" w:firstColumn="0" w:lastColumn="0" w:oddVBand="0" w:evenVBand="0" w:oddHBand="0" w:evenHBand="0" w:firstRowFirstColumn="0" w:firstRowLastColumn="0" w:lastRowFirstColumn="0" w:lastRowLastColumn="0"/>
             </w:pPr>
+            <w:r>
+              <w:t>Inicio de sesión</w:t>
+            </w:r>
           </w:p>
         </w:tc>
         <w:tc>
@@ -4398,6 +4426,9 @@
               <w:pStyle w:val="Contenidotabla"/>
               <w:cnfStyle w:val="000000000000" w:firstRow="0" w:lastRow="0" w:firstColumn="0" w:lastColumn="0" w:oddVBand="0" w:evenVBand="0" w:oddHBand="0" w:evenHBand="0" w:firstRowFirstColumn="0" w:firstRowLastColumn="0" w:lastRowFirstColumn="0" w:lastRowLastColumn="0"/>
             </w:pPr>
+            <w:r>
+              <w:t>Como usuario, quiero iniciar sesión con mi cuenta para acceder a mis contraseñas almacenadas.</w:t>
+            </w:r>
           </w:p>
         </w:tc>
         <w:tc>
@@ -4410,6 +4441,9 @@
               <w:jc w:val="center"/>
               <w:cnfStyle w:val="000000000000" w:firstRow="0" w:lastRow="0" w:firstColumn="0" w:lastColumn="0" w:oddVBand="0" w:evenVBand="0" w:oddHBand="0" w:evenHBand="0" w:firstRowFirstColumn="0" w:firstRowLastColumn="0" w:lastRowFirstColumn="0" w:lastRowLastColumn="0"/>
             </w:pPr>
+            <w:r>
+              <w:t>7.5</w:t>
+            </w:r>
           </w:p>
         </w:tc>
         <w:tc>
@@ -4438,6 +4472,9 @@
               <w:pStyle w:val="Contenidotabla"/>
               <w:jc w:val="center"/>
             </w:pPr>
+            <w:r>
+              <w:t>3</w:t>
+            </w:r>
           </w:p>
         </w:tc>
         <w:tc>
@@ -4447,8 +4484,15 @@
           <w:p>
             <w:pPr>
               <w:pStyle w:val="Contenidotabla"/>
-              <w:cnfStyle w:val="000000100000" w:firstRow="0" w:lastRow="0" w:firstColumn="0" w:lastColumn="0" w:oddVBand="0" w:evenVBand="0" w:oddHBand="1" w:evenHBand="0" w:firstRowFirstColumn="0" w:firstRowLastColumn="0" w:lastRowFirstColumn="0" w:lastRowLastColumn="0"/>
-            </w:pPr>
+              <w:jc w:val="center"/>
+              <w:cnfStyle w:val="000000100000" w:firstRow="0" w:lastRow="0" w:firstColumn="0" w:lastColumn="0" w:oddVBand="0" w:evenVBand="0" w:oddHBand="1" w:evenHBand="0" w:firstRowFirstColumn="0" w:firstRowLastColumn="0" w:lastRowFirstColumn="0" w:lastRowLastColumn="0"/>
+            </w:pPr>
+            <w:r>
+              <w:t>HU00</w:t>
+            </w:r>
+            <w:r>
+              <w:t>3</w:t>
+            </w:r>
           </w:p>
         </w:tc>
         <w:tc>
@@ -4460,6 +4504,9 @@
               <w:pStyle w:val="Contenidotabla"/>
               <w:cnfStyle w:val="000000100000" w:firstRow="0" w:lastRow="0" w:firstColumn="0" w:lastColumn="0" w:oddVBand="0" w:evenVBand="0" w:oddHBand="1" w:evenHBand="0" w:firstRowFirstColumn="0" w:firstRowLastColumn="0" w:lastRowFirstColumn="0" w:lastRowLastColumn="0"/>
             </w:pPr>
+            <w:r>
+              <w:t>Restablecer contraseña</w:t>
+            </w:r>
           </w:p>
         </w:tc>
         <w:tc>
@@ -4471,6 +4518,9 @@
               <w:pStyle w:val="Contenidotabla"/>
               <w:cnfStyle w:val="000000100000" w:firstRow="0" w:lastRow="0" w:firstColumn="0" w:lastColumn="0" w:oddVBand="0" w:evenVBand="0" w:oddHBand="1" w:evenHBand="0" w:firstRowFirstColumn="0" w:firstRowLastColumn="0" w:lastRowFirstColumn="0" w:lastRowLastColumn="0"/>
             </w:pPr>
+            <w:r>
+              <w:t>Como usuario, quiero restablecer mi contraseña en caso de que la olvide, para recuperar el acceso a mi cuenta.</w:t>
+            </w:r>
           </w:p>
         </w:tc>
         <w:tc>
@@ -4483,6 +4533,9 @@
               <w:jc w:val="center"/>
               <w:cnfStyle w:val="000000100000" w:firstRow="0" w:lastRow="0" w:firstColumn="0" w:lastColumn="0" w:oddVBand="0" w:evenVBand="0" w:oddHBand="1" w:evenHBand="0" w:firstRowFirstColumn="0" w:firstRowLastColumn="0" w:lastRowFirstColumn="0" w:lastRowLastColumn="0"/>
             </w:pPr>
+            <w:r>
+              <w:t>7.5</w:t>
+            </w:r>
           </w:p>
         </w:tc>
         <w:tc>
@@ -4508,6 +4561,9 @@
               <w:pStyle w:val="Contenidotabla"/>
               <w:jc w:val="center"/>
             </w:pPr>
+            <w:r>
+              <w:t>4</w:t>
+            </w:r>
           </w:p>
         </w:tc>
         <w:tc>
@@ -4517,8 +4573,15 @@
           <w:p>
             <w:pPr>
               <w:pStyle w:val="Contenidotabla"/>
-              <w:cnfStyle w:val="000000000000" w:firstRow="0" w:lastRow="0" w:firstColumn="0" w:lastColumn="0" w:oddVBand="0" w:evenVBand="0" w:oddHBand="0" w:evenHBand="0" w:firstRowFirstColumn="0" w:firstRowLastColumn="0" w:lastRowFirstColumn="0" w:lastRowLastColumn="0"/>
-            </w:pPr>
+              <w:jc w:val="center"/>
+              <w:cnfStyle w:val="000000000000" w:firstRow="0" w:lastRow="0" w:firstColumn="0" w:lastColumn="0" w:oddVBand="0" w:evenVBand="0" w:oddHBand="0" w:evenHBand="0" w:firstRowFirstColumn="0" w:firstRowLastColumn="0" w:lastRowFirstColumn="0" w:lastRowLastColumn="0"/>
+            </w:pPr>
+            <w:r>
+              <w:t>HU00</w:t>
+            </w:r>
+            <w:r>
+              <w:t>4</w:t>
+            </w:r>
           </w:p>
         </w:tc>
         <w:tc>
@@ -4530,6 +4593,15 @@
               <w:pStyle w:val="Contenidotabla"/>
               <w:cnfStyle w:val="000000000000" w:firstRow="0" w:lastRow="0" w:firstColumn="0" w:lastColumn="0" w:oddVBand="0" w:evenVBand="0" w:oddHBand="0" w:evenHBand="0" w:firstRowFirstColumn="0" w:firstRowLastColumn="0" w:lastRowFirstColumn="0" w:lastRowLastColumn="0"/>
             </w:pPr>
+            <w:r>
+              <w:t xml:space="preserve">Añadir </w:t>
+            </w:r>
+            <w:r>
+              <w:t xml:space="preserve">nueva </w:t>
+            </w:r>
+            <w:r>
+              <w:t>contraseña</w:t>
+            </w:r>
           </w:p>
         </w:tc>
         <w:tc>
@@ -4541,6 +4613,9 @@
               <w:pStyle w:val="Contenidotabla"/>
               <w:cnfStyle w:val="000000000000" w:firstRow="0" w:lastRow="0" w:firstColumn="0" w:lastColumn="0" w:oddVBand="0" w:evenVBand="0" w:oddHBand="0" w:evenHBand="0" w:firstRowFirstColumn="0" w:firstRowLastColumn="0" w:lastRowFirstColumn="0" w:lastRowLastColumn="0"/>
             </w:pPr>
+            <w:r>
+              <w:t>Como usuario registrado, quiero poder añadir una nueva entrada de contraseña a mi almacén para guardar de forma segura las credenciales de mis cuentas en línea.</w:t>
+            </w:r>
           </w:p>
         </w:tc>
         <w:tc>
@@ -4553,6 +4628,9 @@
               <w:jc w:val="center"/>
               <w:cnfStyle w:val="000000000000" w:firstRow="0" w:lastRow="0" w:firstColumn="0" w:lastColumn="0" w:oddVBand="0" w:evenVBand="0" w:oddHBand="0" w:evenHBand="0" w:firstRowFirstColumn="0" w:firstRowLastColumn="0" w:lastRowFirstColumn="0" w:lastRowLastColumn="0"/>
             </w:pPr>
+            <w:r>
+              <w:t>7.5</w:t>
+            </w:r>
           </w:p>
         </w:tc>
         <w:tc>
@@ -4581,6 +4659,9 @@
               <w:pStyle w:val="Contenidotabla"/>
               <w:jc w:val="center"/>
             </w:pPr>
+            <w:r>
+              <w:t>5</w:t>
+            </w:r>
           </w:p>
         </w:tc>
         <w:tc>
@@ -4590,8 +4671,12 @@
           <w:p>
             <w:pPr>
               <w:pStyle w:val="Contenidotabla"/>
-              <w:cnfStyle w:val="000000100000" w:firstRow="0" w:lastRow="0" w:firstColumn="0" w:lastColumn="0" w:oddVBand="0" w:evenVBand="0" w:oddHBand="1" w:evenHBand="0" w:firstRowFirstColumn="0" w:firstRowLastColumn="0" w:lastRowFirstColumn="0" w:lastRowLastColumn="0"/>
-            </w:pPr>
+              <w:jc w:val="center"/>
+              <w:cnfStyle w:val="000000100000" w:firstRow="0" w:lastRow="0" w:firstColumn="0" w:lastColumn="0" w:oddVBand="0" w:evenVBand="0" w:oddHBand="1" w:evenHBand="0" w:firstRowFirstColumn="0" w:firstRowLastColumn="0" w:lastRowFirstColumn="0" w:lastRowLastColumn="0"/>
+            </w:pPr>
+            <w:r>
+              <w:t>HU005</w:t>
+            </w:r>
           </w:p>
         </w:tc>
         <w:tc>
@@ -4603,6 +4688,9 @@
               <w:pStyle w:val="Contenidotabla"/>
               <w:cnfStyle w:val="000000100000" w:firstRow="0" w:lastRow="0" w:firstColumn="0" w:lastColumn="0" w:oddVBand="0" w:evenVBand="0" w:oddHBand="1" w:evenHBand="0" w:firstRowFirstColumn="0" w:firstRowLastColumn="0" w:lastRowFirstColumn="0" w:lastRowLastColumn="0"/>
             </w:pPr>
+            <w:r>
+              <w:t>Editar contraseña</w:t>
+            </w:r>
           </w:p>
         </w:tc>
         <w:tc>
@@ -4614,6 +4702,9 @@
               <w:pStyle w:val="Contenidotabla"/>
               <w:cnfStyle w:val="000000100000" w:firstRow="0" w:lastRow="0" w:firstColumn="0" w:lastColumn="0" w:oddVBand="0" w:evenVBand="0" w:oddHBand="1" w:evenHBand="0" w:firstRowFirstColumn="0" w:firstRowLastColumn="0" w:lastRowFirstColumn="0" w:lastRowLastColumn="0"/>
             </w:pPr>
+            <w:r>
+              <w:t>Como usuario del gestor, quiero poder editar una entrada de contraseña existente para actualizar mis credenciales cuando sea necesario.</w:t>
+            </w:r>
           </w:p>
         </w:tc>
         <w:tc>
@@ -4626,6 +4717,9 @@
               <w:jc w:val="center"/>
               <w:cnfStyle w:val="000000100000" w:firstRow="0" w:lastRow="0" w:firstColumn="0" w:lastColumn="0" w:oddVBand="0" w:evenVBand="0" w:oddHBand="1" w:evenHBand="0" w:firstRowFirstColumn="0" w:firstRowLastColumn="0" w:lastRowFirstColumn="0" w:lastRowLastColumn="0"/>
             </w:pPr>
+            <w:r>
+              <w:t>7.5</w:t>
+            </w:r>
           </w:p>
         </w:tc>
         <w:tc>
@@ -4651,6 +4745,9 @@
               <w:pStyle w:val="Contenidotabla"/>
               <w:jc w:val="center"/>
             </w:pPr>
+            <w:r>
+              <w:t>6</w:t>
+            </w:r>
           </w:p>
         </w:tc>
         <w:tc>
@@ -4660,8 +4757,15 @@
           <w:p>
             <w:pPr>
               <w:pStyle w:val="Contenidotabla"/>
-              <w:cnfStyle w:val="000000000000" w:firstRow="0" w:lastRow="0" w:firstColumn="0" w:lastColumn="0" w:oddVBand="0" w:evenVBand="0" w:oddHBand="0" w:evenHBand="0" w:firstRowFirstColumn="0" w:firstRowLastColumn="0" w:lastRowFirstColumn="0" w:lastRowLastColumn="0"/>
-            </w:pPr>
+              <w:jc w:val="center"/>
+              <w:cnfStyle w:val="000000000000" w:firstRow="0" w:lastRow="0" w:firstColumn="0" w:lastColumn="0" w:oddVBand="0" w:evenVBand="0" w:oddHBand="0" w:evenHBand="0" w:firstRowFirstColumn="0" w:firstRowLastColumn="0" w:lastRowFirstColumn="0" w:lastRowLastColumn="0"/>
+            </w:pPr>
+            <w:r>
+              <w:t>HU00</w:t>
+            </w:r>
+            <w:r>
+              <w:t>6</w:t>
+            </w:r>
           </w:p>
         </w:tc>
         <w:tc>
@@ -4673,6 +4777,9 @@
               <w:pStyle w:val="Contenidotabla"/>
               <w:cnfStyle w:val="000000000000" w:firstRow="0" w:lastRow="0" w:firstColumn="0" w:lastColumn="0" w:oddVBand="0" w:evenVBand="0" w:oddHBand="0" w:evenHBand="0" w:firstRowFirstColumn="0" w:firstRowLastColumn="0" w:lastRowFirstColumn="0" w:lastRowLastColumn="0"/>
             </w:pPr>
+            <w:r>
+              <w:t>Eliminar contraseña</w:t>
+            </w:r>
           </w:p>
         </w:tc>
         <w:tc>
@@ -4684,6 +4791,13 @@
               <w:pStyle w:val="Contenidotabla"/>
               <w:cnfStyle w:val="000000000000" w:firstRow="0" w:lastRow="0" w:firstColumn="0" w:lastColumn="0" w:oddVBand="0" w:evenVBand="0" w:oddHBand="0" w:evenHBand="0" w:firstRowFirstColumn="0" w:firstRowLastColumn="0" w:lastRowFirstColumn="0" w:lastRowLastColumn="0"/>
             </w:pPr>
+            <w:r>
+              <w:t xml:space="preserve">Como usuario del gestor, quiero poder eliminar una entrada de contraseña que ya no necesito para mantener mi almacén de </w:t>
+            </w:r>
+            <w:r>
+              <w:lastRenderedPageBreak/>
+              <w:t>contraseñas organizado y actualizado.</w:t>
+            </w:r>
           </w:p>
         </w:tc>
         <w:tc>
@@ -4696,6 +4810,10 @@
               <w:jc w:val="center"/>
               <w:cnfStyle w:val="000000000000" w:firstRow="0" w:lastRow="0" w:firstColumn="0" w:lastColumn="0" w:oddVBand="0" w:evenVBand="0" w:oddHBand="0" w:evenHBand="0" w:firstRowFirstColumn="0" w:firstRowLastColumn="0" w:lastRowFirstColumn="0" w:lastRowLastColumn="0"/>
             </w:pPr>
+            <w:r>
+              <w:lastRenderedPageBreak/>
+              <w:t>7.5</w:t>
+            </w:r>
           </w:p>
         </w:tc>
         <w:tc>
@@ -4718,21 +4836,11 @@
       <w:r>
         <w:t xml:space="preserve">Ítem </w:t>
       </w:r>
-      <w:r>
-        <w:fldChar w:fldCharType="begin"/>
-      </w:r>
-      <w:r>
-        <w:instrText xml:space="preserve"> SEQ ejer\* CardText \* MERGEFORMAT \* Lower \* MERGEFORMAT </w:instrText>
-      </w:r>
-      <w:r>
-        <w:fldChar w:fldCharType="separate"/>
-      </w:r>
-      <w:r>
-        <w:t>cinco</w:t>
-      </w:r>
-      <w:r>
-        <w:fldChar w:fldCharType="end"/>
-      </w:r>
+      <w:fldSimple w:instr=" SEQ ejer\* CardText \* MERGEFORMAT \* Lower \* MERGEFORMAT ">
+        <w:r>
+          <w:t>cinco</w:t>
+        </w:r>
+      </w:fldSimple>
     </w:p>
     <w:p>
       <w:pPr>
@@ -4992,12 +5100,1324 @@
     </w:tbl>
     <w:p>
       <w:pPr>
-        <w:pStyle w:val="Ttulo3"/>
-      </w:pPr>
-      <w:r>
+        <w:pStyle w:val="Consigna"/>
         <w:rPr>
-          <w:rFonts w:eastAsia="Times New Roman"/>
-          <w:lang w:val="es-ES" w:eastAsia="es-ES"/>
+          <w:rFonts w:asciiTheme="majorHAnsi" w:eastAsia="Times New Roman" w:hAnsiTheme="majorHAnsi" w:cstheme="majorBidi"/>
+          <w:color w:val="1F4D78" w:themeColor="accent1" w:themeShade="7F"/>
+        </w:rPr>
+      </w:pPr>
+    </w:p>
+    <w:tbl>
+      <w:tblPr>
+        <w:tblStyle w:val="Tablaconcuadrcula4-nfasis1"/>
+        <w:tblW w:w="0" w:type="auto"/>
+        <w:tblLook w:val="04A0" w:firstRow="1" w:lastRow="0" w:firstColumn="1" w:lastColumn="0" w:noHBand="0" w:noVBand="1"/>
+      </w:tblPr>
+      <w:tblGrid>
+        <w:gridCol w:w="2405"/>
+        <w:gridCol w:w="7088"/>
+      </w:tblGrid>
+      <w:tr>
+        <w:trPr>
+          <w:cnfStyle w:val="100000000000" w:firstRow="1" w:lastRow="0" w:firstColumn="0" w:lastColumn="0" w:oddVBand="0" w:evenVBand="0" w:oddHBand="0" w:evenHBand="0" w:firstRowFirstColumn="0" w:firstRowLastColumn="0" w:lastRowFirstColumn="0" w:lastRowLastColumn="0"/>
+        </w:trPr>
+        <w:tc>
+          <w:tcPr>
+            <w:cnfStyle w:val="001000000000" w:firstRow="0" w:lastRow="0" w:firstColumn="1" w:lastColumn="0" w:oddVBand="0" w:evenVBand="0" w:oddHBand="0" w:evenHBand="0" w:firstRowFirstColumn="0" w:firstRowLastColumn="0" w:lastRowFirstColumn="0" w:lastRowLastColumn="0"/>
+            <w:tcW w:w="2405" w:type="dxa"/>
+          </w:tcPr>
+          <w:p>
+            <w:pPr>
+              <w:pStyle w:val="Contenidotabla"/>
+            </w:pPr>
+            <w:r>
+              <w:t>Identificador</w:t>
+            </w:r>
+          </w:p>
+        </w:tc>
+        <w:tc>
+          <w:tcPr>
+            <w:tcW w:w="7088" w:type="dxa"/>
+          </w:tcPr>
+          <w:p>
+            <w:pPr>
+              <w:pStyle w:val="Contenidotabla"/>
+              <w:cnfStyle w:val="100000000000" w:firstRow="1" w:lastRow="0" w:firstColumn="0" w:lastColumn="0" w:oddVBand="0" w:evenVBand="0" w:oddHBand="0" w:evenHBand="0" w:firstRowFirstColumn="0" w:firstRowLastColumn="0" w:lastRowFirstColumn="0" w:lastRowLastColumn="0"/>
+            </w:pPr>
+            <w:r>
+              <w:t>HU00</w:t>
+            </w:r>
+            <w:r>
+              <w:t>2</w:t>
+            </w:r>
+          </w:p>
+        </w:tc>
+      </w:tr>
+      <w:tr>
+        <w:trPr>
+          <w:cnfStyle w:val="000000100000" w:firstRow="0" w:lastRow="0" w:firstColumn="0" w:lastColumn="0" w:oddVBand="0" w:evenVBand="0" w:oddHBand="1" w:evenHBand="0" w:firstRowFirstColumn="0" w:firstRowLastColumn="0" w:lastRowFirstColumn="0" w:lastRowLastColumn="0"/>
+        </w:trPr>
+        <w:tc>
+          <w:tcPr>
+            <w:cnfStyle w:val="001000000000" w:firstRow="0" w:lastRow="0" w:firstColumn="1" w:lastColumn="0" w:oddVBand="0" w:evenVBand="0" w:oddHBand="0" w:evenHBand="0" w:firstRowFirstColumn="0" w:firstRowLastColumn="0" w:lastRowFirstColumn="0" w:lastRowLastColumn="0"/>
+            <w:tcW w:w="2405" w:type="dxa"/>
+          </w:tcPr>
+          <w:p>
+            <w:pPr>
+              <w:pStyle w:val="Contenidotabla"/>
+            </w:pPr>
+            <w:r>
+              <w:t>Nombre</w:t>
+            </w:r>
+            <w:r>
+              <w:t xml:space="preserve"> (alias)</w:t>
+            </w:r>
+          </w:p>
+        </w:tc>
+        <w:tc>
+          <w:tcPr>
+            <w:tcW w:w="7088" w:type="dxa"/>
+          </w:tcPr>
+          <w:p>
+            <w:pPr>
+              <w:pStyle w:val="Contenidotabla"/>
+              <w:cnfStyle w:val="000000100000" w:firstRow="0" w:lastRow="0" w:firstColumn="0" w:lastColumn="0" w:oddVBand="0" w:evenVBand="0" w:oddHBand="1" w:evenHBand="0" w:firstRowFirstColumn="0" w:firstRowLastColumn="0" w:lastRowFirstColumn="0" w:lastRowLastColumn="0"/>
+            </w:pPr>
+          </w:p>
+        </w:tc>
+      </w:tr>
+      <w:tr>
+        <w:tc>
+          <w:tcPr>
+            <w:cnfStyle w:val="001000000000" w:firstRow="0" w:lastRow="0" w:firstColumn="1" w:lastColumn="0" w:oddVBand="0" w:evenVBand="0" w:oddHBand="0" w:evenHBand="0" w:firstRowFirstColumn="0" w:firstRowLastColumn="0" w:lastRowFirstColumn="0" w:lastRowLastColumn="0"/>
+            <w:tcW w:w="2405" w:type="dxa"/>
+          </w:tcPr>
+          <w:p>
+            <w:pPr>
+              <w:pStyle w:val="Contenidotabla"/>
+            </w:pPr>
+            <w:r>
+              <w:t>Descripción</w:t>
+            </w:r>
+          </w:p>
+        </w:tc>
+        <w:tc>
+          <w:tcPr>
+            <w:tcW w:w="7088" w:type="dxa"/>
+          </w:tcPr>
+          <w:p>
+            <w:pPr>
+              <w:pStyle w:val="Contenidotabla"/>
+              <w:cnfStyle w:val="000000000000" w:firstRow="0" w:lastRow="0" w:firstColumn="0" w:lastColumn="0" w:oddVBand="0" w:evenVBand="0" w:oddHBand="0" w:evenHBand="0" w:firstRowFirstColumn="0" w:firstRowLastColumn="0" w:lastRowFirstColumn="0" w:lastRowLastColumn="0"/>
+            </w:pPr>
+          </w:p>
+        </w:tc>
+      </w:tr>
+      <w:tr>
+        <w:trPr>
+          <w:cnfStyle w:val="000000100000" w:firstRow="0" w:lastRow="0" w:firstColumn="0" w:lastColumn="0" w:oddVBand="0" w:evenVBand="0" w:oddHBand="1" w:evenHBand="0" w:firstRowFirstColumn="0" w:firstRowLastColumn="0" w:lastRowFirstColumn="0" w:lastRowLastColumn="0"/>
+        </w:trPr>
+        <w:tc>
+          <w:tcPr>
+            <w:cnfStyle w:val="001000000000" w:firstRow="0" w:lastRow="0" w:firstColumn="1" w:lastColumn="0" w:oddVBand="0" w:evenVBand="0" w:oddHBand="0" w:evenHBand="0" w:firstRowFirstColumn="0" w:firstRowLastColumn="0" w:lastRowFirstColumn="0" w:lastRowLastColumn="0"/>
+            <w:tcW w:w="2405" w:type="dxa"/>
+          </w:tcPr>
+          <w:p>
+            <w:pPr>
+              <w:pStyle w:val="Contenidotabla"/>
+            </w:pPr>
+            <w:r>
+              <w:t>Puntos de historia (días ideales)</w:t>
+            </w:r>
+          </w:p>
+        </w:tc>
+        <w:tc>
+          <w:tcPr>
+            <w:tcW w:w="7088" w:type="dxa"/>
+          </w:tcPr>
+          <w:p>
+            <w:pPr>
+              <w:pStyle w:val="Contenidotabla"/>
+              <w:cnfStyle w:val="000000100000" w:firstRow="0" w:lastRow="0" w:firstColumn="0" w:lastColumn="0" w:oddVBand="0" w:evenVBand="0" w:oddHBand="1" w:evenHBand="0" w:firstRowFirstColumn="0" w:firstRowLastColumn="0" w:lastRowFirstColumn="0" w:lastRowLastColumn="0"/>
+            </w:pPr>
+          </w:p>
+        </w:tc>
+      </w:tr>
+      <w:tr>
+        <w:tc>
+          <w:tcPr>
+            <w:cnfStyle w:val="001000000000" w:firstRow="0" w:lastRow="0" w:firstColumn="1" w:lastColumn="0" w:oddVBand="0" w:evenVBand="0" w:oddHBand="0" w:evenHBand="0" w:firstRowFirstColumn="0" w:firstRowLastColumn="0" w:lastRowFirstColumn="0" w:lastRowLastColumn="0"/>
+            <w:tcW w:w="2405" w:type="dxa"/>
+          </w:tcPr>
+          <w:p>
+            <w:pPr>
+              <w:pStyle w:val="Contenidotabla"/>
+            </w:pPr>
+            <w:r>
+              <w:t>Criterios de aceptación</w:t>
+            </w:r>
+          </w:p>
+        </w:tc>
+        <w:tc>
+          <w:tcPr>
+            <w:tcW w:w="7088" w:type="dxa"/>
+          </w:tcPr>
+          <w:p>
+            <w:pPr>
+              <w:pStyle w:val="Contenidotabla"/>
+              <w:cnfStyle w:val="000000000000" w:firstRow="0" w:lastRow="0" w:firstColumn="0" w:lastColumn="0" w:oddVBand="0" w:evenVBand="0" w:oddHBand="0" w:evenHBand="0" w:firstRowFirstColumn="0" w:firstRowLastColumn="0" w:lastRowFirstColumn="0" w:lastRowLastColumn="0"/>
+            </w:pPr>
+          </w:p>
+        </w:tc>
+      </w:tr>
+      <w:tr>
+        <w:trPr>
+          <w:cnfStyle w:val="000000100000" w:firstRow="0" w:lastRow="0" w:firstColumn="0" w:lastColumn="0" w:oddVBand="0" w:evenVBand="0" w:oddHBand="1" w:evenHBand="0" w:firstRowFirstColumn="0" w:firstRowLastColumn="0" w:lastRowFirstColumn="0" w:lastRowLastColumn="0"/>
+        </w:trPr>
+        <w:tc>
+          <w:tcPr>
+            <w:cnfStyle w:val="001000000000" w:firstRow="0" w:lastRow="0" w:firstColumn="1" w:lastColumn="0" w:oddVBand="0" w:evenVBand="0" w:oddHBand="0" w:evenHBand="0" w:firstRowFirstColumn="0" w:firstRowLastColumn="0" w:lastRowFirstColumn="0" w:lastRowLastColumn="0"/>
+            <w:tcW w:w="2405" w:type="dxa"/>
+          </w:tcPr>
+          <w:p>
+            <w:pPr>
+              <w:pStyle w:val="Contenidotabla"/>
+            </w:pPr>
+          </w:p>
+        </w:tc>
+        <w:tc>
+          <w:tcPr>
+            <w:tcW w:w="7088" w:type="dxa"/>
+          </w:tcPr>
+          <w:p>
+            <w:pPr>
+              <w:pStyle w:val="Contenidotabla"/>
+              <w:cnfStyle w:val="000000100000" w:firstRow="0" w:lastRow="0" w:firstColumn="0" w:lastColumn="0" w:oddVBand="0" w:evenVBand="0" w:oddHBand="1" w:evenHBand="0" w:firstRowFirstColumn="0" w:firstRowLastColumn="0" w:lastRowFirstColumn="0" w:lastRowLastColumn="0"/>
+            </w:pPr>
+          </w:p>
+        </w:tc>
+      </w:tr>
+      <w:tr>
+        <w:tc>
+          <w:tcPr>
+            <w:cnfStyle w:val="001000000000" w:firstRow="0" w:lastRow="0" w:firstColumn="1" w:lastColumn="0" w:oddVBand="0" w:evenVBand="0" w:oddHBand="0" w:evenHBand="0" w:firstRowFirstColumn="0" w:firstRowLastColumn="0" w:lastRowFirstColumn="0" w:lastRowLastColumn="0"/>
+            <w:tcW w:w="2405" w:type="dxa"/>
+          </w:tcPr>
+          <w:p>
+            <w:pPr>
+              <w:pStyle w:val="Contenidotabla"/>
+            </w:pPr>
+          </w:p>
+        </w:tc>
+        <w:tc>
+          <w:tcPr>
+            <w:tcW w:w="7088" w:type="dxa"/>
+          </w:tcPr>
+          <w:p>
+            <w:pPr>
+              <w:pStyle w:val="Contenidotabla"/>
+              <w:cnfStyle w:val="000000000000" w:firstRow="0" w:lastRow="0" w:firstColumn="0" w:lastColumn="0" w:oddVBand="0" w:evenVBand="0" w:oddHBand="0" w:evenHBand="0" w:firstRowFirstColumn="0" w:firstRowLastColumn="0" w:lastRowFirstColumn="0" w:lastRowLastColumn="0"/>
+            </w:pPr>
+          </w:p>
+        </w:tc>
+      </w:tr>
+      <w:tr>
+        <w:trPr>
+          <w:cnfStyle w:val="000000100000" w:firstRow="0" w:lastRow="0" w:firstColumn="0" w:lastColumn="0" w:oddVBand="0" w:evenVBand="0" w:oddHBand="1" w:evenHBand="0" w:firstRowFirstColumn="0" w:firstRowLastColumn="0" w:lastRowFirstColumn="0" w:lastRowLastColumn="0"/>
+        </w:trPr>
+        <w:tc>
+          <w:tcPr>
+            <w:cnfStyle w:val="001000000000" w:firstRow="0" w:lastRow="0" w:firstColumn="1" w:lastColumn="0" w:oddVBand="0" w:evenVBand="0" w:oddHBand="0" w:evenHBand="0" w:firstRowFirstColumn="0" w:firstRowLastColumn="0" w:lastRowFirstColumn="0" w:lastRowLastColumn="0"/>
+            <w:tcW w:w="2405" w:type="dxa"/>
+          </w:tcPr>
+          <w:p>
+            <w:pPr>
+              <w:pStyle w:val="Contenidotabla"/>
+            </w:pPr>
+          </w:p>
+        </w:tc>
+        <w:tc>
+          <w:tcPr>
+            <w:tcW w:w="7088" w:type="dxa"/>
+          </w:tcPr>
+          <w:p>
+            <w:pPr>
+              <w:pStyle w:val="Contenidotabla"/>
+              <w:cnfStyle w:val="000000100000" w:firstRow="0" w:lastRow="0" w:firstColumn="0" w:lastColumn="0" w:oddVBand="0" w:evenVBand="0" w:oddHBand="1" w:evenHBand="0" w:firstRowFirstColumn="0" w:firstRowLastColumn="0" w:lastRowFirstColumn="0" w:lastRowLastColumn="0"/>
+            </w:pPr>
+          </w:p>
+        </w:tc>
+      </w:tr>
+    </w:tbl>
+    <w:p>
+      <w:pPr>
+        <w:pStyle w:val="Consigna"/>
+        <w:rPr>
+          <w:rFonts w:asciiTheme="majorHAnsi" w:eastAsia="Times New Roman" w:hAnsiTheme="majorHAnsi" w:cstheme="majorBidi"/>
+          <w:color w:val="1F4D78" w:themeColor="accent1" w:themeShade="7F"/>
+        </w:rPr>
+      </w:pPr>
+    </w:p>
+    <w:tbl>
+      <w:tblPr>
+        <w:tblStyle w:val="Tablaconcuadrcula4-nfasis1"/>
+        <w:tblW w:w="0" w:type="auto"/>
+        <w:tblLook w:val="04A0" w:firstRow="1" w:lastRow="0" w:firstColumn="1" w:lastColumn="0" w:noHBand="0" w:noVBand="1"/>
+      </w:tblPr>
+      <w:tblGrid>
+        <w:gridCol w:w="2405"/>
+        <w:gridCol w:w="7088"/>
+      </w:tblGrid>
+      <w:tr>
+        <w:trPr>
+          <w:cnfStyle w:val="100000000000" w:firstRow="1" w:lastRow="0" w:firstColumn="0" w:lastColumn="0" w:oddVBand="0" w:evenVBand="0" w:oddHBand="0" w:evenHBand="0" w:firstRowFirstColumn="0" w:firstRowLastColumn="0" w:lastRowFirstColumn="0" w:lastRowLastColumn="0"/>
+        </w:trPr>
+        <w:tc>
+          <w:tcPr>
+            <w:cnfStyle w:val="001000000000" w:firstRow="0" w:lastRow="0" w:firstColumn="1" w:lastColumn="0" w:oddVBand="0" w:evenVBand="0" w:oddHBand="0" w:evenHBand="0" w:firstRowFirstColumn="0" w:firstRowLastColumn="0" w:lastRowFirstColumn="0" w:lastRowLastColumn="0"/>
+            <w:tcW w:w="2405" w:type="dxa"/>
+          </w:tcPr>
+          <w:p>
+            <w:pPr>
+              <w:pStyle w:val="Contenidotabla"/>
+            </w:pPr>
+            <w:r>
+              <w:t>Identificador</w:t>
+            </w:r>
+          </w:p>
+        </w:tc>
+        <w:tc>
+          <w:tcPr>
+            <w:tcW w:w="7088" w:type="dxa"/>
+          </w:tcPr>
+          <w:p>
+            <w:pPr>
+              <w:pStyle w:val="Contenidotabla"/>
+              <w:cnfStyle w:val="100000000000" w:firstRow="1" w:lastRow="0" w:firstColumn="0" w:lastColumn="0" w:oddVBand="0" w:evenVBand="0" w:oddHBand="0" w:evenHBand="0" w:firstRowFirstColumn="0" w:firstRowLastColumn="0" w:lastRowFirstColumn="0" w:lastRowLastColumn="0"/>
+            </w:pPr>
+            <w:r>
+              <w:t>HU00</w:t>
+            </w:r>
+            <w:r>
+              <w:t>3</w:t>
+            </w:r>
+          </w:p>
+        </w:tc>
+      </w:tr>
+      <w:tr>
+        <w:trPr>
+          <w:cnfStyle w:val="000000100000" w:firstRow="0" w:lastRow="0" w:firstColumn="0" w:lastColumn="0" w:oddVBand="0" w:evenVBand="0" w:oddHBand="1" w:evenHBand="0" w:firstRowFirstColumn="0" w:firstRowLastColumn="0" w:lastRowFirstColumn="0" w:lastRowLastColumn="0"/>
+        </w:trPr>
+        <w:tc>
+          <w:tcPr>
+            <w:cnfStyle w:val="001000000000" w:firstRow="0" w:lastRow="0" w:firstColumn="1" w:lastColumn="0" w:oddVBand="0" w:evenVBand="0" w:oddHBand="0" w:evenHBand="0" w:firstRowFirstColumn="0" w:firstRowLastColumn="0" w:lastRowFirstColumn="0" w:lastRowLastColumn="0"/>
+            <w:tcW w:w="2405" w:type="dxa"/>
+          </w:tcPr>
+          <w:p>
+            <w:pPr>
+              <w:pStyle w:val="Contenidotabla"/>
+            </w:pPr>
+            <w:r>
+              <w:t>Nombre</w:t>
+            </w:r>
+            <w:r>
+              <w:t xml:space="preserve"> (alias)</w:t>
+            </w:r>
+          </w:p>
+        </w:tc>
+        <w:tc>
+          <w:tcPr>
+            <w:tcW w:w="7088" w:type="dxa"/>
+          </w:tcPr>
+          <w:p>
+            <w:pPr>
+              <w:pStyle w:val="Contenidotabla"/>
+              <w:cnfStyle w:val="000000100000" w:firstRow="0" w:lastRow="0" w:firstColumn="0" w:lastColumn="0" w:oddVBand="0" w:evenVBand="0" w:oddHBand="1" w:evenHBand="0" w:firstRowFirstColumn="0" w:firstRowLastColumn="0" w:lastRowFirstColumn="0" w:lastRowLastColumn="0"/>
+            </w:pPr>
+          </w:p>
+        </w:tc>
+      </w:tr>
+      <w:tr>
+        <w:tc>
+          <w:tcPr>
+            <w:cnfStyle w:val="001000000000" w:firstRow="0" w:lastRow="0" w:firstColumn="1" w:lastColumn="0" w:oddVBand="0" w:evenVBand="0" w:oddHBand="0" w:evenHBand="0" w:firstRowFirstColumn="0" w:firstRowLastColumn="0" w:lastRowFirstColumn="0" w:lastRowLastColumn="0"/>
+            <w:tcW w:w="2405" w:type="dxa"/>
+          </w:tcPr>
+          <w:p>
+            <w:pPr>
+              <w:pStyle w:val="Contenidotabla"/>
+            </w:pPr>
+            <w:r>
+              <w:t>Descripción</w:t>
+            </w:r>
+          </w:p>
+        </w:tc>
+        <w:tc>
+          <w:tcPr>
+            <w:tcW w:w="7088" w:type="dxa"/>
+          </w:tcPr>
+          <w:p>
+            <w:pPr>
+              <w:pStyle w:val="Contenidotabla"/>
+              <w:cnfStyle w:val="000000000000" w:firstRow="0" w:lastRow="0" w:firstColumn="0" w:lastColumn="0" w:oddVBand="0" w:evenVBand="0" w:oddHBand="0" w:evenHBand="0" w:firstRowFirstColumn="0" w:firstRowLastColumn="0" w:lastRowFirstColumn="0" w:lastRowLastColumn="0"/>
+            </w:pPr>
+          </w:p>
+        </w:tc>
+      </w:tr>
+      <w:tr>
+        <w:trPr>
+          <w:cnfStyle w:val="000000100000" w:firstRow="0" w:lastRow="0" w:firstColumn="0" w:lastColumn="0" w:oddVBand="0" w:evenVBand="0" w:oddHBand="1" w:evenHBand="0" w:firstRowFirstColumn="0" w:firstRowLastColumn="0" w:lastRowFirstColumn="0" w:lastRowLastColumn="0"/>
+        </w:trPr>
+        <w:tc>
+          <w:tcPr>
+            <w:cnfStyle w:val="001000000000" w:firstRow="0" w:lastRow="0" w:firstColumn="1" w:lastColumn="0" w:oddVBand="0" w:evenVBand="0" w:oddHBand="0" w:evenHBand="0" w:firstRowFirstColumn="0" w:firstRowLastColumn="0" w:lastRowFirstColumn="0" w:lastRowLastColumn="0"/>
+            <w:tcW w:w="2405" w:type="dxa"/>
+          </w:tcPr>
+          <w:p>
+            <w:pPr>
+              <w:pStyle w:val="Contenidotabla"/>
+            </w:pPr>
+            <w:r>
+              <w:t>Puntos de historia (días ideales)</w:t>
+            </w:r>
+          </w:p>
+        </w:tc>
+        <w:tc>
+          <w:tcPr>
+            <w:tcW w:w="7088" w:type="dxa"/>
+          </w:tcPr>
+          <w:p>
+            <w:pPr>
+              <w:pStyle w:val="Contenidotabla"/>
+              <w:cnfStyle w:val="000000100000" w:firstRow="0" w:lastRow="0" w:firstColumn="0" w:lastColumn="0" w:oddVBand="0" w:evenVBand="0" w:oddHBand="1" w:evenHBand="0" w:firstRowFirstColumn="0" w:firstRowLastColumn="0" w:lastRowFirstColumn="0" w:lastRowLastColumn="0"/>
+            </w:pPr>
+          </w:p>
+        </w:tc>
+      </w:tr>
+      <w:tr>
+        <w:tc>
+          <w:tcPr>
+            <w:cnfStyle w:val="001000000000" w:firstRow="0" w:lastRow="0" w:firstColumn="1" w:lastColumn="0" w:oddVBand="0" w:evenVBand="0" w:oddHBand="0" w:evenHBand="0" w:firstRowFirstColumn="0" w:firstRowLastColumn="0" w:lastRowFirstColumn="0" w:lastRowLastColumn="0"/>
+            <w:tcW w:w="2405" w:type="dxa"/>
+          </w:tcPr>
+          <w:p>
+            <w:pPr>
+              <w:pStyle w:val="Contenidotabla"/>
+            </w:pPr>
+            <w:r>
+              <w:t>Criterios de aceptación</w:t>
+            </w:r>
+          </w:p>
+        </w:tc>
+        <w:tc>
+          <w:tcPr>
+            <w:tcW w:w="7088" w:type="dxa"/>
+          </w:tcPr>
+          <w:p>
+            <w:pPr>
+              <w:pStyle w:val="Contenidotabla"/>
+              <w:cnfStyle w:val="000000000000" w:firstRow="0" w:lastRow="0" w:firstColumn="0" w:lastColumn="0" w:oddVBand="0" w:evenVBand="0" w:oddHBand="0" w:evenHBand="0" w:firstRowFirstColumn="0" w:firstRowLastColumn="0" w:lastRowFirstColumn="0" w:lastRowLastColumn="0"/>
+            </w:pPr>
+          </w:p>
+        </w:tc>
+      </w:tr>
+      <w:tr>
+        <w:trPr>
+          <w:cnfStyle w:val="000000100000" w:firstRow="0" w:lastRow="0" w:firstColumn="0" w:lastColumn="0" w:oddVBand="0" w:evenVBand="0" w:oddHBand="1" w:evenHBand="0" w:firstRowFirstColumn="0" w:firstRowLastColumn="0" w:lastRowFirstColumn="0" w:lastRowLastColumn="0"/>
+        </w:trPr>
+        <w:tc>
+          <w:tcPr>
+            <w:cnfStyle w:val="001000000000" w:firstRow="0" w:lastRow="0" w:firstColumn="1" w:lastColumn="0" w:oddVBand="0" w:evenVBand="0" w:oddHBand="0" w:evenHBand="0" w:firstRowFirstColumn="0" w:firstRowLastColumn="0" w:lastRowFirstColumn="0" w:lastRowLastColumn="0"/>
+            <w:tcW w:w="2405" w:type="dxa"/>
+          </w:tcPr>
+          <w:p>
+            <w:pPr>
+              <w:pStyle w:val="Contenidotabla"/>
+            </w:pPr>
+          </w:p>
+        </w:tc>
+        <w:tc>
+          <w:tcPr>
+            <w:tcW w:w="7088" w:type="dxa"/>
+          </w:tcPr>
+          <w:p>
+            <w:pPr>
+              <w:pStyle w:val="Contenidotabla"/>
+              <w:cnfStyle w:val="000000100000" w:firstRow="0" w:lastRow="0" w:firstColumn="0" w:lastColumn="0" w:oddVBand="0" w:evenVBand="0" w:oddHBand="1" w:evenHBand="0" w:firstRowFirstColumn="0" w:firstRowLastColumn="0" w:lastRowFirstColumn="0" w:lastRowLastColumn="0"/>
+            </w:pPr>
+          </w:p>
+        </w:tc>
+      </w:tr>
+      <w:tr>
+        <w:tc>
+          <w:tcPr>
+            <w:cnfStyle w:val="001000000000" w:firstRow="0" w:lastRow="0" w:firstColumn="1" w:lastColumn="0" w:oddVBand="0" w:evenVBand="0" w:oddHBand="0" w:evenHBand="0" w:firstRowFirstColumn="0" w:firstRowLastColumn="0" w:lastRowFirstColumn="0" w:lastRowLastColumn="0"/>
+            <w:tcW w:w="2405" w:type="dxa"/>
+          </w:tcPr>
+          <w:p>
+            <w:pPr>
+              <w:pStyle w:val="Contenidotabla"/>
+            </w:pPr>
+          </w:p>
+        </w:tc>
+        <w:tc>
+          <w:tcPr>
+            <w:tcW w:w="7088" w:type="dxa"/>
+          </w:tcPr>
+          <w:p>
+            <w:pPr>
+              <w:pStyle w:val="Contenidotabla"/>
+              <w:cnfStyle w:val="000000000000" w:firstRow="0" w:lastRow="0" w:firstColumn="0" w:lastColumn="0" w:oddVBand="0" w:evenVBand="0" w:oddHBand="0" w:evenHBand="0" w:firstRowFirstColumn="0" w:firstRowLastColumn="0" w:lastRowFirstColumn="0" w:lastRowLastColumn="0"/>
+            </w:pPr>
+          </w:p>
+        </w:tc>
+      </w:tr>
+      <w:tr>
+        <w:trPr>
+          <w:cnfStyle w:val="000000100000" w:firstRow="0" w:lastRow="0" w:firstColumn="0" w:lastColumn="0" w:oddVBand="0" w:evenVBand="0" w:oddHBand="1" w:evenHBand="0" w:firstRowFirstColumn="0" w:firstRowLastColumn="0" w:lastRowFirstColumn="0" w:lastRowLastColumn="0"/>
+        </w:trPr>
+        <w:tc>
+          <w:tcPr>
+            <w:cnfStyle w:val="001000000000" w:firstRow="0" w:lastRow="0" w:firstColumn="1" w:lastColumn="0" w:oddVBand="0" w:evenVBand="0" w:oddHBand="0" w:evenHBand="0" w:firstRowFirstColumn="0" w:firstRowLastColumn="0" w:lastRowFirstColumn="0" w:lastRowLastColumn="0"/>
+            <w:tcW w:w="2405" w:type="dxa"/>
+          </w:tcPr>
+          <w:p>
+            <w:pPr>
+              <w:pStyle w:val="Contenidotabla"/>
+            </w:pPr>
+          </w:p>
+        </w:tc>
+        <w:tc>
+          <w:tcPr>
+            <w:tcW w:w="7088" w:type="dxa"/>
+          </w:tcPr>
+          <w:p>
+            <w:pPr>
+              <w:pStyle w:val="Contenidotabla"/>
+              <w:cnfStyle w:val="000000100000" w:firstRow="0" w:lastRow="0" w:firstColumn="0" w:lastColumn="0" w:oddVBand="0" w:evenVBand="0" w:oddHBand="1" w:evenHBand="0" w:firstRowFirstColumn="0" w:firstRowLastColumn="0" w:lastRowFirstColumn="0" w:lastRowLastColumn="0"/>
+            </w:pPr>
+          </w:p>
+        </w:tc>
+      </w:tr>
+    </w:tbl>
+    <w:p>
+      <w:pPr>
+        <w:pStyle w:val="Consigna"/>
+        <w:rPr>
+          <w:rFonts w:asciiTheme="majorHAnsi" w:eastAsia="Times New Roman" w:hAnsiTheme="majorHAnsi" w:cstheme="majorBidi"/>
+          <w:color w:val="1F4D78" w:themeColor="accent1" w:themeShade="7F"/>
+        </w:rPr>
+      </w:pPr>
+    </w:p>
+    <w:tbl>
+      <w:tblPr>
+        <w:tblStyle w:val="Tablaconcuadrcula4-nfasis1"/>
+        <w:tblW w:w="0" w:type="auto"/>
+        <w:tblLook w:val="04A0" w:firstRow="1" w:lastRow="0" w:firstColumn="1" w:lastColumn="0" w:noHBand="0" w:noVBand="1"/>
+      </w:tblPr>
+      <w:tblGrid>
+        <w:gridCol w:w="2405"/>
+        <w:gridCol w:w="7088"/>
+      </w:tblGrid>
+      <w:tr>
+        <w:trPr>
+          <w:cnfStyle w:val="100000000000" w:firstRow="1" w:lastRow="0" w:firstColumn="0" w:lastColumn="0" w:oddVBand="0" w:evenVBand="0" w:oddHBand="0" w:evenHBand="0" w:firstRowFirstColumn="0" w:firstRowLastColumn="0" w:lastRowFirstColumn="0" w:lastRowLastColumn="0"/>
+        </w:trPr>
+        <w:tc>
+          <w:tcPr>
+            <w:cnfStyle w:val="001000000000" w:firstRow="0" w:lastRow="0" w:firstColumn="1" w:lastColumn="0" w:oddVBand="0" w:evenVBand="0" w:oddHBand="0" w:evenHBand="0" w:firstRowFirstColumn="0" w:firstRowLastColumn="0" w:lastRowFirstColumn="0" w:lastRowLastColumn="0"/>
+            <w:tcW w:w="2405" w:type="dxa"/>
+          </w:tcPr>
+          <w:p>
+            <w:pPr>
+              <w:pStyle w:val="Contenidotabla"/>
+            </w:pPr>
+            <w:r>
+              <w:t>Identificador</w:t>
+            </w:r>
+          </w:p>
+        </w:tc>
+        <w:tc>
+          <w:tcPr>
+            <w:tcW w:w="7088" w:type="dxa"/>
+          </w:tcPr>
+          <w:p>
+            <w:pPr>
+              <w:pStyle w:val="Contenidotabla"/>
+              <w:cnfStyle w:val="100000000000" w:firstRow="1" w:lastRow="0" w:firstColumn="0" w:lastColumn="0" w:oddVBand="0" w:evenVBand="0" w:oddHBand="0" w:evenHBand="0" w:firstRowFirstColumn="0" w:firstRowLastColumn="0" w:lastRowFirstColumn="0" w:lastRowLastColumn="0"/>
+            </w:pPr>
+            <w:r>
+              <w:t>HU00</w:t>
+            </w:r>
+            <w:r>
+              <w:t>4</w:t>
+            </w:r>
+          </w:p>
+        </w:tc>
+      </w:tr>
+      <w:tr>
+        <w:trPr>
+          <w:cnfStyle w:val="000000100000" w:firstRow="0" w:lastRow="0" w:firstColumn="0" w:lastColumn="0" w:oddVBand="0" w:evenVBand="0" w:oddHBand="1" w:evenHBand="0" w:firstRowFirstColumn="0" w:firstRowLastColumn="0" w:lastRowFirstColumn="0" w:lastRowLastColumn="0"/>
+        </w:trPr>
+        <w:tc>
+          <w:tcPr>
+            <w:cnfStyle w:val="001000000000" w:firstRow="0" w:lastRow="0" w:firstColumn="1" w:lastColumn="0" w:oddVBand="0" w:evenVBand="0" w:oddHBand="0" w:evenHBand="0" w:firstRowFirstColumn="0" w:firstRowLastColumn="0" w:lastRowFirstColumn="0" w:lastRowLastColumn="0"/>
+            <w:tcW w:w="2405" w:type="dxa"/>
+          </w:tcPr>
+          <w:p>
+            <w:pPr>
+              <w:pStyle w:val="Contenidotabla"/>
+            </w:pPr>
+            <w:r>
+              <w:t>Nombre</w:t>
+            </w:r>
+            <w:r>
+              <w:t xml:space="preserve"> (alias)</w:t>
+            </w:r>
+          </w:p>
+        </w:tc>
+        <w:tc>
+          <w:tcPr>
+            <w:tcW w:w="7088" w:type="dxa"/>
+          </w:tcPr>
+          <w:p>
+            <w:pPr>
+              <w:pStyle w:val="Contenidotabla"/>
+              <w:cnfStyle w:val="000000100000" w:firstRow="0" w:lastRow="0" w:firstColumn="0" w:lastColumn="0" w:oddVBand="0" w:evenVBand="0" w:oddHBand="1" w:evenHBand="0" w:firstRowFirstColumn="0" w:firstRowLastColumn="0" w:lastRowFirstColumn="0" w:lastRowLastColumn="0"/>
+            </w:pPr>
+            <w:r>
+              <w:t xml:space="preserve">Añadir </w:t>
+            </w:r>
+            <w:r>
+              <w:t xml:space="preserve">nueva </w:t>
+            </w:r>
+            <w:r>
+              <w:t>contraseña</w:t>
+            </w:r>
+          </w:p>
+        </w:tc>
+      </w:tr>
+      <w:tr>
+        <w:tc>
+          <w:tcPr>
+            <w:cnfStyle w:val="001000000000" w:firstRow="0" w:lastRow="0" w:firstColumn="1" w:lastColumn="0" w:oddVBand="0" w:evenVBand="0" w:oddHBand="0" w:evenHBand="0" w:firstRowFirstColumn="0" w:firstRowLastColumn="0" w:lastRowFirstColumn="0" w:lastRowLastColumn="0"/>
+            <w:tcW w:w="2405" w:type="dxa"/>
+          </w:tcPr>
+          <w:p>
+            <w:pPr>
+              <w:pStyle w:val="Contenidotabla"/>
+            </w:pPr>
+            <w:r>
+              <w:t>Descripción</w:t>
+            </w:r>
+          </w:p>
+        </w:tc>
+        <w:tc>
+          <w:tcPr>
+            <w:tcW w:w="7088" w:type="dxa"/>
+          </w:tcPr>
+          <w:p>
+            <w:pPr>
+              <w:pStyle w:val="Contenidotabla"/>
+              <w:cnfStyle w:val="000000000000" w:firstRow="0" w:lastRow="0" w:firstColumn="0" w:lastColumn="0" w:oddVBand="0" w:evenVBand="0" w:oddHBand="0" w:evenHBand="0" w:firstRowFirstColumn="0" w:firstRowLastColumn="0" w:lastRowFirstColumn="0" w:lastRowLastColumn="0"/>
+            </w:pPr>
+            <w:r>
+              <w:t>Como usuario registrado, quiero poder añadir una nueva entrada de contraseña a mi almacén para guardar de forma segura las credenciales de mis cuentas en línea.</w:t>
+            </w:r>
+          </w:p>
+        </w:tc>
+      </w:tr>
+      <w:tr>
+        <w:trPr>
+          <w:cnfStyle w:val="000000100000" w:firstRow="0" w:lastRow="0" w:firstColumn="0" w:lastColumn="0" w:oddVBand="0" w:evenVBand="0" w:oddHBand="1" w:evenHBand="0" w:firstRowFirstColumn="0" w:firstRowLastColumn="0" w:lastRowFirstColumn="0" w:lastRowLastColumn="0"/>
+        </w:trPr>
+        <w:tc>
+          <w:tcPr>
+            <w:cnfStyle w:val="001000000000" w:firstRow="0" w:lastRow="0" w:firstColumn="1" w:lastColumn="0" w:oddVBand="0" w:evenVBand="0" w:oddHBand="0" w:evenHBand="0" w:firstRowFirstColumn="0" w:firstRowLastColumn="0" w:lastRowFirstColumn="0" w:lastRowLastColumn="0"/>
+            <w:tcW w:w="2405" w:type="dxa"/>
+          </w:tcPr>
+          <w:p>
+            <w:pPr>
+              <w:pStyle w:val="Contenidotabla"/>
+            </w:pPr>
+            <w:r>
+              <w:t>Puntos de historia (días ideales)</w:t>
+            </w:r>
+          </w:p>
+        </w:tc>
+        <w:tc>
+          <w:tcPr>
+            <w:tcW w:w="7088" w:type="dxa"/>
+          </w:tcPr>
+          <w:p>
+            <w:pPr>
+              <w:pStyle w:val="Contenidotabla"/>
+              <w:cnfStyle w:val="000000100000" w:firstRow="0" w:lastRow="0" w:firstColumn="0" w:lastColumn="0" w:oddVBand="0" w:evenVBand="0" w:oddHBand="1" w:evenHBand="0" w:firstRowFirstColumn="0" w:firstRowLastColumn="0" w:lastRowFirstColumn="0" w:lastRowLastColumn="0"/>
+            </w:pPr>
+            <w:r>
+              <w:t>7.5</w:t>
+            </w:r>
+          </w:p>
+        </w:tc>
+      </w:tr>
+      <w:tr>
+        <w:tc>
+          <w:tcPr>
+            <w:cnfStyle w:val="001000000000" w:firstRow="0" w:lastRow="0" w:firstColumn="1" w:lastColumn="0" w:oddVBand="0" w:evenVBand="0" w:oddHBand="0" w:evenHBand="0" w:firstRowFirstColumn="0" w:firstRowLastColumn="0" w:lastRowFirstColumn="0" w:lastRowLastColumn="0"/>
+            <w:tcW w:w="2405" w:type="dxa"/>
+          </w:tcPr>
+          <w:p>
+            <w:pPr>
+              <w:pStyle w:val="Contenidotabla"/>
+            </w:pPr>
+            <w:r>
+              <w:t>Criterios de aceptación</w:t>
+            </w:r>
+          </w:p>
+        </w:tc>
+        <w:tc>
+          <w:tcPr>
+            <w:tcW w:w="7088" w:type="dxa"/>
+          </w:tcPr>
+          <w:p>
+            <w:pPr>
+              <w:pStyle w:val="Contenidotabla"/>
+              <w:cnfStyle w:val="000000000000" w:firstRow="0" w:lastRow="0" w:firstColumn="0" w:lastColumn="0" w:oddVBand="0" w:evenVBand="0" w:oddHBand="0" w:evenHBand="0" w:firstRowFirstColumn="0" w:firstRowLastColumn="0" w:lastRowFirstColumn="0" w:lastRowLastColumn="0"/>
+            </w:pPr>
+            <w:r>
+              <w:t>Las contraseñas no pueden ser menor a 8 caracteres</w:t>
+            </w:r>
+          </w:p>
+        </w:tc>
+      </w:tr>
+      <w:tr>
+        <w:trPr>
+          <w:cnfStyle w:val="000000100000" w:firstRow="0" w:lastRow="0" w:firstColumn="0" w:lastColumn="0" w:oddVBand="0" w:evenVBand="0" w:oddHBand="1" w:evenHBand="0" w:firstRowFirstColumn="0" w:firstRowLastColumn="0" w:lastRowFirstColumn="0" w:lastRowLastColumn="0"/>
+        </w:trPr>
+        <w:tc>
+          <w:tcPr>
+            <w:cnfStyle w:val="001000000000" w:firstRow="0" w:lastRow="0" w:firstColumn="1" w:lastColumn="0" w:oddVBand="0" w:evenVBand="0" w:oddHBand="0" w:evenHBand="0" w:firstRowFirstColumn="0" w:firstRowLastColumn="0" w:lastRowFirstColumn="0" w:lastRowLastColumn="0"/>
+            <w:tcW w:w="2405" w:type="dxa"/>
+          </w:tcPr>
+          <w:p>
+            <w:pPr>
+              <w:pStyle w:val="Contenidotabla"/>
+            </w:pPr>
+          </w:p>
+        </w:tc>
+        <w:tc>
+          <w:tcPr>
+            <w:tcW w:w="7088" w:type="dxa"/>
+          </w:tcPr>
+          <w:p>
+            <w:pPr>
+              <w:pStyle w:val="Contenidotabla"/>
+              <w:cnfStyle w:val="000000100000" w:firstRow="0" w:lastRow="0" w:firstColumn="0" w:lastColumn="0" w:oddVBand="0" w:evenVBand="0" w:oddHBand="1" w:evenHBand="0" w:firstRowFirstColumn="0" w:firstRowLastColumn="0" w:lastRowFirstColumn="0" w:lastRowLastColumn="0"/>
+            </w:pPr>
+            <w:r>
+              <w:t>Dentro de las contraseñas como mínimo deben existir 3 caracteres especiales</w:t>
+            </w:r>
+          </w:p>
+        </w:tc>
+      </w:tr>
+      <w:tr>
+        <w:tc>
+          <w:tcPr>
+            <w:cnfStyle w:val="001000000000" w:firstRow="0" w:lastRow="0" w:firstColumn="1" w:lastColumn="0" w:oddVBand="0" w:evenVBand="0" w:oddHBand="0" w:evenHBand="0" w:firstRowFirstColumn="0" w:firstRowLastColumn="0" w:lastRowFirstColumn="0" w:lastRowLastColumn="0"/>
+            <w:tcW w:w="2405" w:type="dxa"/>
+          </w:tcPr>
+          <w:p>
+            <w:pPr>
+              <w:pStyle w:val="Contenidotabla"/>
+            </w:pPr>
+          </w:p>
+        </w:tc>
+        <w:tc>
+          <w:tcPr>
+            <w:tcW w:w="7088" w:type="dxa"/>
+          </w:tcPr>
+          <w:p>
+            <w:pPr>
+              <w:pStyle w:val="Contenidotabla"/>
+              <w:cnfStyle w:val="000000000000" w:firstRow="0" w:lastRow="0" w:firstColumn="0" w:lastColumn="0" w:oddVBand="0" w:evenVBand="0" w:oddHBand="0" w:evenHBand="0" w:firstRowFirstColumn="0" w:firstRowLastColumn="0" w:lastRowFirstColumn="0" w:lastRowLastColumn="0"/>
+            </w:pPr>
+            <w:r>
+              <w:t>Las contraseñas no pueden estar formadas por solo números y en especial la formación de 1234567…</w:t>
+            </w:r>
+          </w:p>
+        </w:tc>
+      </w:tr>
+      <w:tr>
+        <w:trPr>
+          <w:cnfStyle w:val="000000100000" w:firstRow="0" w:lastRow="0" w:firstColumn="0" w:lastColumn="0" w:oddVBand="0" w:evenVBand="0" w:oddHBand="1" w:evenHBand="0" w:firstRowFirstColumn="0" w:firstRowLastColumn="0" w:lastRowFirstColumn="0" w:lastRowLastColumn="0"/>
+        </w:trPr>
+        <w:tc>
+          <w:tcPr>
+            <w:cnfStyle w:val="001000000000" w:firstRow="0" w:lastRow="0" w:firstColumn="1" w:lastColumn="0" w:oddVBand="0" w:evenVBand="0" w:oddHBand="0" w:evenHBand="0" w:firstRowFirstColumn="0" w:firstRowLastColumn="0" w:lastRowFirstColumn="0" w:lastRowLastColumn="0"/>
+            <w:tcW w:w="2405" w:type="dxa"/>
+          </w:tcPr>
+          <w:p>
+            <w:pPr>
+              <w:pStyle w:val="Contenidotabla"/>
+            </w:pPr>
+          </w:p>
+        </w:tc>
+        <w:tc>
+          <w:tcPr>
+            <w:tcW w:w="7088" w:type="dxa"/>
+          </w:tcPr>
+          <w:p>
+            <w:pPr>
+              <w:pStyle w:val="Contenidotabla"/>
+              <w:cnfStyle w:val="000000100000" w:firstRow="0" w:lastRow="0" w:firstColumn="0" w:lastColumn="0" w:oddVBand="0" w:evenVBand="0" w:oddHBand="1" w:evenHBand="0" w:firstRowFirstColumn="0" w:firstRowLastColumn="0" w:lastRowFirstColumn="0" w:lastRowLastColumn="0"/>
+            </w:pPr>
+            <w:r>
+              <w:t>Cada contraseña no debe asemejarse o igualarse a las demás co</w:t>
+            </w:r>
+            <w:r>
+              <w:t>ntraseñas almacenadas</w:t>
+            </w:r>
+          </w:p>
+        </w:tc>
+      </w:tr>
+    </w:tbl>
+    <w:p>
+      <w:pPr>
+        <w:pStyle w:val="Consigna"/>
+        <w:rPr>
+          <w:rFonts w:asciiTheme="majorHAnsi" w:eastAsia="Times New Roman" w:hAnsiTheme="majorHAnsi" w:cstheme="majorBidi"/>
+          <w:color w:val="1F4D78" w:themeColor="accent1" w:themeShade="7F"/>
+        </w:rPr>
+      </w:pPr>
+    </w:p>
+    <w:tbl>
+      <w:tblPr>
+        <w:tblStyle w:val="Tablaconcuadrcula4-nfasis1"/>
+        <w:tblW w:w="0" w:type="auto"/>
+        <w:tblLook w:val="04A0" w:firstRow="1" w:lastRow="0" w:firstColumn="1" w:lastColumn="0" w:noHBand="0" w:noVBand="1"/>
+      </w:tblPr>
+      <w:tblGrid>
+        <w:gridCol w:w="2405"/>
+        <w:gridCol w:w="7088"/>
+      </w:tblGrid>
+      <w:tr>
+        <w:trPr>
+          <w:cnfStyle w:val="100000000000" w:firstRow="1" w:lastRow="0" w:firstColumn="0" w:lastColumn="0" w:oddVBand="0" w:evenVBand="0" w:oddHBand="0" w:evenHBand="0" w:firstRowFirstColumn="0" w:firstRowLastColumn="0" w:lastRowFirstColumn="0" w:lastRowLastColumn="0"/>
+        </w:trPr>
+        <w:tc>
+          <w:tcPr>
+            <w:cnfStyle w:val="001000000000" w:firstRow="0" w:lastRow="0" w:firstColumn="1" w:lastColumn="0" w:oddVBand="0" w:evenVBand="0" w:oddHBand="0" w:evenHBand="0" w:firstRowFirstColumn="0" w:firstRowLastColumn="0" w:lastRowFirstColumn="0" w:lastRowLastColumn="0"/>
+            <w:tcW w:w="2405" w:type="dxa"/>
+          </w:tcPr>
+          <w:p>
+            <w:pPr>
+              <w:pStyle w:val="Contenidotabla"/>
+            </w:pPr>
+            <w:r>
+              <w:t>Identificador</w:t>
+            </w:r>
+          </w:p>
+        </w:tc>
+        <w:tc>
+          <w:tcPr>
+            <w:tcW w:w="7088" w:type="dxa"/>
+          </w:tcPr>
+          <w:p>
+            <w:pPr>
+              <w:pStyle w:val="Contenidotabla"/>
+              <w:cnfStyle w:val="100000000000" w:firstRow="1" w:lastRow="0" w:firstColumn="0" w:lastColumn="0" w:oddVBand="0" w:evenVBand="0" w:oddHBand="0" w:evenHBand="0" w:firstRowFirstColumn="0" w:firstRowLastColumn="0" w:lastRowFirstColumn="0" w:lastRowLastColumn="0"/>
+            </w:pPr>
+            <w:r>
+              <w:t>HU00</w:t>
+            </w:r>
+            <w:r>
+              <w:t>5</w:t>
+            </w:r>
+          </w:p>
+        </w:tc>
+      </w:tr>
+      <w:tr>
+        <w:trPr>
+          <w:cnfStyle w:val="000000100000" w:firstRow="0" w:lastRow="0" w:firstColumn="0" w:lastColumn="0" w:oddVBand="0" w:evenVBand="0" w:oddHBand="1" w:evenHBand="0" w:firstRowFirstColumn="0" w:firstRowLastColumn="0" w:lastRowFirstColumn="0" w:lastRowLastColumn="0"/>
+        </w:trPr>
+        <w:tc>
+          <w:tcPr>
+            <w:cnfStyle w:val="001000000000" w:firstRow="0" w:lastRow="0" w:firstColumn="1" w:lastColumn="0" w:oddVBand="0" w:evenVBand="0" w:oddHBand="0" w:evenHBand="0" w:firstRowFirstColumn="0" w:firstRowLastColumn="0" w:lastRowFirstColumn="0" w:lastRowLastColumn="0"/>
+            <w:tcW w:w="2405" w:type="dxa"/>
+          </w:tcPr>
+          <w:p>
+            <w:pPr>
+              <w:pStyle w:val="Contenidotabla"/>
+            </w:pPr>
+            <w:r>
+              <w:t>Nombre</w:t>
+            </w:r>
+            <w:r>
+              <w:t xml:space="preserve"> (alias)</w:t>
+            </w:r>
+          </w:p>
+        </w:tc>
+        <w:tc>
+          <w:tcPr>
+            <w:tcW w:w="7088" w:type="dxa"/>
+          </w:tcPr>
+          <w:p>
+            <w:pPr>
+              <w:pStyle w:val="Contenidotabla"/>
+              <w:cnfStyle w:val="000000100000" w:firstRow="0" w:lastRow="0" w:firstColumn="0" w:lastColumn="0" w:oddVBand="0" w:evenVBand="0" w:oddHBand="1" w:evenHBand="0" w:firstRowFirstColumn="0" w:firstRowLastColumn="0" w:lastRowFirstColumn="0" w:lastRowLastColumn="0"/>
+            </w:pPr>
+            <w:r>
+              <w:t>Editar contraseña</w:t>
+            </w:r>
+          </w:p>
+        </w:tc>
+      </w:tr>
+      <w:tr>
+        <w:tc>
+          <w:tcPr>
+            <w:cnfStyle w:val="001000000000" w:firstRow="0" w:lastRow="0" w:firstColumn="1" w:lastColumn="0" w:oddVBand="0" w:evenVBand="0" w:oddHBand="0" w:evenHBand="0" w:firstRowFirstColumn="0" w:firstRowLastColumn="0" w:lastRowFirstColumn="0" w:lastRowLastColumn="0"/>
+            <w:tcW w:w="2405" w:type="dxa"/>
+          </w:tcPr>
+          <w:p>
+            <w:pPr>
+              <w:pStyle w:val="Contenidotabla"/>
+            </w:pPr>
+            <w:r>
+              <w:t>Descripción</w:t>
+            </w:r>
+          </w:p>
+        </w:tc>
+        <w:tc>
+          <w:tcPr>
+            <w:tcW w:w="7088" w:type="dxa"/>
+          </w:tcPr>
+          <w:p>
+            <w:pPr>
+              <w:pStyle w:val="Contenidotabla"/>
+              <w:cnfStyle w:val="000000000000" w:firstRow="0" w:lastRow="0" w:firstColumn="0" w:lastColumn="0" w:oddVBand="0" w:evenVBand="0" w:oddHBand="0" w:evenHBand="0" w:firstRowFirstColumn="0" w:firstRowLastColumn="0" w:lastRowFirstColumn="0" w:lastRowLastColumn="0"/>
+            </w:pPr>
+            <w:r>
+              <w:t>Como usuario del gestor, quiero poder editar una entrada de contraseña existente para actualizar mis credenciales cuando sea necesario.</w:t>
+            </w:r>
+          </w:p>
+        </w:tc>
+      </w:tr>
+      <w:tr>
+        <w:trPr>
+          <w:cnfStyle w:val="000000100000" w:firstRow="0" w:lastRow="0" w:firstColumn="0" w:lastColumn="0" w:oddVBand="0" w:evenVBand="0" w:oddHBand="1" w:evenHBand="0" w:firstRowFirstColumn="0" w:firstRowLastColumn="0" w:lastRowFirstColumn="0" w:lastRowLastColumn="0"/>
+        </w:trPr>
+        <w:tc>
+          <w:tcPr>
+            <w:cnfStyle w:val="001000000000" w:firstRow="0" w:lastRow="0" w:firstColumn="1" w:lastColumn="0" w:oddVBand="0" w:evenVBand="0" w:oddHBand="0" w:evenHBand="0" w:firstRowFirstColumn="0" w:firstRowLastColumn="0" w:lastRowFirstColumn="0" w:lastRowLastColumn="0"/>
+            <w:tcW w:w="2405" w:type="dxa"/>
+          </w:tcPr>
+          <w:p>
+            <w:pPr>
+              <w:pStyle w:val="Contenidotabla"/>
+            </w:pPr>
+            <w:r>
+              <w:t>Puntos de historia (días ideales)</w:t>
+            </w:r>
+          </w:p>
+        </w:tc>
+        <w:tc>
+          <w:tcPr>
+            <w:tcW w:w="7088" w:type="dxa"/>
+          </w:tcPr>
+          <w:p>
+            <w:pPr>
+              <w:pStyle w:val="Contenidotabla"/>
+              <w:cnfStyle w:val="000000100000" w:firstRow="0" w:lastRow="0" w:firstColumn="0" w:lastColumn="0" w:oddVBand="0" w:evenVBand="0" w:oddHBand="1" w:evenHBand="0" w:firstRowFirstColumn="0" w:firstRowLastColumn="0" w:lastRowFirstColumn="0" w:lastRowLastColumn="0"/>
+            </w:pPr>
+            <w:r>
+              <w:t>7.5</w:t>
+            </w:r>
+          </w:p>
+        </w:tc>
+      </w:tr>
+      <w:tr>
+        <w:tc>
+          <w:tcPr>
+            <w:cnfStyle w:val="001000000000" w:firstRow="0" w:lastRow="0" w:firstColumn="1" w:lastColumn="0" w:oddVBand="0" w:evenVBand="0" w:oddHBand="0" w:evenHBand="0" w:firstRowFirstColumn="0" w:firstRowLastColumn="0" w:lastRowFirstColumn="0" w:lastRowLastColumn="0"/>
+            <w:tcW w:w="2405" w:type="dxa"/>
+          </w:tcPr>
+          <w:p>
+            <w:pPr>
+              <w:pStyle w:val="Contenidotabla"/>
+            </w:pPr>
+            <w:r>
+              <w:t>Criterios de aceptación</w:t>
+            </w:r>
+          </w:p>
+        </w:tc>
+        <w:tc>
+          <w:tcPr>
+            <w:tcW w:w="7088" w:type="dxa"/>
+          </w:tcPr>
+          <w:p>
+            <w:pPr>
+              <w:pStyle w:val="Contenidotabla"/>
+              <w:cnfStyle w:val="000000000000" w:firstRow="0" w:lastRow="0" w:firstColumn="0" w:lastColumn="0" w:oddVBand="0" w:evenVBand="0" w:oddHBand="0" w:evenHBand="0" w:firstRowFirstColumn="0" w:firstRowLastColumn="0" w:lastRowFirstColumn="0" w:lastRowLastColumn="0"/>
+            </w:pPr>
+            <w:r>
+              <w:t>Para poder editar la contraseña se debe ingresar la contraseña general de usuario</w:t>
+            </w:r>
+          </w:p>
+        </w:tc>
+      </w:tr>
+      <w:tr>
+        <w:trPr>
+          <w:cnfStyle w:val="000000100000" w:firstRow="0" w:lastRow="0" w:firstColumn="0" w:lastColumn="0" w:oddVBand="0" w:evenVBand="0" w:oddHBand="1" w:evenHBand="0" w:firstRowFirstColumn="0" w:firstRowLastColumn="0" w:lastRowFirstColumn="0" w:lastRowLastColumn="0"/>
+        </w:trPr>
+        <w:tc>
+          <w:tcPr>
+            <w:cnfStyle w:val="001000000000" w:firstRow="0" w:lastRow="0" w:firstColumn="1" w:lastColumn="0" w:oddVBand="0" w:evenVBand="0" w:oddHBand="0" w:evenHBand="0" w:firstRowFirstColumn="0" w:firstRowLastColumn="0" w:lastRowFirstColumn="0" w:lastRowLastColumn="0"/>
+            <w:tcW w:w="2405" w:type="dxa"/>
+          </w:tcPr>
+          <w:p>
+            <w:pPr>
+              <w:pStyle w:val="Contenidotabla"/>
+            </w:pPr>
+          </w:p>
+        </w:tc>
+        <w:tc>
+          <w:tcPr>
+            <w:tcW w:w="7088" w:type="dxa"/>
+          </w:tcPr>
+          <w:p>
+            <w:pPr>
+              <w:pStyle w:val="Contenidotabla"/>
+              <w:cnfStyle w:val="000000100000" w:firstRow="0" w:lastRow="0" w:firstColumn="0" w:lastColumn="0" w:oddVBand="0" w:evenVBand="0" w:oddHBand="1" w:evenHBand="0" w:firstRowFirstColumn="0" w:firstRowLastColumn="0" w:lastRowFirstColumn="0" w:lastRowLastColumn="0"/>
+            </w:pPr>
+            <w:r>
+              <w:t xml:space="preserve">Bajo intentos fallidos de ingreso de contraseña para editar se restringirá por 30 minutos la edición </w:t>
+            </w:r>
+          </w:p>
+        </w:tc>
+      </w:tr>
+      <w:tr>
+        <w:tc>
+          <w:tcPr>
+            <w:cnfStyle w:val="001000000000" w:firstRow="0" w:lastRow="0" w:firstColumn="1" w:lastColumn="0" w:oddVBand="0" w:evenVBand="0" w:oddHBand="0" w:evenHBand="0" w:firstRowFirstColumn="0" w:firstRowLastColumn="0" w:lastRowFirstColumn="0" w:lastRowLastColumn="0"/>
+            <w:tcW w:w="2405" w:type="dxa"/>
+          </w:tcPr>
+          <w:p>
+            <w:pPr>
+              <w:pStyle w:val="Contenidotabla"/>
+            </w:pPr>
+          </w:p>
+        </w:tc>
+        <w:tc>
+          <w:tcPr>
+            <w:tcW w:w="7088" w:type="dxa"/>
+          </w:tcPr>
+          <w:p>
+            <w:pPr>
+              <w:pStyle w:val="Contenidotabla"/>
+              <w:cnfStyle w:val="000000000000" w:firstRow="0" w:lastRow="0" w:firstColumn="0" w:lastColumn="0" w:oddVBand="0" w:evenVBand="0" w:oddHBand="0" w:evenHBand="0" w:firstRowFirstColumn="0" w:firstRowLastColumn="0" w:lastRowFirstColumn="0" w:lastRowLastColumn="0"/>
+            </w:pPr>
+            <w:r>
+              <w:t>La nueva contraseña ingresada no puede ser igual que la anterior guardada</w:t>
+            </w:r>
+          </w:p>
+        </w:tc>
+      </w:tr>
+      <w:tr>
+        <w:trPr>
+          <w:cnfStyle w:val="000000100000" w:firstRow="0" w:lastRow="0" w:firstColumn="0" w:lastColumn="0" w:oddVBand="0" w:evenVBand="0" w:oddHBand="1" w:evenHBand="0" w:firstRowFirstColumn="0" w:firstRowLastColumn="0" w:lastRowFirstColumn="0" w:lastRowLastColumn="0"/>
+        </w:trPr>
+        <w:tc>
+          <w:tcPr>
+            <w:cnfStyle w:val="001000000000" w:firstRow="0" w:lastRow="0" w:firstColumn="1" w:lastColumn="0" w:oddVBand="0" w:evenVBand="0" w:oddHBand="0" w:evenHBand="0" w:firstRowFirstColumn="0" w:firstRowLastColumn="0" w:lastRowFirstColumn="0" w:lastRowLastColumn="0"/>
+            <w:tcW w:w="2405" w:type="dxa"/>
+          </w:tcPr>
+          <w:p>
+            <w:pPr>
+              <w:pStyle w:val="Contenidotabla"/>
+            </w:pPr>
+          </w:p>
+        </w:tc>
+        <w:tc>
+          <w:tcPr>
+            <w:tcW w:w="7088" w:type="dxa"/>
+          </w:tcPr>
+          <w:p>
+            <w:pPr>
+              <w:pStyle w:val="Contenidotabla"/>
+              <w:cnfStyle w:val="000000100000" w:firstRow="0" w:lastRow="0" w:firstColumn="0" w:lastColumn="0" w:oddVBand="0" w:evenVBand="0" w:oddHBand="1" w:evenHBand="0" w:firstRowFirstColumn="0" w:firstRowLastColumn="0" w:lastRowFirstColumn="0" w:lastRowLastColumn="0"/>
+            </w:pPr>
+            <w:r>
+              <w:t>Una vez cambiado la contraseña no se podrá editar en un plazo de 24 horas</w:t>
+            </w:r>
+          </w:p>
+        </w:tc>
+      </w:tr>
+    </w:tbl>
+    <w:p>
+      <w:pPr>
+        <w:pStyle w:val="Consigna"/>
+        <w:rPr>
+          <w:rFonts w:asciiTheme="majorHAnsi" w:eastAsia="Times New Roman" w:hAnsiTheme="majorHAnsi" w:cstheme="majorBidi"/>
+          <w:color w:val="1F4D78" w:themeColor="accent1" w:themeShade="7F"/>
+        </w:rPr>
+      </w:pPr>
+    </w:p>
+    <w:tbl>
+      <w:tblPr>
+        <w:tblStyle w:val="Tablaconcuadrcula4-nfasis1"/>
+        <w:tblW w:w="0" w:type="auto"/>
+        <w:tblLook w:val="04A0" w:firstRow="1" w:lastRow="0" w:firstColumn="1" w:lastColumn="0" w:noHBand="0" w:noVBand="1"/>
+      </w:tblPr>
+      <w:tblGrid>
+        <w:gridCol w:w="2405"/>
+        <w:gridCol w:w="7088"/>
+      </w:tblGrid>
+      <w:tr>
+        <w:trPr>
+          <w:cnfStyle w:val="100000000000" w:firstRow="1" w:lastRow="0" w:firstColumn="0" w:lastColumn="0" w:oddVBand="0" w:evenVBand="0" w:oddHBand="0" w:evenHBand="0" w:firstRowFirstColumn="0" w:firstRowLastColumn="0" w:lastRowFirstColumn="0" w:lastRowLastColumn="0"/>
+        </w:trPr>
+        <w:tc>
+          <w:tcPr>
+            <w:cnfStyle w:val="001000000000" w:firstRow="0" w:lastRow="0" w:firstColumn="1" w:lastColumn="0" w:oddVBand="0" w:evenVBand="0" w:oddHBand="0" w:evenHBand="0" w:firstRowFirstColumn="0" w:firstRowLastColumn="0" w:lastRowFirstColumn="0" w:lastRowLastColumn="0"/>
+            <w:tcW w:w="2405" w:type="dxa"/>
+          </w:tcPr>
+          <w:p>
+            <w:pPr>
+              <w:pStyle w:val="Contenidotabla"/>
+            </w:pPr>
+            <w:r>
+              <w:t>Identificador</w:t>
+            </w:r>
+          </w:p>
+        </w:tc>
+        <w:tc>
+          <w:tcPr>
+            <w:tcW w:w="7088" w:type="dxa"/>
+          </w:tcPr>
+          <w:p>
+            <w:pPr>
+              <w:pStyle w:val="Contenidotabla"/>
+              <w:cnfStyle w:val="100000000000" w:firstRow="1" w:lastRow="0" w:firstColumn="0" w:lastColumn="0" w:oddVBand="0" w:evenVBand="0" w:oddHBand="0" w:evenHBand="0" w:firstRowFirstColumn="0" w:firstRowLastColumn="0" w:lastRowFirstColumn="0" w:lastRowLastColumn="0"/>
+            </w:pPr>
+            <w:r>
+              <w:t>HU00</w:t>
+            </w:r>
+            <w:r>
+              <w:t>6</w:t>
+            </w:r>
+          </w:p>
+        </w:tc>
+      </w:tr>
+      <w:tr>
+        <w:trPr>
+          <w:cnfStyle w:val="000000100000" w:firstRow="0" w:lastRow="0" w:firstColumn="0" w:lastColumn="0" w:oddVBand="0" w:evenVBand="0" w:oddHBand="1" w:evenHBand="0" w:firstRowFirstColumn="0" w:firstRowLastColumn="0" w:lastRowFirstColumn="0" w:lastRowLastColumn="0"/>
+        </w:trPr>
+        <w:tc>
+          <w:tcPr>
+            <w:cnfStyle w:val="001000000000" w:firstRow="0" w:lastRow="0" w:firstColumn="1" w:lastColumn="0" w:oddVBand="0" w:evenVBand="0" w:oddHBand="0" w:evenHBand="0" w:firstRowFirstColumn="0" w:firstRowLastColumn="0" w:lastRowFirstColumn="0" w:lastRowLastColumn="0"/>
+            <w:tcW w:w="2405" w:type="dxa"/>
+          </w:tcPr>
+          <w:p>
+            <w:pPr>
+              <w:pStyle w:val="Contenidotabla"/>
+            </w:pPr>
+            <w:r>
+              <w:t>Nombre</w:t>
+            </w:r>
+            <w:r>
+              <w:t xml:space="preserve"> (alias)</w:t>
+            </w:r>
+          </w:p>
+        </w:tc>
+        <w:tc>
+          <w:tcPr>
+            <w:tcW w:w="7088" w:type="dxa"/>
+          </w:tcPr>
+          <w:p>
+            <w:pPr>
+              <w:pStyle w:val="Contenidotabla"/>
+              <w:cnfStyle w:val="000000100000" w:firstRow="0" w:lastRow="0" w:firstColumn="0" w:lastColumn="0" w:oddVBand="0" w:evenVBand="0" w:oddHBand="1" w:evenHBand="0" w:firstRowFirstColumn="0" w:firstRowLastColumn="0" w:lastRowFirstColumn="0" w:lastRowLastColumn="0"/>
+            </w:pPr>
+            <w:r>
+              <w:t>Eliminar contraseña</w:t>
+            </w:r>
+          </w:p>
+        </w:tc>
+      </w:tr>
+      <w:tr>
+        <w:tc>
+          <w:tcPr>
+            <w:cnfStyle w:val="001000000000" w:firstRow="0" w:lastRow="0" w:firstColumn="1" w:lastColumn="0" w:oddVBand="0" w:evenVBand="0" w:oddHBand="0" w:evenHBand="0" w:firstRowFirstColumn="0" w:firstRowLastColumn="0" w:lastRowFirstColumn="0" w:lastRowLastColumn="0"/>
+            <w:tcW w:w="2405" w:type="dxa"/>
+          </w:tcPr>
+          <w:p>
+            <w:pPr>
+              <w:pStyle w:val="Contenidotabla"/>
+            </w:pPr>
+            <w:r>
+              <w:t>Descripción</w:t>
+            </w:r>
+          </w:p>
+        </w:tc>
+        <w:tc>
+          <w:tcPr>
+            <w:tcW w:w="7088" w:type="dxa"/>
+          </w:tcPr>
+          <w:p>
+            <w:pPr>
+              <w:pStyle w:val="Contenidotabla"/>
+              <w:cnfStyle w:val="000000000000" w:firstRow="0" w:lastRow="0" w:firstColumn="0" w:lastColumn="0" w:oddVBand="0" w:evenVBand="0" w:oddHBand="0" w:evenHBand="0" w:firstRowFirstColumn="0" w:firstRowLastColumn="0" w:lastRowFirstColumn="0" w:lastRowLastColumn="0"/>
+            </w:pPr>
+            <w:r>
+              <w:t>Como usuario del gestor, quiero poder eliminar una entrada de contraseña que ya no necesito para mantener mi almacén de contraseñas organizado y actualizado.</w:t>
+            </w:r>
+          </w:p>
+        </w:tc>
+      </w:tr>
+      <w:tr>
+        <w:trPr>
+          <w:cnfStyle w:val="000000100000" w:firstRow="0" w:lastRow="0" w:firstColumn="0" w:lastColumn="0" w:oddVBand="0" w:evenVBand="0" w:oddHBand="1" w:evenHBand="0" w:firstRowFirstColumn="0" w:firstRowLastColumn="0" w:lastRowFirstColumn="0" w:lastRowLastColumn="0"/>
+        </w:trPr>
+        <w:tc>
+          <w:tcPr>
+            <w:cnfStyle w:val="001000000000" w:firstRow="0" w:lastRow="0" w:firstColumn="1" w:lastColumn="0" w:oddVBand="0" w:evenVBand="0" w:oddHBand="0" w:evenHBand="0" w:firstRowFirstColumn="0" w:firstRowLastColumn="0" w:lastRowFirstColumn="0" w:lastRowLastColumn="0"/>
+            <w:tcW w:w="2405" w:type="dxa"/>
+          </w:tcPr>
+          <w:p>
+            <w:pPr>
+              <w:pStyle w:val="Contenidotabla"/>
+            </w:pPr>
+            <w:r>
+              <w:t>Puntos de historia (días ideales)</w:t>
+            </w:r>
+          </w:p>
+        </w:tc>
+        <w:tc>
+          <w:tcPr>
+            <w:tcW w:w="7088" w:type="dxa"/>
+          </w:tcPr>
+          <w:p>
+            <w:pPr>
+              <w:pStyle w:val="Contenidotabla"/>
+              <w:cnfStyle w:val="000000100000" w:firstRow="0" w:lastRow="0" w:firstColumn="0" w:lastColumn="0" w:oddVBand="0" w:evenVBand="0" w:oddHBand="1" w:evenHBand="0" w:firstRowFirstColumn="0" w:firstRowLastColumn="0" w:lastRowFirstColumn="0" w:lastRowLastColumn="0"/>
+            </w:pPr>
+            <w:r>
+              <w:t>7.5</w:t>
+            </w:r>
+          </w:p>
+        </w:tc>
+      </w:tr>
+      <w:tr>
+        <w:tc>
+          <w:tcPr>
+            <w:cnfStyle w:val="001000000000" w:firstRow="0" w:lastRow="0" w:firstColumn="1" w:lastColumn="0" w:oddVBand="0" w:evenVBand="0" w:oddHBand="0" w:evenHBand="0" w:firstRowFirstColumn="0" w:firstRowLastColumn="0" w:lastRowFirstColumn="0" w:lastRowLastColumn="0"/>
+            <w:tcW w:w="2405" w:type="dxa"/>
+          </w:tcPr>
+          <w:p>
+            <w:pPr>
+              <w:pStyle w:val="Contenidotabla"/>
+            </w:pPr>
+            <w:r>
+              <w:t>Criterios de aceptación</w:t>
+            </w:r>
+          </w:p>
+        </w:tc>
+        <w:tc>
+          <w:tcPr>
+            <w:tcW w:w="7088" w:type="dxa"/>
+          </w:tcPr>
+          <w:p>
+            <w:pPr>
+              <w:pStyle w:val="Contenidotabla"/>
+              <w:cnfStyle w:val="000000000000" w:firstRow="0" w:lastRow="0" w:firstColumn="0" w:lastColumn="0" w:oddVBand="0" w:evenVBand="0" w:oddHBand="0" w:evenHBand="0" w:firstRowFirstColumn="0" w:firstRowLastColumn="0" w:lastRowFirstColumn="0" w:lastRowLastColumn="0"/>
+            </w:pPr>
+            <w:r>
+              <w:t>Para la eliminación se solicitará el ingreso de la contraseña general del usuario</w:t>
+            </w:r>
+          </w:p>
+        </w:tc>
+      </w:tr>
+      <w:tr>
+        <w:trPr>
+          <w:cnfStyle w:val="000000100000" w:firstRow="0" w:lastRow="0" w:firstColumn="0" w:lastColumn="0" w:oddVBand="0" w:evenVBand="0" w:oddHBand="1" w:evenHBand="0" w:firstRowFirstColumn="0" w:firstRowLastColumn="0" w:lastRowFirstColumn="0" w:lastRowLastColumn="0"/>
+        </w:trPr>
+        <w:tc>
+          <w:tcPr>
+            <w:cnfStyle w:val="001000000000" w:firstRow="0" w:lastRow="0" w:firstColumn="1" w:lastColumn="0" w:oddVBand="0" w:evenVBand="0" w:oddHBand="0" w:evenHBand="0" w:firstRowFirstColumn="0" w:firstRowLastColumn="0" w:lastRowFirstColumn="0" w:lastRowLastColumn="0"/>
+            <w:tcW w:w="2405" w:type="dxa"/>
+          </w:tcPr>
+          <w:p>
+            <w:pPr>
+              <w:pStyle w:val="Contenidotabla"/>
+            </w:pPr>
+          </w:p>
+        </w:tc>
+        <w:tc>
+          <w:tcPr>
+            <w:tcW w:w="7088" w:type="dxa"/>
+          </w:tcPr>
+          <w:p>
+            <w:pPr>
+              <w:pStyle w:val="Contenidotabla"/>
+              <w:cnfStyle w:val="000000100000" w:firstRow="0" w:lastRow="0" w:firstColumn="0" w:lastColumn="0" w:oddVBand="0" w:evenVBand="0" w:oddHBand="1" w:evenHBand="0" w:firstRowFirstColumn="0" w:firstRowLastColumn="0" w:lastRowFirstColumn="0" w:lastRowLastColumn="0"/>
+            </w:pPr>
+            <w:r>
+              <w:t xml:space="preserve">Para la eliminación definitiva se solicitará confirmación por una pequeña ventana emergente </w:t>
+            </w:r>
+          </w:p>
+        </w:tc>
+      </w:tr>
+      <w:tr>
+        <w:tc>
+          <w:tcPr>
+            <w:cnfStyle w:val="001000000000" w:firstRow="0" w:lastRow="0" w:firstColumn="1" w:lastColumn="0" w:oddVBand="0" w:evenVBand="0" w:oddHBand="0" w:evenHBand="0" w:firstRowFirstColumn="0" w:firstRowLastColumn="0" w:lastRowFirstColumn="0" w:lastRowLastColumn="0"/>
+            <w:tcW w:w="2405" w:type="dxa"/>
+          </w:tcPr>
+          <w:p>
+            <w:pPr>
+              <w:pStyle w:val="Contenidotabla"/>
+            </w:pPr>
+          </w:p>
+        </w:tc>
+        <w:tc>
+          <w:tcPr>
+            <w:tcW w:w="7088" w:type="dxa"/>
+          </w:tcPr>
+          <w:p>
+            <w:pPr>
+              <w:pStyle w:val="Contenidotabla"/>
+              <w:cnfStyle w:val="000000000000" w:firstRow="0" w:lastRow="0" w:firstColumn="0" w:lastColumn="0" w:oddVBand="0" w:evenVBand="0" w:oddHBand="0" w:evenHBand="0" w:firstRowFirstColumn="0" w:firstRowLastColumn="0" w:lastRowFirstColumn="0" w:lastRowLastColumn="0"/>
+            </w:pPr>
+            <w:r>
+              <w:t>Una vez eliminado emergerá una ventana de pregunta para ingresar una nueva contraseña</w:t>
+            </w:r>
+          </w:p>
+        </w:tc>
+      </w:tr>
+    </w:tbl>
+    <w:p>
+      <w:pPr>
+        <w:pStyle w:val="Consigna"/>
+        <w:rPr>
+          <w:rFonts w:asciiTheme="majorHAnsi" w:eastAsia="Times New Roman" w:hAnsiTheme="majorHAnsi" w:cstheme="majorBidi"/>
+          <w:color w:val="1F4D78" w:themeColor="accent1" w:themeShade="7F"/>
+        </w:rPr>
+      </w:pPr>
+      <w:bookmarkStart w:id="2" w:name="_GoBack"/>
+      <w:bookmarkEnd w:id="2"/>
+    </w:p>
+    <w:p>
+      <w:pPr>
+        <w:pStyle w:val="Consigna"/>
+        <w:rPr>
+          <w:rFonts w:asciiTheme="majorHAnsi" w:eastAsia="Times New Roman" w:hAnsiTheme="majorHAnsi" w:cstheme="majorBidi"/>
+          <w:color w:val="1F4D78" w:themeColor="accent1" w:themeShade="7F"/>
+        </w:rPr>
+      </w:pPr>
+      <w:r>
+        <w:rPr>
+          <w:rFonts w:asciiTheme="majorHAnsi" w:eastAsia="Times New Roman" w:hAnsiTheme="majorHAnsi" w:cstheme="majorBidi"/>
+          <w:color w:val="1F4D78" w:themeColor="accent1" w:themeShade="7F"/>
         </w:rPr>
         <w:t>Revisión</w:t>
       </w:r>
@@ -5291,7 +6711,6 @@
               <w:pStyle w:val="Contenidotabla"/>
             </w:pPr>
             <w:r>
-              <w:lastRenderedPageBreak/>
               <w:t>Estimable</w:t>
             </w:r>
           </w:p>
@@ -5562,6 +6981,7 @@
           <w:szCs w:val="18"/>
           <w:lang w:val="es-ES" w:eastAsia="es-ES"/>
         </w:rPr>
+        <w:lastRenderedPageBreak/>
         <w:t>.</w:t>
       </w:r>
     </w:p>
@@ -8617,7 +10037,7 @@
 </file>
 
 <file path=customXml/itemProps1.xml><?xml version="1.0" encoding="utf-8"?>
-<ds:datastoreItem xmlns:ds="http://schemas.openxmlformats.org/officeDocument/2006/customXml" ds:itemID="{73915F84-A712-40AF-B278-9C88B23184DA}">
+<ds:datastoreItem xmlns:ds="http://schemas.openxmlformats.org/officeDocument/2006/customXml" ds:itemID="{A99E92B1-3F99-4E35-84CA-78FB69A1CC04}">
   <ds:schemaRefs>
     <ds:schemaRef ds:uri="http://schemas.openxmlformats.org/officeDocument/2006/bibliography"/>
   </ds:schemaRefs>

</xml_diff>